<commit_message>
ispravke nakon FR faze
</commit_message>
<xml_diff>
--- a/PROJECT_DOCS/SSU/[SSU] funkcionalnosti popunjavanje anketeDusan.docx
+++ b/PROJECT_DOCS/SSU/[SSU] funkcionalnosti popunjavanje anketeDusan.docx
@@ -2,20 +2,20 @@
 <file path=word/document.xml><?xml version="1.0" encoding="utf-8"?>
 <w:document xmlns:wpc="http://schemas.microsoft.com/office/word/2010/wordprocessingCanvas" xmlns:cx="http://schemas.microsoft.com/office/drawing/2014/chartex" xmlns:cx1="http://schemas.microsoft.com/office/drawing/2015/9/8/chartex" xmlns:mc="http://schemas.openxmlformats.org/markup-compatibility/2006" xmlns:o="urn:schemas-microsoft-com:office:office" xmlns:r="http://schemas.openxmlformats.org/officeDocument/2006/relationships" xmlns:m="http://schemas.openxmlformats.org/officeDocument/2006/math" xmlns:v="urn:schemas-microsoft-com:vml" xmlns:wp14="http://schemas.microsoft.com/office/word/2010/wordprocessingDrawing" xmlns:wp="http://schemas.openxmlformats.org/drawingml/2006/wordprocessingDrawing" xmlns:w10="urn:schemas-microsoft-com:office:word" xmlns:w="http://schemas.openxmlformats.org/wordprocessingml/2006/main" xmlns:w14="http://schemas.microsoft.com/office/word/2010/wordml" xmlns:w15="http://schemas.microsoft.com/office/word/2012/wordml" xmlns:w16se="http://schemas.microsoft.com/office/word/2015/wordml/symex" xmlns:wpg="http://schemas.microsoft.com/office/word/2010/wordprocessingGroup" xmlns:wpi="http://schemas.microsoft.com/office/word/2010/wordprocessingInk" xmlns:wne="http://schemas.microsoft.com/office/word/2006/wordml" xmlns:wps="http://schemas.microsoft.com/office/word/2010/wordprocessingShape" mc:Ignorable="w14 w15 w16se wp14">
   <w:body>
-    <w:p xmlns:wp14="http://schemas.microsoft.com/office/word/2010/wordml" wp14:textId="77777777">
+    <w:p>
       <w:pPr>
         <w:spacing w:after="0" w:line="240" w:lineRule="auto"/>
         <w:jc w:val="center"/>
         <w:textAlignment w:val="baseline"/>
         <w:rPr>
-          <w:rFonts w:ascii="Segoe UI" w:hAnsi="Segoe UI" w:eastAsia="Times New Roman" w:cs="Segoe UI"/>
+          <w:rFonts w:ascii="Segoe UI" w:eastAsia="Times New Roman" w:hAnsi="Segoe UI" w:cs="Segoe UI"/>
           <w:sz w:val="18"/>
           <w:szCs w:val="18"/>
         </w:rPr>
       </w:pPr>
       <w:r>
         <w:rPr>
-          <w:rFonts w:ascii="Calibri" w:hAnsi="Calibri" w:eastAsia="Times New Roman" w:cs="Calibri"/>
+          <w:rFonts w:ascii="Calibri" w:eastAsia="Times New Roman" w:hAnsi="Calibri" w:cs="Calibri"/>
           <w:sz w:val="28"/>
           <w:szCs w:val="28"/>
           <w:lang w:val="sr-Latn-RS"/>
@@ -24,27 +24,27 @@
       </w:r>
       <w:r>
         <w:rPr>
-          <w:rFonts w:ascii="Calibri" w:hAnsi="Calibri" w:eastAsia="Times New Roman" w:cs="Calibri"/>
+          <w:rFonts w:ascii="Calibri" w:eastAsia="Times New Roman" w:hAnsi="Calibri" w:cs="Calibri"/>
           <w:sz w:val="28"/>
           <w:szCs w:val="28"/>
         </w:rPr>
         <w:t> </w:t>
       </w:r>
     </w:p>
-    <w:p xmlns:wp14="http://schemas.microsoft.com/office/word/2010/wordml" wp14:textId="77777777">
+    <w:p>
       <w:pPr>
         <w:spacing w:after="0" w:line="240" w:lineRule="auto"/>
         <w:jc w:val="center"/>
         <w:textAlignment w:val="baseline"/>
         <w:rPr>
-          <w:rFonts w:ascii="Segoe UI" w:hAnsi="Segoe UI" w:eastAsia="Times New Roman" w:cs="Segoe UI"/>
+          <w:rFonts w:ascii="Segoe UI" w:eastAsia="Times New Roman" w:hAnsi="Segoe UI" w:cs="Segoe UI"/>
           <w:sz w:val="18"/>
           <w:szCs w:val="18"/>
         </w:rPr>
       </w:pPr>
       <w:r>
         <w:rPr>
-          <w:rFonts w:ascii="Calibri" w:hAnsi="Calibri" w:eastAsia="Times New Roman" w:cs="Calibri"/>
+          <w:rFonts w:ascii="Calibri" w:eastAsia="Times New Roman" w:hAnsi="Calibri" w:cs="Calibri"/>
           <w:sz w:val="28"/>
           <w:szCs w:val="28"/>
           <w:lang w:val="sr-Latn-RS"/>
@@ -53,147 +53,147 @@
       </w:r>
       <w:r>
         <w:rPr>
-          <w:rFonts w:ascii="Calibri" w:hAnsi="Calibri" w:eastAsia="Times New Roman" w:cs="Calibri"/>
+          <w:rFonts w:ascii="Calibri" w:eastAsia="Times New Roman" w:hAnsi="Calibri" w:cs="Calibri"/>
           <w:sz w:val="28"/>
           <w:szCs w:val="28"/>
         </w:rPr>
         <w:t> </w:t>
       </w:r>
     </w:p>
-    <w:p xmlns:wp14="http://schemas.microsoft.com/office/word/2010/wordml" wp14:textId="77777777">
+    <w:p>
       <w:pPr>
         <w:spacing w:after="0" w:line="240" w:lineRule="auto"/>
         <w:jc w:val="center"/>
         <w:textAlignment w:val="baseline"/>
         <w:rPr>
-          <w:rFonts w:ascii="Segoe UI" w:hAnsi="Segoe UI" w:eastAsia="Times New Roman" w:cs="Segoe UI"/>
+          <w:rFonts w:ascii="Segoe UI" w:eastAsia="Times New Roman" w:hAnsi="Segoe UI" w:cs="Segoe UI"/>
           <w:sz w:val="18"/>
           <w:szCs w:val="18"/>
         </w:rPr>
       </w:pPr>
       <w:r>
         <w:rPr>
-          <w:rFonts w:ascii="Calibri" w:hAnsi="Calibri" w:eastAsia="Times New Roman" w:cs="Calibri"/>
+          <w:rFonts w:ascii="Calibri" w:eastAsia="Times New Roman" w:hAnsi="Calibri" w:cs="Calibri"/>
           <w:sz w:val="28"/>
           <w:szCs w:val="28"/>
         </w:rPr>
         <w:t> </w:t>
       </w:r>
     </w:p>
-    <w:p xmlns:wp14="http://schemas.microsoft.com/office/word/2010/wordml" wp14:textId="77777777">
+    <w:p>
       <w:pPr>
         <w:spacing w:after="0" w:line="240" w:lineRule="auto"/>
         <w:jc w:val="center"/>
         <w:textAlignment w:val="baseline"/>
         <w:rPr>
-          <w:rFonts w:ascii="Segoe UI" w:hAnsi="Segoe UI" w:eastAsia="Times New Roman" w:cs="Segoe UI"/>
+          <w:rFonts w:ascii="Segoe UI" w:eastAsia="Times New Roman" w:hAnsi="Segoe UI" w:cs="Segoe UI"/>
           <w:sz w:val="18"/>
           <w:szCs w:val="18"/>
         </w:rPr>
       </w:pPr>
       <w:r>
         <w:rPr>
-          <w:rFonts w:ascii="Calibri" w:hAnsi="Calibri" w:eastAsia="Times New Roman" w:cs="Calibri"/>
+          <w:rFonts w:ascii="Calibri" w:eastAsia="Times New Roman" w:hAnsi="Calibri" w:cs="Calibri"/>
           <w:sz w:val="28"/>
           <w:szCs w:val="28"/>
         </w:rPr>
         <w:t> </w:t>
       </w:r>
     </w:p>
-    <w:p xmlns:wp14="http://schemas.microsoft.com/office/word/2010/wordml" wp14:textId="77777777">
+    <w:p>
       <w:pPr>
         <w:spacing w:after="0" w:line="240" w:lineRule="auto"/>
         <w:jc w:val="center"/>
         <w:textAlignment w:val="baseline"/>
         <w:rPr>
-          <w:rFonts w:ascii="Segoe UI" w:hAnsi="Segoe UI" w:eastAsia="Times New Roman" w:cs="Segoe UI"/>
+          <w:rFonts w:ascii="Segoe UI" w:eastAsia="Times New Roman" w:hAnsi="Segoe UI" w:cs="Segoe UI"/>
           <w:sz w:val="18"/>
           <w:szCs w:val="18"/>
         </w:rPr>
       </w:pPr>
       <w:r>
         <w:rPr>
-          <w:rFonts w:ascii="Calibri" w:hAnsi="Calibri" w:eastAsia="Times New Roman" w:cs="Calibri"/>
+          <w:rFonts w:ascii="Calibri" w:eastAsia="Times New Roman" w:hAnsi="Calibri" w:cs="Calibri"/>
           <w:sz w:val="28"/>
           <w:szCs w:val="28"/>
         </w:rPr>
         <w:t> </w:t>
       </w:r>
     </w:p>
-    <w:p xmlns:wp14="http://schemas.microsoft.com/office/word/2010/wordml" wp14:textId="77777777">
+    <w:p>
       <w:pPr>
         <w:spacing w:after="0" w:line="240" w:lineRule="auto"/>
         <w:jc w:val="center"/>
         <w:textAlignment w:val="baseline"/>
         <w:rPr>
-          <w:rFonts w:ascii="Segoe UI" w:hAnsi="Segoe UI" w:eastAsia="Times New Roman" w:cs="Segoe UI"/>
+          <w:rFonts w:ascii="Segoe UI" w:eastAsia="Times New Roman" w:hAnsi="Segoe UI" w:cs="Segoe UI"/>
           <w:sz w:val="18"/>
           <w:szCs w:val="18"/>
         </w:rPr>
       </w:pPr>
       <w:r>
         <w:rPr>
-          <w:rFonts w:ascii="Calibri" w:hAnsi="Calibri" w:eastAsia="Times New Roman" w:cs="Calibri"/>
+          <w:rFonts w:ascii="Calibri" w:eastAsia="Times New Roman" w:hAnsi="Calibri" w:cs="Calibri"/>
           <w:sz w:val="40"/>
           <w:szCs w:val="40"/>
         </w:rPr>
         <w:t> </w:t>
       </w:r>
     </w:p>
-    <w:p xmlns:wp14="http://schemas.microsoft.com/office/word/2010/wordml" wp14:textId="77777777">
+    <w:p>
       <w:pPr>
         <w:spacing w:after="0" w:line="240" w:lineRule="auto"/>
         <w:jc w:val="center"/>
         <w:textAlignment w:val="baseline"/>
         <w:rPr>
-          <w:rFonts w:ascii="Segoe UI" w:hAnsi="Segoe UI" w:eastAsia="Times New Roman" w:cs="Segoe UI"/>
+          <w:rFonts w:ascii="Segoe UI" w:eastAsia="Times New Roman" w:hAnsi="Segoe UI" w:cs="Segoe UI"/>
           <w:sz w:val="18"/>
           <w:szCs w:val="18"/>
         </w:rPr>
       </w:pPr>
       <w:r>
         <w:rPr>
-          <w:rFonts w:ascii="Calibri" w:hAnsi="Calibri" w:eastAsia="Times New Roman" w:cs="Calibri"/>
+          <w:rFonts w:ascii="Calibri" w:eastAsia="Times New Roman" w:hAnsi="Calibri" w:cs="Calibri"/>
           <w:sz w:val="40"/>
           <w:szCs w:val="40"/>
         </w:rPr>
         <w:t> </w:t>
       </w:r>
     </w:p>
-    <w:p xmlns:wp14="http://schemas.microsoft.com/office/word/2010/wordml" wp14:textId="77777777">
+    <w:p>
       <w:pPr>
         <w:spacing w:after="0" w:line="240" w:lineRule="auto"/>
         <w:jc w:val="center"/>
         <w:textAlignment w:val="baseline"/>
         <w:rPr>
-          <w:rFonts w:ascii="Segoe UI" w:hAnsi="Segoe UI" w:eastAsia="Times New Roman" w:cs="Segoe UI"/>
+          <w:rFonts w:ascii="Segoe UI" w:eastAsia="Times New Roman" w:hAnsi="Segoe UI" w:cs="Segoe UI"/>
           <w:sz w:val="18"/>
           <w:szCs w:val="18"/>
         </w:rPr>
       </w:pPr>
       <w:r>
         <w:rPr>
-          <w:rFonts w:ascii="Calibri" w:hAnsi="Calibri" w:eastAsia="Times New Roman" w:cs="Calibri"/>
+          <w:rFonts w:ascii="Calibri" w:eastAsia="Times New Roman" w:hAnsi="Calibri" w:cs="Calibri"/>
           <w:sz w:val="40"/>
           <w:szCs w:val="40"/>
         </w:rPr>
         <w:t> </w:t>
       </w:r>
     </w:p>
-    <w:p xmlns:wp14="http://schemas.microsoft.com/office/word/2010/wordml" wp14:textId="77777777">
+    <w:p>
       <w:pPr>
         <w:spacing w:after="0" w:line="240" w:lineRule="auto"/>
         <w:jc w:val="center"/>
         <w:textAlignment w:val="baseline"/>
         <w:rPr>
-          <w:rFonts w:ascii="Segoe UI" w:hAnsi="Segoe UI" w:eastAsia="Times New Roman" w:cs="Segoe UI"/>
+          <w:rFonts w:ascii="Segoe UI" w:eastAsia="Times New Roman" w:hAnsi="Segoe UI" w:cs="Segoe UI"/>
           <w:sz w:val="18"/>
           <w:szCs w:val="18"/>
         </w:rPr>
       </w:pPr>
       <w:r>
         <w:rPr>
-          <w:rFonts w:ascii="Calibri" w:hAnsi="Calibri" w:eastAsia="Times New Roman" w:cs="Calibri"/>
+          <w:rFonts w:ascii="Calibri" w:eastAsia="Times New Roman" w:hAnsi="Calibri" w:cs="Calibri"/>
           <w:b/>
           <w:bCs/>
           <w:sz w:val="40"/>
@@ -204,167 +204,167 @@
       </w:r>
       <w:r>
         <w:rPr>
-          <w:rFonts w:ascii="Calibri" w:hAnsi="Calibri" w:eastAsia="Times New Roman" w:cs="Calibri"/>
+          <w:rFonts w:ascii="Calibri" w:eastAsia="Times New Roman" w:hAnsi="Calibri" w:cs="Calibri"/>
           <w:sz w:val="40"/>
           <w:szCs w:val="40"/>
         </w:rPr>
         <w:t> </w:t>
       </w:r>
     </w:p>
-    <w:p xmlns:wp14="http://schemas.microsoft.com/office/word/2010/wordml" wp14:textId="77777777">
+    <w:p>
       <w:pPr>
         <w:spacing w:after="0" w:line="240" w:lineRule="auto"/>
         <w:jc w:val="center"/>
         <w:textAlignment w:val="baseline"/>
         <w:rPr>
-          <w:rFonts w:ascii="Segoe UI" w:hAnsi="Segoe UI" w:eastAsia="Times New Roman" w:cs="Segoe UI"/>
+          <w:rFonts w:ascii="Segoe UI" w:eastAsia="Times New Roman" w:hAnsi="Segoe UI" w:cs="Segoe UI"/>
           <w:sz w:val="18"/>
           <w:szCs w:val="18"/>
         </w:rPr>
       </w:pPr>
       <w:r>
         <w:rPr>
-          <w:rFonts w:ascii="Calibri" w:hAnsi="Calibri" w:eastAsia="Times New Roman" w:cs="Calibri"/>
+          <w:rFonts w:ascii="Calibri" w:eastAsia="Times New Roman" w:hAnsi="Calibri" w:cs="Calibri"/>
           <w:sz w:val="40"/>
           <w:szCs w:val="40"/>
         </w:rPr>
         <w:t> </w:t>
       </w:r>
     </w:p>
-    <w:p xmlns:wp14="http://schemas.microsoft.com/office/word/2010/wordml" wp14:textId="77777777">
+    <w:p>
       <w:pPr>
         <w:spacing w:after="0" w:line="240" w:lineRule="auto"/>
         <w:jc w:val="center"/>
         <w:textAlignment w:val="baseline"/>
         <w:rPr>
-          <w:rFonts w:ascii="Segoe UI" w:hAnsi="Segoe UI" w:eastAsia="Times New Roman" w:cs="Segoe UI"/>
+          <w:rFonts w:ascii="Segoe UI" w:eastAsia="Times New Roman" w:hAnsi="Segoe UI" w:cs="Segoe UI"/>
           <w:sz w:val="18"/>
           <w:szCs w:val="18"/>
         </w:rPr>
       </w:pPr>
       <w:r>
         <w:rPr>
-          <w:rFonts w:ascii="Calibri" w:hAnsi="Calibri" w:eastAsia="Times New Roman" w:cs="Calibri"/>
+          <w:rFonts w:ascii="Calibri" w:eastAsia="Times New Roman" w:hAnsi="Calibri" w:cs="Calibri"/>
           <w:sz w:val="40"/>
           <w:szCs w:val="40"/>
         </w:rPr>
         <w:t> </w:t>
       </w:r>
     </w:p>
-    <w:p xmlns:wp14="http://schemas.microsoft.com/office/word/2010/wordml" wp14:textId="77777777">
+    <w:p>
       <w:pPr>
         <w:spacing w:after="0" w:line="240" w:lineRule="auto"/>
         <w:jc w:val="center"/>
         <w:textAlignment w:val="baseline"/>
         <w:rPr>
-          <w:rFonts w:ascii="Segoe UI" w:hAnsi="Segoe UI" w:eastAsia="Times New Roman" w:cs="Segoe UI"/>
+          <w:rFonts w:ascii="Segoe UI" w:eastAsia="Times New Roman" w:hAnsi="Segoe UI" w:cs="Segoe UI"/>
           <w:sz w:val="18"/>
           <w:szCs w:val="18"/>
         </w:rPr>
       </w:pPr>
       <w:r>
         <w:rPr>
-          <w:rFonts w:ascii="Calibri" w:hAnsi="Calibri" w:eastAsia="Times New Roman" w:cs="Calibri"/>
+          <w:rFonts w:ascii="Calibri" w:eastAsia="Times New Roman" w:hAnsi="Calibri" w:cs="Calibri"/>
           <w:sz w:val="40"/>
           <w:szCs w:val="40"/>
         </w:rPr>
         <w:t> </w:t>
       </w:r>
     </w:p>
-    <w:p xmlns:wp14="http://schemas.microsoft.com/office/word/2010/wordml" wp14:textId="77777777">
+    <w:p>
       <w:pPr>
         <w:spacing w:after="0" w:line="240" w:lineRule="auto"/>
         <w:jc w:val="center"/>
         <w:textAlignment w:val="baseline"/>
         <w:rPr>
-          <w:rFonts w:ascii="Segoe UI" w:hAnsi="Segoe UI" w:eastAsia="Times New Roman" w:cs="Segoe UI"/>
+          <w:rFonts w:ascii="Segoe UI" w:eastAsia="Times New Roman" w:hAnsi="Segoe UI" w:cs="Segoe UI"/>
           <w:sz w:val="18"/>
           <w:szCs w:val="18"/>
         </w:rPr>
       </w:pPr>
       <w:r>
         <w:rPr>
-          <w:rFonts w:ascii="Calibri" w:hAnsi="Calibri" w:eastAsia="Times New Roman" w:cs="Calibri"/>
+          <w:rFonts w:ascii="Calibri" w:eastAsia="Times New Roman" w:hAnsi="Calibri" w:cs="Calibri"/>
           <w:sz w:val="28"/>
           <w:szCs w:val="28"/>
         </w:rPr>
         <w:t> </w:t>
       </w:r>
     </w:p>
-    <w:p xmlns:wp14="http://schemas.microsoft.com/office/word/2010/wordml" wp14:textId="77777777">
+    <w:p>
       <w:pPr>
         <w:spacing w:after="0" w:line="240" w:lineRule="auto"/>
         <w:jc w:val="center"/>
         <w:textAlignment w:val="baseline"/>
         <w:rPr>
-          <w:rFonts w:ascii="Segoe UI" w:hAnsi="Segoe UI" w:eastAsia="Times New Roman" w:cs="Segoe UI"/>
+          <w:rFonts w:ascii="Segoe UI" w:eastAsia="Times New Roman" w:hAnsi="Segoe UI" w:cs="Segoe UI"/>
           <w:sz w:val="18"/>
           <w:szCs w:val="18"/>
         </w:rPr>
       </w:pPr>
       <w:r>
         <w:rPr>
-          <w:rFonts w:ascii="Calibri" w:hAnsi="Calibri" w:eastAsia="Times New Roman" w:cs="Calibri"/>
+          <w:rFonts w:ascii="Calibri" w:eastAsia="Times New Roman" w:hAnsi="Calibri" w:cs="Calibri"/>
           <w:sz w:val="28"/>
           <w:szCs w:val="28"/>
         </w:rPr>
         <w:t> </w:t>
       </w:r>
     </w:p>
-    <w:p xmlns:wp14="http://schemas.microsoft.com/office/word/2010/wordml" wp14:textId="77777777">
+    <w:p>
       <w:pPr>
         <w:spacing w:after="0" w:line="240" w:lineRule="auto"/>
         <w:jc w:val="center"/>
         <w:textAlignment w:val="baseline"/>
         <w:rPr>
-          <w:rFonts w:ascii="Segoe UI" w:hAnsi="Segoe UI" w:eastAsia="Times New Roman" w:cs="Segoe UI"/>
+          <w:rFonts w:ascii="Segoe UI" w:eastAsia="Times New Roman" w:hAnsi="Segoe UI" w:cs="Segoe UI"/>
           <w:sz w:val="18"/>
           <w:szCs w:val="18"/>
         </w:rPr>
       </w:pPr>
       <w:r>
         <w:rPr>
-          <w:rFonts w:ascii="Calibri" w:hAnsi="Calibri" w:eastAsia="Times New Roman" w:cs="Calibri"/>
+          <w:rFonts w:ascii="Calibri" w:eastAsia="Times New Roman" w:hAnsi="Calibri" w:cs="Calibri"/>
           <w:sz w:val="28"/>
           <w:szCs w:val="28"/>
         </w:rPr>
         <w:t> </w:t>
       </w:r>
     </w:p>
-    <w:p xmlns:wp14="http://schemas.microsoft.com/office/word/2010/wordml" wp14:textId="77777777">
+    <w:p>
       <w:pPr>
         <w:spacing w:after="0" w:line="240" w:lineRule="auto"/>
         <w:jc w:val="center"/>
         <w:textAlignment w:val="baseline"/>
         <w:rPr>
-          <w:rFonts w:ascii="Segoe UI" w:hAnsi="Segoe UI" w:eastAsia="Times New Roman" w:cs="Segoe UI"/>
+          <w:rFonts w:ascii="Segoe UI" w:eastAsia="Times New Roman" w:hAnsi="Segoe UI" w:cs="Segoe UI"/>
           <w:sz w:val="18"/>
           <w:szCs w:val="18"/>
         </w:rPr>
       </w:pPr>
       <w:r>
         <w:rPr>
-          <w:rFonts w:ascii="Calibri" w:hAnsi="Calibri" w:eastAsia="Times New Roman" w:cs="Calibri"/>
+          <w:rFonts w:ascii="Calibri" w:eastAsia="Times New Roman" w:hAnsi="Calibri" w:cs="Calibri"/>
           <w:sz w:val="28"/>
           <w:szCs w:val="28"/>
         </w:rPr>
         <w:t> </w:t>
       </w:r>
     </w:p>
-    <w:p xmlns:wp14="http://schemas.microsoft.com/office/word/2010/wordml" wp14:textId="77777777">
+    <w:p>
       <w:pPr>
         <w:spacing w:after="0" w:line="240" w:lineRule="auto"/>
         <w:jc w:val="center"/>
         <w:textAlignment w:val="baseline"/>
         <w:rPr>
-          <w:rFonts w:ascii="Segoe UI" w:hAnsi="Segoe UI" w:eastAsia="Times New Roman" w:cs="Segoe UI"/>
+          <w:rFonts w:ascii="Segoe UI" w:eastAsia="Times New Roman" w:hAnsi="Segoe UI" w:cs="Segoe UI"/>
           <w:sz w:val="18"/>
           <w:szCs w:val="18"/>
         </w:rPr>
       </w:pPr>
       <w:r>
         <w:rPr>
-          <w:rFonts w:ascii="Calibri" w:hAnsi="Calibri" w:eastAsia="Times New Roman" w:cs="Calibri"/>
+          <w:rFonts w:ascii="Calibri" w:eastAsia="Times New Roman" w:hAnsi="Calibri" w:cs="Calibri"/>
           <w:b/>
           <w:bCs/>
           <w:sz w:val="28"/>
@@ -375,27 +375,27 @@
       </w:r>
       <w:r>
         <w:rPr>
-          <w:rFonts w:ascii="Calibri" w:hAnsi="Calibri" w:eastAsia="Times New Roman" w:cs="Calibri"/>
+          <w:rFonts w:ascii="Calibri" w:eastAsia="Times New Roman" w:hAnsi="Calibri" w:cs="Calibri"/>
           <w:sz w:val="28"/>
           <w:szCs w:val="28"/>
         </w:rPr>
         <w:t> </w:t>
       </w:r>
     </w:p>
-    <w:p xmlns:wp14="http://schemas.microsoft.com/office/word/2010/wordml" wp14:textId="77777777">
+    <w:p>
       <w:pPr>
         <w:spacing w:after="0" w:line="240" w:lineRule="auto"/>
         <w:jc w:val="center"/>
         <w:textAlignment w:val="baseline"/>
         <w:rPr>
-          <w:rFonts w:ascii="Segoe UI" w:hAnsi="Segoe UI" w:eastAsia="Times New Roman" w:cs="Segoe UI"/>
+          <w:rFonts w:ascii="Segoe UI" w:eastAsia="Times New Roman" w:hAnsi="Segoe UI" w:cs="Segoe UI"/>
           <w:sz w:val="18"/>
           <w:szCs w:val="18"/>
         </w:rPr>
       </w:pPr>
       <w:r>
         <w:rPr>
-          <w:rFonts w:ascii="Calibri" w:hAnsi="Calibri" w:eastAsia="Times New Roman" w:cs="Calibri"/>
+          <w:rFonts w:ascii="Calibri" w:eastAsia="Times New Roman" w:hAnsi="Calibri" w:cs="Calibri"/>
           <w:b/>
           <w:bCs/>
           <w:sz w:val="28"/>
@@ -405,20 +405,20 @@
         <w:t xml:space="preserve">Popunjavanja anketa </w:t>
       </w:r>
     </w:p>
-    <w:p xmlns:wp14="http://schemas.microsoft.com/office/word/2010/wordml" wp14:textId="77777777">
+    <w:p>
       <w:pPr>
         <w:spacing w:after="0" w:line="240" w:lineRule="auto"/>
         <w:jc w:val="center"/>
         <w:textAlignment w:val="baseline"/>
         <w:rPr>
-          <w:rFonts w:ascii="Segoe UI" w:hAnsi="Segoe UI" w:eastAsia="Times New Roman" w:cs="Segoe UI"/>
+          <w:rFonts w:ascii="Segoe UI" w:eastAsia="Times New Roman" w:hAnsi="Segoe UI" w:cs="Segoe UI"/>
           <w:sz w:val="18"/>
           <w:szCs w:val="18"/>
         </w:rPr>
       </w:pPr>
       <w:r>
         <w:rPr>
-          <w:rFonts w:ascii="Calibri" w:hAnsi="Calibri" w:eastAsia="Times New Roman" w:cs="Calibri"/>
+          <w:rFonts w:ascii="Calibri" w:eastAsia="Times New Roman" w:hAnsi="Calibri" w:cs="Calibri"/>
           <w:b/>
           <w:bCs/>
           <w:sz w:val="28"/>
@@ -429,87 +429,87 @@
       </w:r>
       <w:r>
         <w:rPr>
-          <w:rFonts w:ascii="Calibri" w:hAnsi="Calibri" w:eastAsia="Times New Roman" w:cs="Calibri"/>
+          <w:rFonts w:ascii="Calibri" w:eastAsia="Times New Roman" w:hAnsi="Calibri" w:cs="Calibri"/>
           <w:sz w:val="28"/>
           <w:szCs w:val="28"/>
         </w:rPr>
         <w:t> </w:t>
       </w:r>
     </w:p>
-    <w:p xmlns:wp14="http://schemas.microsoft.com/office/word/2010/wordml" wp14:textId="77777777">
+    <w:p>
       <w:pPr>
         <w:spacing w:after="0" w:line="240" w:lineRule="auto"/>
         <w:jc w:val="center"/>
         <w:textAlignment w:val="baseline"/>
         <w:rPr>
-          <w:rFonts w:ascii="Segoe UI" w:hAnsi="Segoe UI" w:eastAsia="Times New Roman" w:cs="Segoe UI"/>
+          <w:rFonts w:ascii="Segoe UI" w:eastAsia="Times New Roman" w:hAnsi="Segoe UI" w:cs="Segoe UI"/>
           <w:sz w:val="18"/>
           <w:szCs w:val="18"/>
         </w:rPr>
       </w:pPr>
       <w:r>
         <w:rPr>
-          <w:rFonts w:ascii="Calibri" w:hAnsi="Calibri" w:eastAsia="Times New Roman" w:cs="Calibri"/>
+          <w:rFonts w:ascii="Calibri" w:eastAsia="Times New Roman" w:hAnsi="Calibri" w:cs="Calibri"/>
           <w:sz w:val="28"/>
           <w:szCs w:val="28"/>
         </w:rPr>
         <w:t> </w:t>
       </w:r>
     </w:p>
-    <w:p xmlns:wp14="http://schemas.microsoft.com/office/word/2010/wordml" wp14:textId="77777777">
+    <w:p>
       <w:pPr>
         <w:spacing w:after="0" w:line="240" w:lineRule="auto"/>
         <w:jc w:val="center"/>
         <w:textAlignment w:val="baseline"/>
         <w:rPr>
-          <w:rFonts w:ascii="Segoe UI" w:hAnsi="Segoe UI" w:eastAsia="Times New Roman" w:cs="Segoe UI"/>
+          <w:rFonts w:ascii="Segoe UI" w:eastAsia="Times New Roman" w:hAnsi="Segoe UI" w:cs="Segoe UI"/>
           <w:sz w:val="18"/>
           <w:szCs w:val="18"/>
         </w:rPr>
       </w:pPr>
       <w:r>
         <w:rPr>
-          <w:rFonts w:ascii="Calibri" w:hAnsi="Calibri" w:eastAsia="Times New Roman" w:cs="Calibri"/>
+          <w:rFonts w:ascii="Calibri" w:eastAsia="Times New Roman" w:hAnsi="Calibri" w:cs="Calibri"/>
           <w:sz w:val="28"/>
           <w:szCs w:val="28"/>
         </w:rPr>
         <w:t> </w:t>
       </w:r>
     </w:p>
-    <w:p xmlns:wp14="http://schemas.microsoft.com/office/word/2010/wordml" wp14:textId="77777777">
+    <w:p>
       <w:pPr>
         <w:spacing w:after="0" w:line="240" w:lineRule="auto"/>
         <w:jc w:val="center"/>
         <w:textAlignment w:val="baseline"/>
         <w:rPr>
-          <w:rFonts w:ascii="Segoe UI" w:hAnsi="Segoe UI" w:eastAsia="Times New Roman" w:cs="Segoe UI"/>
+          <w:rFonts w:ascii="Segoe UI" w:eastAsia="Times New Roman" w:hAnsi="Segoe UI" w:cs="Segoe UI"/>
           <w:sz w:val="18"/>
           <w:szCs w:val="18"/>
         </w:rPr>
       </w:pPr>
       <w:r>
         <w:rPr>
-          <w:rFonts w:ascii="Calibri" w:hAnsi="Calibri" w:eastAsia="Times New Roman" w:cs="Calibri"/>
+          <w:rFonts w:ascii="Calibri" w:eastAsia="Times New Roman" w:hAnsi="Calibri" w:cs="Calibri"/>
           <w:sz w:val="28"/>
           <w:szCs w:val="28"/>
         </w:rPr>
         <w:t> </w:t>
       </w:r>
     </w:p>
-    <w:p xmlns:wp14="http://schemas.microsoft.com/office/word/2010/wordml" wp14:textId="77777777">
+    <w:p>
       <w:pPr>
         <w:spacing w:after="0" w:line="240" w:lineRule="auto"/>
         <w:jc w:val="center"/>
         <w:textAlignment w:val="baseline"/>
         <w:rPr>
-          <w:rFonts w:ascii="Segoe UI" w:hAnsi="Segoe UI" w:eastAsia="Times New Roman" w:cs="Segoe UI"/>
+          <w:rFonts w:ascii="Segoe UI" w:eastAsia="Times New Roman" w:hAnsi="Segoe UI" w:cs="Segoe UI"/>
           <w:sz w:val="18"/>
           <w:szCs w:val="18"/>
         </w:rPr>
       </w:pPr>
       <w:r>
         <w:rPr>
-          <w:rFonts w:ascii="Calibri" w:hAnsi="Calibri" w:eastAsia="Times New Roman" w:cs="Calibri"/>
+          <w:rFonts w:ascii="Calibri" w:eastAsia="Times New Roman" w:hAnsi="Calibri" w:cs="Calibri"/>
           <w:b/>
           <w:bCs/>
           <w:sz w:val="32"/>
@@ -520,7 +520,7 @@
       </w:r>
       <w:r>
         <w:rPr>
-          <w:rFonts w:ascii="Calibri" w:hAnsi="Calibri" w:eastAsia="Times New Roman" w:cs="Calibri"/>
+          <w:rFonts w:ascii="Calibri" w:eastAsia="Times New Roman" w:hAnsi="Calibri" w:cs="Calibri"/>
           <w:sz w:val="32"/>
           <w:szCs w:val="32"/>
         </w:rPr>
@@ -531,10 +531,10 @@
       <w:tblPr>
         <w:tblW w:w="0" w:type="dxa"/>
         <w:tblBorders>
-          <w:top w:val="outset" w:color="auto" w:sz="6" w:space="0"/>
-          <w:left w:val="outset" w:color="auto" w:sz="6" w:space="0"/>
-          <w:bottom w:val="outset" w:color="auto" w:sz="6" w:space="0"/>
-          <w:right w:val="outset" w:color="auto" w:sz="6" w:space="0"/>
+          <w:top w:val="outset" w:sz="6" w:space="0" w:color="auto"/>
+          <w:left w:val="outset" w:sz="6" w:space="0" w:color="auto"/>
+          <w:bottom w:val="outset" w:sz="6" w:space="0" w:color="auto"/>
+          <w:right w:val="outset" w:sz="6" w:space="0" w:color="auto"/>
         </w:tblBorders>
         <w:tblCellMar>
           <w:left w:w="0" w:type="dxa"/>
@@ -548,39 +548,39 @@
         <w:gridCol w:w="2250"/>
         <w:gridCol w:w="2250"/>
       </w:tblGrid>
-      <w:tr xmlns:wp14="http://schemas.microsoft.com/office/word/2010/wordml" wp14:textId="77777777">
+      <w:tr>
         <w:tc>
           <w:tcPr>
             <w:tcW w:w="2250" w:type="dxa"/>
             <w:tcBorders>
-              <w:top w:val="single" w:color="auto" w:sz="6" w:space="0"/>
-              <w:left w:val="single" w:color="auto" w:sz="6" w:space="0"/>
-              <w:bottom w:val="single" w:color="auto" w:sz="6" w:space="0"/>
-              <w:right w:val="single" w:color="auto" w:sz="6" w:space="0"/>
+              <w:top w:val="single" w:sz="6" w:space="0" w:color="auto"/>
+              <w:left w:val="single" w:sz="6" w:space="0" w:color="auto"/>
+              <w:bottom w:val="single" w:sz="6" w:space="0" w:color="auto"/>
+              <w:right w:val="single" w:sz="6" w:space="0" w:color="auto"/>
             </w:tcBorders>
             <w:hideMark/>
           </w:tcPr>
-          <w:p wp14:textId="77777777">
+          <w:p>
             <w:pPr>
               <w:spacing w:after="0" w:line="240" w:lineRule="auto"/>
               <w:jc w:val="center"/>
               <w:textAlignment w:val="baseline"/>
               <w:rPr>
-                <w:rFonts w:ascii="Times New Roman" w:hAnsi="Times New Roman" w:eastAsia="Times New Roman" w:cs="Times New Roman"/>
+                <w:rFonts w:ascii="Times New Roman" w:eastAsia="Times New Roman" w:hAnsi="Times New Roman" w:cs="Times New Roman"/>
                 <w:sz w:val="24"/>
                 <w:szCs w:val="24"/>
               </w:rPr>
             </w:pPr>
             <w:r>
               <w:rPr>
-                <w:rFonts w:ascii="Calibri" w:hAnsi="Calibri" w:eastAsia="Times New Roman" w:cs="Calibri"/>
+                <w:rFonts w:ascii="Calibri" w:eastAsia="Times New Roman" w:hAnsi="Calibri" w:cs="Calibri"/>
                 <w:lang w:val="sr-Latn-RS"/>
               </w:rPr>
               <w:t>Datum</w:t>
             </w:r>
             <w:r>
               <w:rPr>
-                <w:rFonts w:ascii="Calibri" w:hAnsi="Calibri" w:eastAsia="Times New Roman" w:cs="Calibri"/>
+                <w:rFonts w:ascii="Calibri" w:eastAsia="Times New Roman" w:hAnsi="Calibri" w:cs="Calibri"/>
               </w:rPr>
               <w:t>  </w:t>
             </w:r>
@@ -590,34 +590,34 @@
           <w:tcPr>
             <w:tcW w:w="2250" w:type="dxa"/>
             <w:tcBorders>
-              <w:top w:val="single" w:color="auto" w:sz="6" w:space="0"/>
+              <w:top w:val="single" w:sz="6" w:space="0" w:color="auto"/>
               <w:left w:val="nil"/>
-              <w:bottom w:val="single" w:color="auto" w:sz="6" w:space="0"/>
-              <w:right w:val="single" w:color="auto" w:sz="6" w:space="0"/>
+              <w:bottom w:val="single" w:sz="6" w:space="0" w:color="auto"/>
+              <w:right w:val="single" w:sz="6" w:space="0" w:color="auto"/>
             </w:tcBorders>
             <w:hideMark/>
           </w:tcPr>
-          <w:p wp14:textId="77777777">
+          <w:p>
             <w:pPr>
               <w:spacing w:after="0" w:line="240" w:lineRule="auto"/>
               <w:jc w:val="center"/>
               <w:textAlignment w:val="baseline"/>
               <w:rPr>
-                <w:rFonts w:ascii="Times New Roman" w:hAnsi="Times New Roman" w:eastAsia="Times New Roman" w:cs="Times New Roman"/>
+                <w:rFonts w:ascii="Times New Roman" w:eastAsia="Times New Roman" w:hAnsi="Times New Roman" w:cs="Times New Roman"/>
                 <w:sz w:val="24"/>
                 <w:szCs w:val="24"/>
               </w:rPr>
             </w:pPr>
             <w:r>
               <w:rPr>
-                <w:rFonts w:ascii="Calibri" w:hAnsi="Calibri" w:eastAsia="Times New Roman" w:cs="Calibri"/>
+                <w:rFonts w:ascii="Calibri" w:eastAsia="Times New Roman" w:hAnsi="Calibri" w:cs="Calibri"/>
                 <w:lang w:val="sr-Latn-RS"/>
               </w:rPr>
               <w:t>Verzija</w:t>
             </w:r>
             <w:r>
               <w:rPr>
-                <w:rFonts w:ascii="Calibri" w:hAnsi="Calibri" w:eastAsia="Times New Roman" w:cs="Calibri"/>
+                <w:rFonts w:ascii="Calibri" w:eastAsia="Times New Roman" w:hAnsi="Calibri" w:cs="Calibri"/>
               </w:rPr>
               <w:t>  </w:t>
             </w:r>
@@ -627,34 +627,34 @@
           <w:tcPr>
             <w:tcW w:w="2250" w:type="dxa"/>
             <w:tcBorders>
-              <w:top w:val="single" w:color="auto" w:sz="6" w:space="0"/>
+              <w:top w:val="single" w:sz="6" w:space="0" w:color="auto"/>
               <w:left w:val="nil"/>
-              <w:bottom w:val="single" w:color="auto" w:sz="6" w:space="0"/>
-              <w:right w:val="single" w:color="auto" w:sz="6" w:space="0"/>
+              <w:bottom w:val="single" w:sz="6" w:space="0" w:color="auto"/>
+              <w:right w:val="single" w:sz="6" w:space="0" w:color="auto"/>
             </w:tcBorders>
             <w:hideMark/>
           </w:tcPr>
-          <w:p wp14:textId="77777777">
+          <w:p>
             <w:pPr>
               <w:spacing w:after="0" w:line="240" w:lineRule="auto"/>
               <w:jc w:val="center"/>
               <w:textAlignment w:val="baseline"/>
               <w:rPr>
-                <w:rFonts w:ascii="Times New Roman" w:hAnsi="Times New Roman" w:eastAsia="Times New Roman" w:cs="Times New Roman"/>
+                <w:rFonts w:ascii="Times New Roman" w:eastAsia="Times New Roman" w:hAnsi="Times New Roman" w:cs="Times New Roman"/>
                 <w:sz w:val="24"/>
                 <w:szCs w:val="24"/>
               </w:rPr>
             </w:pPr>
             <w:r>
               <w:rPr>
-                <w:rFonts w:ascii="Calibri" w:hAnsi="Calibri" w:eastAsia="Times New Roman" w:cs="Calibri"/>
+                <w:rFonts w:ascii="Calibri" w:eastAsia="Times New Roman" w:hAnsi="Calibri" w:cs="Calibri"/>
                 <w:lang w:val="sr-Latn-RS"/>
               </w:rPr>
               <w:t>Opis</w:t>
             </w:r>
             <w:r>
               <w:rPr>
-                <w:rFonts w:ascii="Calibri" w:hAnsi="Calibri" w:eastAsia="Times New Roman" w:cs="Calibri"/>
+                <w:rFonts w:ascii="Calibri" w:eastAsia="Times New Roman" w:hAnsi="Calibri" w:cs="Calibri"/>
               </w:rPr>
               <w:t>  </w:t>
             </w:r>
@@ -664,73 +664,73 @@
           <w:tcPr>
             <w:tcW w:w="2250" w:type="dxa"/>
             <w:tcBorders>
-              <w:top w:val="single" w:color="auto" w:sz="6" w:space="0"/>
+              <w:top w:val="single" w:sz="6" w:space="0" w:color="auto"/>
               <w:left w:val="nil"/>
-              <w:bottom w:val="single" w:color="auto" w:sz="6" w:space="0"/>
-              <w:right w:val="single" w:color="auto" w:sz="6" w:space="0"/>
+              <w:bottom w:val="single" w:sz="6" w:space="0" w:color="auto"/>
+              <w:right w:val="single" w:sz="6" w:space="0" w:color="auto"/>
             </w:tcBorders>
             <w:hideMark/>
           </w:tcPr>
-          <w:p wp14:textId="77777777">
+          <w:p>
             <w:pPr>
               <w:spacing w:after="0" w:line="240" w:lineRule="auto"/>
               <w:jc w:val="center"/>
               <w:textAlignment w:val="baseline"/>
               <w:rPr>
-                <w:rFonts w:ascii="Times New Roman" w:hAnsi="Times New Roman" w:eastAsia="Times New Roman" w:cs="Times New Roman"/>
+                <w:rFonts w:ascii="Times New Roman" w:eastAsia="Times New Roman" w:hAnsi="Times New Roman" w:cs="Times New Roman"/>
                 <w:sz w:val="24"/>
                 <w:szCs w:val="24"/>
               </w:rPr>
             </w:pPr>
             <w:r>
               <w:rPr>
-                <w:rFonts w:ascii="Calibri" w:hAnsi="Calibri" w:eastAsia="Times New Roman" w:cs="Calibri"/>
+                <w:rFonts w:ascii="Calibri" w:eastAsia="Times New Roman" w:hAnsi="Calibri" w:cs="Calibri"/>
                 <w:lang w:val="sr-Latn-RS"/>
               </w:rPr>
               <w:t>Autor</w:t>
             </w:r>
             <w:r>
               <w:rPr>
-                <w:rFonts w:ascii="Calibri" w:hAnsi="Calibri" w:eastAsia="Times New Roman" w:cs="Calibri"/>
+                <w:rFonts w:ascii="Calibri" w:eastAsia="Times New Roman" w:hAnsi="Calibri" w:cs="Calibri"/>
               </w:rPr>
               <w:t>  </w:t>
             </w:r>
           </w:p>
         </w:tc>
       </w:tr>
-      <w:tr xmlns:wp14="http://schemas.microsoft.com/office/word/2010/wordml" wp14:textId="77777777">
+      <w:tr>
         <w:tc>
           <w:tcPr>
             <w:tcW w:w="2250" w:type="dxa"/>
             <w:tcBorders>
               <w:top w:val="nil"/>
-              <w:left w:val="single" w:color="auto" w:sz="6" w:space="0"/>
-              <w:bottom w:val="single" w:color="auto" w:sz="6" w:space="0"/>
-              <w:right w:val="single" w:color="auto" w:sz="6" w:space="0"/>
+              <w:left w:val="single" w:sz="6" w:space="0" w:color="auto"/>
+              <w:bottom w:val="single" w:sz="6" w:space="0" w:color="auto"/>
+              <w:right w:val="single" w:sz="6" w:space="0" w:color="auto"/>
             </w:tcBorders>
             <w:hideMark/>
           </w:tcPr>
-          <w:p wp14:textId="77777777">
+          <w:p>
             <w:pPr>
               <w:spacing w:after="0" w:line="240" w:lineRule="auto"/>
               <w:jc w:val="center"/>
               <w:textAlignment w:val="baseline"/>
               <w:rPr>
-                <w:rFonts w:ascii="Times New Roman" w:hAnsi="Times New Roman" w:eastAsia="Times New Roman" w:cs="Times New Roman"/>
+                <w:rFonts w:ascii="Times New Roman" w:eastAsia="Times New Roman" w:hAnsi="Times New Roman" w:cs="Times New Roman"/>
                 <w:sz w:val="24"/>
                 <w:szCs w:val="24"/>
               </w:rPr>
             </w:pPr>
             <w:r>
               <w:rPr>
-                <w:rFonts w:ascii="Calibri" w:hAnsi="Calibri" w:eastAsia="Times New Roman" w:cs="Calibri"/>
+                <w:rFonts w:ascii="Calibri" w:eastAsia="Times New Roman" w:hAnsi="Calibri" w:cs="Calibri"/>
                 <w:lang w:val="sr-Latn-RS"/>
               </w:rPr>
               <w:t>06.03.2020</w:t>
             </w:r>
             <w:r>
               <w:rPr>
-                <w:rFonts w:ascii="Calibri" w:hAnsi="Calibri" w:eastAsia="Times New Roman" w:cs="Calibri"/>
+                <w:rFonts w:ascii="Calibri" w:eastAsia="Times New Roman" w:hAnsi="Calibri" w:cs="Calibri"/>
               </w:rPr>
               <w:t>  </w:t>
             </w:r>
@@ -742,32 +742,32 @@
             <w:tcBorders>
               <w:top w:val="nil"/>
               <w:left w:val="nil"/>
-              <w:bottom w:val="single" w:color="auto" w:sz="6" w:space="0"/>
-              <w:right w:val="single" w:color="auto" w:sz="6" w:space="0"/>
+              <w:bottom w:val="single" w:sz="6" w:space="0" w:color="auto"/>
+              <w:right w:val="single" w:sz="6" w:space="0" w:color="auto"/>
             </w:tcBorders>
             <w:hideMark/>
           </w:tcPr>
-          <w:p wp14:textId="77777777">
+          <w:p>
             <w:pPr>
               <w:spacing w:after="0" w:line="240" w:lineRule="auto"/>
               <w:jc w:val="center"/>
               <w:textAlignment w:val="baseline"/>
               <w:rPr>
-                <w:rFonts w:ascii="Times New Roman" w:hAnsi="Times New Roman" w:eastAsia="Times New Roman" w:cs="Times New Roman"/>
+                <w:rFonts w:ascii="Times New Roman" w:eastAsia="Times New Roman" w:hAnsi="Times New Roman" w:cs="Times New Roman"/>
                 <w:sz w:val="24"/>
                 <w:szCs w:val="24"/>
               </w:rPr>
             </w:pPr>
             <w:r>
               <w:rPr>
-                <w:rFonts w:ascii="Calibri" w:hAnsi="Calibri" w:eastAsia="Times New Roman" w:cs="Calibri"/>
+                <w:rFonts w:ascii="Calibri" w:eastAsia="Times New Roman" w:hAnsi="Calibri" w:cs="Calibri"/>
                 <w:lang w:val="sr-Latn-RS"/>
               </w:rPr>
               <w:t>1.0</w:t>
             </w:r>
             <w:r>
               <w:rPr>
-                <w:rFonts w:ascii="Calibri" w:hAnsi="Calibri" w:eastAsia="Times New Roman" w:cs="Calibri"/>
+                <w:rFonts w:ascii="Calibri" w:eastAsia="Times New Roman" w:hAnsi="Calibri" w:cs="Calibri"/>
               </w:rPr>
               <w:t>  </w:t>
             </w:r>
@@ -779,32 +779,32 @@
             <w:tcBorders>
               <w:top w:val="nil"/>
               <w:left w:val="nil"/>
-              <w:bottom w:val="single" w:color="auto" w:sz="6" w:space="0"/>
-              <w:right w:val="single" w:color="auto" w:sz="6" w:space="0"/>
+              <w:bottom w:val="single" w:sz="6" w:space="0" w:color="auto"/>
+              <w:right w:val="single" w:sz="6" w:space="0" w:color="auto"/>
             </w:tcBorders>
             <w:hideMark/>
           </w:tcPr>
-          <w:p wp14:textId="77777777">
+          <w:p>
             <w:pPr>
               <w:spacing w:after="0" w:line="240" w:lineRule="auto"/>
               <w:jc w:val="center"/>
               <w:textAlignment w:val="baseline"/>
               <w:rPr>
-                <w:rFonts w:ascii="Times New Roman" w:hAnsi="Times New Roman" w:eastAsia="Times New Roman" w:cs="Times New Roman"/>
+                <w:rFonts w:ascii="Times New Roman" w:eastAsia="Times New Roman" w:hAnsi="Times New Roman" w:cs="Times New Roman"/>
                 <w:sz w:val="24"/>
                 <w:szCs w:val="24"/>
               </w:rPr>
             </w:pPr>
             <w:r>
               <w:rPr>
-                <w:rFonts w:ascii="Calibri" w:hAnsi="Calibri" w:eastAsia="Times New Roman" w:cs="Calibri"/>
+                <w:rFonts w:ascii="Calibri" w:eastAsia="Times New Roman" w:hAnsi="Calibri" w:cs="Calibri"/>
                 <w:lang w:val="sr-Latn-RS"/>
               </w:rPr>
               <w:t>Inicijalna verzija</w:t>
             </w:r>
             <w:r>
               <w:rPr>
-                <w:rFonts w:ascii="Calibri" w:hAnsi="Calibri" w:eastAsia="Times New Roman" w:cs="Calibri"/>
+                <w:rFonts w:ascii="Calibri" w:eastAsia="Times New Roman" w:hAnsi="Calibri" w:cs="Calibri"/>
               </w:rPr>
               <w:t>  </w:t>
             </w:r>
@@ -816,25 +816,25 @@
             <w:tcBorders>
               <w:top w:val="nil"/>
               <w:left w:val="nil"/>
-              <w:bottom w:val="single" w:color="auto" w:sz="6" w:space="0"/>
-              <w:right w:val="single" w:color="auto" w:sz="6" w:space="0"/>
+              <w:bottom w:val="single" w:sz="6" w:space="0" w:color="auto"/>
+              <w:right w:val="single" w:sz="6" w:space="0" w:color="auto"/>
             </w:tcBorders>
             <w:hideMark/>
           </w:tcPr>
-          <w:p wp14:textId="77777777">
+          <w:p>
             <w:pPr>
               <w:spacing w:after="0" w:line="240" w:lineRule="auto"/>
               <w:jc w:val="center"/>
               <w:textAlignment w:val="baseline"/>
               <w:rPr>
-                <w:rFonts w:ascii="Times New Roman" w:hAnsi="Times New Roman" w:eastAsia="Times New Roman" w:cs="Times New Roman"/>
+                <w:rFonts w:ascii="Times New Roman" w:eastAsia="Times New Roman" w:hAnsi="Times New Roman" w:cs="Times New Roman"/>
                 <w:sz w:val="24"/>
                 <w:szCs w:val="24"/>
               </w:rPr>
             </w:pPr>
             <w:r>
               <w:rPr>
-                <w:rFonts w:ascii="Calibri" w:hAnsi="Calibri" w:eastAsia="Times New Roman" w:cs="Calibri"/>
+                <w:rFonts w:ascii="Calibri" w:eastAsia="Times New Roman" w:hAnsi="Calibri" w:cs="Calibri"/>
                 <w:lang w:val="sr-Latn-RS"/>
               </w:rPr>
               <w:t>Dušan Stijović</w:t>
@@ -842,32 +842,32 @@
           </w:p>
         </w:tc>
       </w:tr>
-      <w:tr xmlns:wp14="http://schemas.microsoft.com/office/word/2010/wordml" wp14:textId="77777777">
+      <w:tr>
         <w:tc>
           <w:tcPr>
             <w:tcW w:w="2250" w:type="dxa"/>
             <w:tcBorders>
               <w:top w:val="nil"/>
-              <w:left w:val="single" w:color="auto" w:sz="6" w:space="0"/>
-              <w:bottom w:val="single" w:color="auto" w:sz="6" w:space="0"/>
-              <w:right w:val="single" w:color="auto" w:sz="6" w:space="0"/>
+              <w:left w:val="single" w:sz="6" w:space="0" w:color="auto"/>
+              <w:bottom w:val="single" w:sz="6" w:space="0" w:color="auto"/>
+              <w:right w:val="single" w:sz="6" w:space="0" w:color="auto"/>
             </w:tcBorders>
             <w:hideMark/>
           </w:tcPr>
-          <w:p wp14:textId="77777777">
+          <w:p>
             <w:pPr>
               <w:spacing w:after="0" w:line="240" w:lineRule="auto"/>
               <w:jc w:val="center"/>
               <w:textAlignment w:val="baseline"/>
               <w:rPr>
-                <w:rFonts w:ascii="Times New Roman" w:hAnsi="Times New Roman" w:eastAsia="Times New Roman" w:cs="Times New Roman"/>
+                <w:rFonts w:ascii="Times New Roman" w:eastAsia="Times New Roman" w:hAnsi="Times New Roman" w:cs="Times New Roman"/>
                 <w:sz w:val="24"/>
                 <w:szCs w:val="24"/>
               </w:rPr>
             </w:pPr>
             <w:r>
               <w:rPr>
-                <w:rFonts w:ascii="Calibri" w:hAnsi="Calibri" w:eastAsia="Times New Roman" w:cs="Calibri"/>
+                <w:rFonts w:ascii="Calibri" w:eastAsia="Times New Roman" w:hAnsi="Calibri" w:cs="Calibri"/>
               </w:rPr>
               <w:t>  </w:t>
             </w:r>
@@ -879,25 +879,25 @@
             <w:tcBorders>
               <w:top w:val="nil"/>
               <w:left w:val="nil"/>
-              <w:bottom w:val="single" w:color="auto" w:sz="6" w:space="0"/>
-              <w:right w:val="single" w:color="auto" w:sz="6" w:space="0"/>
+              <w:bottom w:val="single" w:sz="6" w:space="0" w:color="auto"/>
+              <w:right w:val="single" w:sz="6" w:space="0" w:color="auto"/>
             </w:tcBorders>
             <w:hideMark/>
           </w:tcPr>
-          <w:p wp14:textId="77777777">
+          <w:p>
             <w:pPr>
               <w:spacing w:after="0" w:line="240" w:lineRule="auto"/>
               <w:jc w:val="center"/>
               <w:textAlignment w:val="baseline"/>
               <w:rPr>
-                <w:rFonts w:ascii="Times New Roman" w:hAnsi="Times New Roman" w:eastAsia="Times New Roman" w:cs="Times New Roman"/>
+                <w:rFonts w:ascii="Times New Roman" w:eastAsia="Times New Roman" w:hAnsi="Times New Roman" w:cs="Times New Roman"/>
                 <w:sz w:val="24"/>
                 <w:szCs w:val="24"/>
               </w:rPr>
             </w:pPr>
             <w:r>
               <w:rPr>
-                <w:rFonts w:ascii="Calibri" w:hAnsi="Calibri" w:eastAsia="Times New Roman" w:cs="Calibri"/>
+                <w:rFonts w:ascii="Calibri" w:eastAsia="Times New Roman" w:hAnsi="Calibri" w:cs="Calibri"/>
               </w:rPr>
               <w:t>  </w:t>
             </w:r>
@@ -909,25 +909,25 @@
             <w:tcBorders>
               <w:top w:val="nil"/>
               <w:left w:val="nil"/>
-              <w:bottom w:val="single" w:color="auto" w:sz="6" w:space="0"/>
-              <w:right w:val="single" w:color="auto" w:sz="6" w:space="0"/>
+              <w:bottom w:val="single" w:sz="6" w:space="0" w:color="auto"/>
+              <w:right w:val="single" w:sz="6" w:space="0" w:color="auto"/>
             </w:tcBorders>
             <w:hideMark/>
           </w:tcPr>
-          <w:p wp14:textId="77777777">
+          <w:p>
             <w:pPr>
               <w:spacing w:after="0" w:line="240" w:lineRule="auto"/>
               <w:jc w:val="center"/>
               <w:textAlignment w:val="baseline"/>
               <w:rPr>
-                <w:rFonts w:ascii="Times New Roman" w:hAnsi="Times New Roman" w:eastAsia="Times New Roman" w:cs="Times New Roman"/>
+                <w:rFonts w:ascii="Times New Roman" w:eastAsia="Times New Roman" w:hAnsi="Times New Roman" w:cs="Times New Roman"/>
                 <w:sz w:val="24"/>
                 <w:szCs w:val="24"/>
               </w:rPr>
             </w:pPr>
             <w:r>
               <w:rPr>
-                <w:rFonts w:ascii="Calibri" w:hAnsi="Calibri" w:eastAsia="Times New Roman" w:cs="Calibri"/>
+                <w:rFonts w:ascii="Calibri" w:eastAsia="Times New Roman" w:hAnsi="Calibri" w:cs="Calibri"/>
               </w:rPr>
               <w:t>  </w:t>
             </w:r>
@@ -939,57 +939,57 @@
             <w:tcBorders>
               <w:top w:val="nil"/>
               <w:left w:val="nil"/>
-              <w:bottom w:val="single" w:color="auto" w:sz="6" w:space="0"/>
-              <w:right w:val="single" w:color="auto" w:sz="6" w:space="0"/>
+              <w:bottom w:val="single" w:sz="6" w:space="0" w:color="auto"/>
+              <w:right w:val="single" w:sz="6" w:space="0" w:color="auto"/>
             </w:tcBorders>
             <w:hideMark/>
           </w:tcPr>
-          <w:p wp14:textId="77777777">
+          <w:p>
             <w:pPr>
               <w:spacing w:after="0" w:line="240" w:lineRule="auto"/>
               <w:jc w:val="center"/>
               <w:textAlignment w:val="baseline"/>
               <w:rPr>
-                <w:rFonts w:ascii="Times New Roman" w:hAnsi="Times New Roman" w:eastAsia="Times New Roman" w:cs="Times New Roman"/>
+                <w:rFonts w:ascii="Times New Roman" w:eastAsia="Times New Roman" w:hAnsi="Times New Roman" w:cs="Times New Roman"/>
                 <w:sz w:val="24"/>
                 <w:szCs w:val="24"/>
               </w:rPr>
             </w:pPr>
             <w:r>
               <w:rPr>
-                <w:rFonts w:ascii="Calibri" w:hAnsi="Calibri" w:eastAsia="Times New Roman" w:cs="Calibri"/>
+                <w:rFonts w:ascii="Calibri" w:eastAsia="Times New Roman" w:hAnsi="Calibri" w:cs="Calibri"/>
               </w:rPr>
               <w:t>  </w:t>
             </w:r>
           </w:p>
         </w:tc>
       </w:tr>
-      <w:tr xmlns:wp14="http://schemas.microsoft.com/office/word/2010/wordml" wp14:textId="77777777">
+      <w:tr>
         <w:tc>
           <w:tcPr>
             <w:tcW w:w="2250" w:type="dxa"/>
             <w:tcBorders>
               <w:top w:val="nil"/>
-              <w:left w:val="single" w:color="auto" w:sz="6" w:space="0"/>
-              <w:bottom w:val="single" w:color="auto" w:sz="6" w:space="0"/>
-              <w:right w:val="single" w:color="auto" w:sz="6" w:space="0"/>
+              <w:left w:val="single" w:sz="6" w:space="0" w:color="auto"/>
+              <w:bottom w:val="single" w:sz="6" w:space="0" w:color="auto"/>
+              <w:right w:val="single" w:sz="6" w:space="0" w:color="auto"/>
             </w:tcBorders>
             <w:hideMark/>
           </w:tcPr>
-          <w:p wp14:textId="77777777">
+          <w:p>
             <w:pPr>
               <w:spacing w:after="0" w:line="240" w:lineRule="auto"/>
               <w:jc w:val="center"/>
               <w:textAlignment w:val="baseline"/>
               <w:rPr>
-                <w:rFonts w:ascii="Times New Roman" w:hAnsi="Times New Roman" w:eastAsia="Times New Roman" w:cs="Times New Roman"/>
+                <w:rFonts w:ascii="Times New Roman" w:eastAsia="Times New Roman" w:hAnsi="Times New Roman" w:cs="Times New Roman"/>
                 <w:sz w:val="24"/>
                 <w:szCs w:val="24"/>
               </w:rPr>
             </w:pPr>
             <w:r>
               <w:rPr>
-                <w:rFonts w:ascii="Calibri" w:hAnsi="Calibri" w:eastAsia="Times New Roman" w:cs="Calibri"/>
+                <w:rFonts w:ascii="Calibri" w:eastAsia="Times New Roman" w:hAnsi="Calibri" w:cs="Calibri"/>
               </w:rPr>
               <w:t>  </w:t>
             </w:r>
@@ -1001,25 +1001,25 @@
             <w:tcBorders>
               <w:top w:val="nil"/>
               <w:left w:val="nil"/>
-              <w:bottom w:val="single" w:color="auto" w:sz="6" w:space="0"/>
-              <w:right w:val="single" w:color="auto" w:sz="6" w:space="0"/>
+              <w:bottom w:val="single" w:sz="6" w:space="0" w:color="auto"/>
+              <w:right w:val="single" w:sz="6" w:space="0" w:color="auto"/>
             </w:tcBorders>
             <w:hideMark/>
           </w:tcPr>
-          <w:p wp14:textId="77777777">
+          <w:p>
             <w:pPr>
               <w:spacing w:after="0" w:line="240" w:lineRule="auto"/>
               <w:jc w:val="center"/>
               <w:textAlignment w:val="baseline"/>
               <w:rPr>
-                <w:rFonts w:ascii="Times New Roman" w:hAnsi="Times New Roman" w:eastAsia="Times New Roman" w:cs="Times New Roman"/>
+                <w:rFonts w:ascii="Times New Roman" w:eastAsia="Times New Roman" w:hAnsi="Times New Roman" w:cs="Times New Roman"/>
                 <w:sz w:val="24"/>
                 <w:szCs w:val="24"/>
               </w:rPr>
             </w:pPr>
             <w:r>
               <w:rPr>
-                <w:rFonts w:ascii="Calibri" w:hAnsi="Calibri" w:eastAsia="Times New Roman" w:cs="Calibri"/>
+                <w:rFonts w:ascii="Calibri" w:eastAsia="Times New Roman" w:hAnsi="Calibri" w:cs="Calibri"/>
               </w:rPr>
               <w:t>  </w:t>
             </w:r>
@@ -1031,25 +1031,25 @@
             <w:tcBorders>
               <w:top w:val="nil"/>
               <w:left w:val="nil"/>
-              <w:bottom w:val="single" w:color="auto" w:sz="6" w:space="0"/>
-              <w:right w:val="single" w:color="auto" w:sz="6" w:space="0"/>
+              <w:bottom w:val="single" w:sz="6" w:space="0" w:color="auto"/>
+              <w:right w:val="single" w:sz="6" w:space="0" w:color="auto"/>
             </w:tcBorders>
             <w:hideMark/>
           </w:tcPr>
-          <w:p wp14:textId="77777777">
+          <w:p>
             <w:pPr>
               <w:spacing w:after="0" w:line="240" w:lineRule="auto"/>
               <w:jc w:val="center"/>
               <w:textAlignment w:val="baseline"/>
               <w:rPr>
-                <w:rFonts w:ascii="Times New Roman" w:hAnsi="Times New Roman" w:eastAsia="Times New Roman" w:cs="Times New Roman"/>
+                <w:rFonts w:ascii="Times New Roman" w:eastAsia="Times New Roman" w:hAnsi="Times New Roman" w:cs="Times New Roman"/>
                 <w:sz w:val="24"/>
                 <w:szCs w:val="24"/>
               </w:rPr>
             </w:pPr>
             <w:r>
               <w:rPr>
-                <w:rFonts w:ascii="Calibri" w:hAnsi="Calibri" w:eastAsia="Times New Roman" w:cs="Calibri"/>
+                <w:rFonts w:ascii="Calibri" w:eastAsia="Times New Roman" w:hAnsi="Calibri" w:cs="Calibri"/>
               </w:rPr>
               <w:t>  </w:t>
             </w:r>
@@ -1061,57 +1061,57 @@
             <w:tcBorders>
               <w:top w:val="nil"/>
               <w:left w:val="nil"/>
-              <w:bottom w:val="single" w:color="auto" w:sz="6" w:space="0"/>
-              <w:right w:val="single" w:color="auto" w:sz="6" w:space="0"/>
+              <w:bottom w:val="single" w:sz="6" w:space="0" w:color="auto"/>
+              <w:right w:val="single" w:sz="6" w:space="0" w:color="auto"/>
             </w:tcBorders>
             <w:hideMark/>
           </w:tcPr>
-          <w:p wp14:textId="77777777">
+          <w:p>
             <w:pPr>
               <w:spacing w:after="0" w:line="240" w:lineRule="auto"/>
               <w:jc w:val="center"/>
               <w:textAlignment w:val="baseline"/>
               <w:rPr>
-                <w:rFonts w:ascii="Times New Roman" w:hAnsi="Times New Roman" w:eastAsia="Times New Roman" w:cs="Times New Roman"/>
+                <w:rFonts w:ascii="Times New Roman" w:eastAsia="Times New Roman" w:hAnsi="Times New Roman" w:cs="Times New Roman"/>
                 <w:sz w:val="24"/>
                 <w:szCs w:val="24"/>
               </w:rPr>
             </w:pPr>
             <w:r>
               <w:rPr>
-                <w:rFonts w:ascii="Calibri" w:hAnsi="Calibri" w:eastAsia="Times New Roman" w:cs="Calibri"/>
+                <w:rFonts w:ascii="Calibri" w:eastAsia="Times New Roman" w:hAnsi="Calibri" w:cs="Calibri"/>
               </w:rPr>
               <w:t>  </w:t>
             </w:r>
           </w:p>
         </w:tc>
       </w:tr>
-      <w:tr xmlns:wp14="http://schemas.microsoft.com/office/word/2010/wordml" wp14:textId="77777777">
+      <w:tr>
         <w:tc>
           <w:tcPr>
             <w:tcW w:w="2250" w:type="dxa"/>
             <w:tcBorders>
               <w:top w:val="nil"/>
-              <w:left w:val="single" w:color="auto" w:sz="6" w:space="0"/>
-              <w:bottom w:val="single" w:color="auto" w:sz="6" w:space="0"/>
-              <w:right w:val="single" w:color="auto" w:sz="6" w:space="0"/>
+              <w:left w:val="single" w:sz="6" w:space="0" w:color="auto"/>
+              <w:bottom w:val="single" w:sz="6" w:space="0" w:color="auto"/>
+              <w:right w:val="single" w:sz="6" w:space="0" w:color="auto"/>
             </w:tcBorders>
             <w:hideMark/>
           </w:tcPr>
-          <w:p wp14:textId="77777777">
+          <w:p>
             <w:pPr>
               <w:spacing w:after="0" w:line="240" w:lineRule="auto"/>
               <w:jc w:val="center"/>
               <w:textAlignment w:val="baseline"/>
               <w:rPr>
-                <w:rFonts w:ascii="Times New Roman" w:hAnsi="Times New Roman" w:eastAsia="Times New Roman" w:cs="Times New Roman"/>
+                <w:rFonts w:ascii="Times New Roman" w:eastAsia="Times New Roman" w:hAnsi="Times New Roman" w:cs="Times New Roman"/>
                 <w:sz w:val="24"/>
                 <w:szCs w:val="24"/>
               </w:rPr>
             </w:pPr>
             <w:r>
               <w:rPr>
-                <w:rFonts w:ascii="Calibri" w:hAnsi="Calibri" w:eastAsia="Times New Roman" w:cs="Calibri"/>
+                <w:rFonts w:ascii="Calibri" w:eastAsia="Times New Roman" w:hAnsi="Calibri" w:cs="Calibri"/>
               </w:rPr>
               <w:t>  </w:t>
             </w:r>
@@ -1123,25 +1123,25 @@
             <w:tcBorders>
               <w:top w:val="nil"/>
               <w:left w:val="nil"/>
-              <w:bottom w:val="single" w:color="auto" w:sz="6" w:space="0"/>
-              <w:right w:val="single" w:color="auto" w:sz="6" w:space="0"/>
+              <w:bottom w:val="single" w:sz="6" w:space="0" w:color="auto"/>
+              <w:right w:val="single" w:sz="6" w:space="0" w:color="auto"/>
             </w:tcBorders>
             <w:hideMark/>
           </w:tcPr>
-          <w:p wp14:textId="77777777">
+          <w:p>
             <w:pPr>
               <w:spacing w:after="0" w:line="240" w:lineRule="auto"/>
               <w:jc w:val="center"/>
               <w:textAlignment w:val="baseline"/>
               <w:rPr>
-                <w:rFonts w:ascii="Times New Roman" w:hAnsi="Times New Roman" w:eastAsia="Times New Roman" w:cs="Times New Roman"/>
+                <w:rFonts w:ascii="Times New Roman" w:eastAsia="Times New Roman" w:hAnsi="Times New Roman" w:cs="Times New Roman"/>
                 <w:sz w:val="24"/>
                 <w:szCs w:val="24"/>
               </w:rPr>
             </w:pPr>
             <w:r>
               <w:rPr>
-                <w:rFonts w:ascii="Calibri" w:hAnsi="Calibri" w:eastAsia="Times New Roman" w:cs="Calibri"/>
+                <w:rFonts w:ascii="Calibri" w:eastAsia="Times New Roman" w:hAnsi="Calibri" w:cs="Calibri"/>
               </w:rPr>
               <w:t>  </w:t>
             </w:r>
@@ -1153,25 +1153,25 @@
             <w:tcBorders>
               <w:top w:val="nil"/>
               <w:left w:val="nil"/>
-              <w:bottom w:val="single" w:color="auto" w:sz="6" w:space="0"/>
-              <w:right w:val="single" w:color="auto" w:sz="6" w:space="0"/>
+              <w:bottom w:val="single" w:sz="6" w:space="0" w:color="auto"/>
+              <w:right w:val="single" w:sz="6" w:space="0" w:color="auto"/>
             </w:tcBorders>
             <w:hideMark/>
           </w:tcPr>
-          <w:p wp14:textId="77777777">
+          <w:p>
             <w:pPr>
               <w:spacing w:after="0" w:line="240" w:lineRule="auto"/>
               <w:jc w:val="center"/>
               <w:textAlignment w:val="baseline"/>
               <w:rPr>
-                <w:rFonts w:ascii="Times New Roman" w:hAnsi="Times New Roman" w:eastAsia="Times New Roman" w:cs="Times New Roman"/>
+                <w:rFonts w:ascii="Times New Roman" w:eastAsia="Times New Roman" w:hAnsi="Times New Roman" w:cs="Times New Roman"/>
                 <w:sz w:val="24"/>
                 <w:szCs w:val="24"/>
               </w:rPr>
             </w:pPr>
             <w:r>
               <w:rPr>
-                <w:rFonts w:ascii="Calibri" w:hAnsi="Calibri" w:eastAsia="Times New Roman" w:cs="Calibri"/>
+                <w:rFonts w:ascii="Calibri" w:eastAsia="Times New Roman" w:hAnsi="Calibri" w:cs="Calibri"/>
               </w:rPr>
               <w:t>  </w:t>
             </w:r>
@@ -1183,56 +1183,56 @@
             <w:tcBorders>
               <w:top w:val="nil"/>
               <w:left w:val="nil"/>
-              <w:bottom w:val="single" w:color="auto" w:sz="6" w:space="0"/>
-              <w:right w:val="single" w:color="auto" w:sz="6" w:space="0"/>
+              <w:bottom w:val="single" w:sz="6" w:space="0" w:color="auto"/>
+              <w:right w:val="single" w:sz="6" w:space="0" w:color="auto"/>
             </w:tcBorders>
             <w:hideMark/>
           </w:tcPr>
-          <w:p wp14:textId="77777777">
+          <w:p>
             <w:pPr>
               <w:spacing w:after="0" w:line="240" w:lineRule="auto"/>
               <w:jc w:val="center"/>
               <w:textAlignment w:val="baseline"/>
               <w:rPr>
-                <w:rFonts w:ascii="Times New Roman" w:hAnsi="Times New Roman" w:eastAsia="Times New Roman" w:cs="Times New Roman"/>
+                <w:rFonts w:ascii="Times New Roman" w:eastAsia="Times New Roman" w:hAnsi="Times New Roman" w:cs="Times New Roman"/>
                 <w:sz w:val="24"/>
                 <w:szCs w:val="24"/>
               </w:rPr>
             </w:pPr>
             <w:r>
               <w:rPr>
-                <w:rFonts w:ascii="Calibri" w:hAnsi="Calibri" w:eastAsia="Times New Roman" w:cs="Calibri"/>
+                <w:rFonts w:ascii="Calibri" w:eastAsia="Times New Roman" w:hAnsi="Calibri" w:cs="Calibri"/>
               </w:rPr>
               <w:t>  </w:t>
             </w:r>
           </w:p>
         </w:tc>
       </w:tr>
-      <w:tr xmlns:wp14="http://schemas.microsoft.com/office/word/2010/wordml" wp14:textId="77777777">
+      <w:tr>
         <w:tc>
           <w:tcPr>
             <w:tcW w:w="2250" w:type="dxa"/>
             <w:tcBorders>
               <w:top w:val="nil"/>
-              <w:left w:val="single" w:color="auto" w:sz="6" w:space="0"/>
-              <w:bottom w:val="single" w:color="auto" w:sz="6" w:space="0"/>
-              <w:right w:val="single" w:color="auto" w:sz="6" w:space="0"/>
+              <w:left w:val="single" w:sz="6" w:space="0" w:color="auto"/>
+              <w:bottom w:val="single" w:sz="6" w:space="0" w:color="auto"/>
+              <w:right w:val="single" w:sz="6" w:space="0" w:color="auto"/>
             </w:tcBorders>
             <w:hideMark/>
           </w:tcPr>
-          <w:p wp14:textId="77777777">
+          <w:p>
             <w:pPr>
               <w:spacing w:after="0" w:line="240" w:lineRule="auto"/>
               <w:textAlignment w:val="baseline"/>
               <w:rPr>
-                <w:rFonts w:ascii="Times New Roman" w:hAnsi="Times New Roman" w:eastAsia="Times New Roman" w:cs="Times New Roman"/>
+                <w:rFonts w:ascii="Times New Roman" w:eastAsia="Times New Roman" w:hAnsi="Times New Roman" w:cs="Times New Roman"/>
                 <w:sz w:val="24"/>
                 <w:szCs w:val="24"/>
               </w:rPr>
             </w:pPr>
             <w:r>
               <w:rPr>
-                <w:rFonts w:ascii="Calibri" w:hAnsi="Calibri" w:eastAsia="Times New Roman" w:cs="Calibri"/>
+                <w:rFonts w:ascii="Calibri" w:eastAsia="Times New Roman" w:hAnsi="Calibri" w:cs="Calibri"/>
               </w:rPr>
               <w:t>  </w:t>
             </w:r>
@@ -1244,25 +1244,25 @@
             <w:tcBorders>
               <w:top w:val="nil"/>
               <w:left w:val="nil"/>
-              <w:bottom w:val="single" w:color="auto" w:sz="6" w:space="0"/>
-              <w:right w:val="single" w:color="auto" w:sz="6" w:space="0"/>
+              <w:bottom w:val="single" w:sz="6" w:space="0" w:color="auto"/>
+              <w:right w:val="single" w:sz="6" w:space="0" w:color="auto"/>
             </w:tcBorders>
             <w:hideMark/>
           </w:tcPr>
-          <w:p wp14:textId="77777777">
+          <w:p>
             <w:pPr>
               <w:spacing w:after="0" w:line="240" w:lineRule="auto"/>
               <w:jc w:val="center"/>
               <w:textAlignment w:val="baseline"/>
               <w:rPr>
-                <w:rFonts w:ascii="Times New Roman" w:hAnsi="Times New Roman" w:eastAsia="Times New Roman" w:cs="Times New Roman"/>
+                <w:rFonts w:ascii="Times New Roman" w:eastAsia="Times New Roman" w:hAnsi="Times New Roman" w:cs="Times New Roman"/>
                 <w:sz w:val="24"/>
                 <w:szCs w:val="24"/>
               </w:rPr>
             </w:pPr>
             <w:r>
               <w:rPr>
-                <w:rFonts w:ascii="Calibri" w:hAnsi="Calibri" w:eastAsia="Times New Roman" w:cs="Calibri"/>
+                <w:rFonts w:ascii="Calibri" w:eastAsia="Times New Roman" w:hAnsi="Calibri" w:cs="Calibri"/>
               </w:rPr>
               <w:t>  </w:t>
             </w:r>
@@ -1274,25 +1274,25 @@
             <w:tcBorders>
               <w:top w:val="nil"/>
               <w:left w:val="nil"/>
-              <w:bottom w:val="single" w:color="auto" w:sz="6" w:space="0"/>
-              <w:right w:val="single" w:color="auto" w:sz="6" w:space="0"/>
+              <w:bottom w:val="single" w:sz="6" w:space="0" w:color="auto"/>
+              <w:right w:val="single" w:sz="6" w:space="0" w:color="auto"/>
             </w:tcBorders>
             <w:hideMark/>
           </w:tcPr>
-          <w:p wp14:textId="77777777">
+          <w:p>
             <w:pPr>
               <w:spacing w:after="0" w:line="240" w:lineRule="auto"/>
               <w:jc w:val="center"/>
               <w:textAlignment w:val="baseline"/>
               <w:rPr>
-                <w:rFonts w:ascii="Times New Roman" w:hAnsi="Times New Roman" w:eastAsia="Times New Roman" w:cs="Times New Roman"/>
+                <w:rFonts w:ascii="Times New Roman" w:eastAsia="Times New Roman" w:hAnsi="Times New Roman" w:cs="Times New Roman"/>
                 <w:sz w:val="24"/>
                 <w:szCs w:val="24"/>
               </w:rPr>
             </w:pPr>
             <w:r>
               <w:rPr>
-                <w:rFonts w:ascii="Calibri" w:hAnsi="Calibri" w:eastAsia="Times New Roman" w:cs="Calibri"/>
+                <w:rFonts w:ascii="Calibri" w:eastAsia="Times New Roman" w:hAnsi="Calibri" w:cs="Calibri"/>
               </w:rPr>
               <w:t>  </w:t>
             </w:r>
@@ -1304,25 +1304,25 @@
             <w:tcBorders>
               <w:top w:val="nil"/>
               <w:left w:val="nil"/>
-              <w:bottom w:val="single" w:color="auto" w:sz="6" w:space="0"/>
-              <w:right w:val="single" w:color="auto" w:sz="6" w:space="0"/>
+              <w:bottom w:val="single" w:sz="6" w:space="0" w:color="auto"/>
+              <w:right w:val="single" w:sz="6" w:space="0" w:color="auto"/>
             </w:tcBorders>
             <w:hideMark/>
           </w:tcPr>
-          <w:p wp14:textId="77777777">
+          <w:p>
             <w:pPr>
               <w:spacing w:after="0" w:line="240" w:lineRule="auto"/>
               <w:jc w:val="center"/>
               <w:textAlignment w:val="baseline"/>
               <w:rPr>
-                <w:rFonts w:ascii="Times New Roman" w:hAnsi="Times New Roman" w:eastAsia="Times New Roman" w:cs="Times New Roman"/>
+                <w:rFonts w:ascii="Times New Roman" w:eastAsia="Times New Roman" w:hAnsi="Times New Roman" w:cs="Times New Roman"/>
                 <w:sz w:val="24"/>
                 <w:szCs w:val="24"/>
               </w:rPr>
             </w:pPr>
             <w:r>
               <w:rPr>
-                <w:rFonts w:ascii="Calibri" w:hAnsi="Calibri" w:eastAsia="Times New Roman" w:cs="Calibri"/>
+                <w:rFonts w:ascii="Calibri" w:eastAsia="Times New Roman" w:hAnsi="Calibri" w:cs="Calibri"/>
               </w:rPr>
               <w:t>  </w:t>
             </w:r>
@@ -1330,84 +1330,84 @@
         </w:tc>
       </w:tr>
     </w:tbl>
-    <w:p xmlns:wp14="http://schemas.microsoft.com/office/word/2010/wordml" wp14:textId="77777777">
+    <w:p>
       <w:pPr>
         <w:spacing w:after="0" w:line="240" w:lineRule="auto"/>
         <w:jc w:val="center"/>
         <w:textAlignment w:val="baseline"/>
         <w:rPr>
-          <w:rFonts w:ascii="Segoe UI" w:hAnsi="Segoe UI" w:eastAsia="Times New Roman" w:cs="Segoe UI"/>
+          <w:rFonts w:ascii="Segoe UI" w:eastAsia="Times New Roman" w:hAnsi="Segoe UI" w:cs="Segoe UI"/>
           <w:sz w:val="18"/>
           <w:szCs w:val="18"/>
         </w:rPr>
       </w:pPr>
       <w:r>
         <w:rPr>
-          <w:rFonts w:ascii="Calibri" w:hAnsi="Calibri" w:eastAsia="Times New Roman" w:cs="Calibri"/>
+          <w:rFonts w:ascii="Calibri" w:eastAsia="Times New Roman" w:hAnsi="Calibri" w:cs="Calibri"/>
           <w:sz w:val="28"/>
           <w:szCs w:val="28"/>
         </w:rPr>
         <w:t> </w:t>
       </w:r>
     </w:p>
-    <w:p xmlns:wp14="http://schemas.microsoft.com/office/word/2010/wordml" wp14:textId="77777777">
+    <w:p>
       <w:pPr>
         <w:spacing w:after="0" w:line="240" w:lineRule="auto"/>
         <w:jc w:val="center"/>
         <w:textAlignment w:val="baseline"/>
         <w:rPr>
-          <w:rFonts w:ascii="Calibri" w:hAnsi="Calibri" w:eastAsia="Times New Roman" w:cs="Calibri"/>
+          <w:rFonts w:ascii="Calibri" w:eastAsia="Times New Roman" w:hAnsi="Calibri" w:cs="Calibri"/>
           <w:sz w:val="28"/>
           <w:szCs w:val="28"/>
         </w:rPr>
       </w:pPr>
     </w:p>
-    <w:p xmlns:wp14="http://schemas.microsoft.com/office/word/2010/wordml" wp14:textId="77777777">
+    <w:p>
       <w:pPr>
         <w:spacing w:after="0" w:line="240" w:lineRule="auto"/>
         <w:jc w:val="center"/>
         <w:textAlignment w:val="baseline"/>
         <w:rPr>
-          <w:rFonts w:ascii="Calibri" w:hAnsi="Calibri" w:eastAsia="Times New Roman" w:cs="Calibri"/>
+          <w:rFonts w:ascii="Calibri" w:eastAsia="Times New Roman" w:hAnsi="Calibri" w:cs="Calibri"/>
           <w:sz w:val="28"/>
           <w:szCs w:val="28"/>
         </w:rPr>
       </w:pPr>
     </w:p>
-    <w:p xmlns:wp14="http://schemas.microsoft.com/office/word/2010/wordml" wp14:textId="77777777">
+    <w:p>
       <w:pPr>
         <w:spacing w:after="0" w:line="240" w:lineRule="auto"/>
         <w:jc w:val="center"/>
         <w:textAlignment w:val="baseline"/>
         <w:rPr>
-          <w:rFonts w:ascii="Segoe UI" w:hAnsi="Segoe UI" w:eastAsia="Times New Roman" w:cs="Segoe UI"/>
+          <w:rFonts w:ascii="Segoe UI" w:eastAsia="Times New Roman" w:hAnsi="Segoe UI" w:cs="Segoe UI"/>
           <w:sz w:val="18"/>
           <w:szCs w:val="18"/>
         </w:rPr>
       </w:pPr>
       <w:r>
         <w:rPr>
-          <w:rFonts w:ascii="Calibri" w:hAnsi="Calibri" w:eastAsia="Times New Roman" w:cs="Calibri"/>
+          <w:rFonts w:ascii="Calibri" w:eastAsia="Times New Roman" w:hAnsi="Calibri" w:cs="Calibri"/>
           <w:sz w:val="28"/>
           <w:szCs w:val="28"/>
         </w:rPr>
         <w:t> </w:t>
       </w:r>
     </w:p>
-    <w:p xmlns:wp14="http://schemas.microsoft.com/office/word/2010/wordml" wp14:textId="77777777">
+    <w:p>
       <w:pPr>
         <w:spacing w:after="0" w:line="240" w:lineRule="auto"/>
         <w:jc w:val="center"/>
         <w:textAlignment w:val="baseline"/>
         <w:rPr>
-          <w:rFonts w:ascii="Segoe UI" w:hAnsi="Segoe UI" w:eastAsia="Times New Roman" w:cs="Segoe UI"/>
+          <w:rFonts w:ascii="Segoe UI" w:eastAsia="Times New Roman" w:hAnsi="Segoe UI" w:cs="Segoe UI"/>
           <w:sz w:val="18"/>
           <w:szCs w:val="18"/>
         </w:rPr>
       </w:pPr>
       <w:r>
         <w:rPr>
-          <w:rFonts w:ascii="Calibri" w:hAnsi="Calibri" w:eastAsia="Times New Roman" w:cs="Calibri"/>
+          <w:rFonts w:ascii="Calibri" w:eastAsia="Times New Roman" w:hAnsi="Calibri" w:cs="Calibri"/>
           <w:sz w:val="28"/>
           <w:szCs w:val="28"/>
         </w:rPr>
@@ -1417,7 +1417,7 @@
     <w:sdt>
       <w:sdtPr>
         <w:rPr>
-          <w:rFonts w:asciiTheme="minorHAnsi" w:hAnsiTheme="minorHAnsi" w:eastAsiaTheme="minorHAnsi" w:cstheme="minorBidi"/>
+          <w:rFonts w:asciiTheme="minorHAnsi" w:eastAsiaTheme="minorHAnsi" w:hAnsiTheme="minorHAnsi" w:cstheme="minorBidi"/>
           <w:color w:val="auto"/>
           <w:sz w:val="22"/>
           <w:szCs w:val="22"/>
@@ -1436,7 +1436,7 @@
         </w:rPr>
       </w:sdtEndPr>
       <w:sdtContent>
-        <w:p xmlns:wp14="http://schemas.microsoft.com/office/word/2010/wordml" wp14:textId="77777777">
+        <w:p>
           <w:pPr>
             <w:pStyle w:val="TOCHeading"/>
           </w:pPr>
@@ -1446,7 +1446,7 @@
           </w:r>
           <w:proofErr w:type="spellEnd"/>
         </w:p>
-        <w:p xmlns:wp14="http://schemas.microsoft.com/office/word/2010/wordml" wp14:textId="77777777">
+        <w:p>
           <w:pPr>
             <w:pStyle w:val="TOC1"/>
             <w:tabs>
@@ -1466,7 +1466,7 @@
           <w:r>
             <w:fldChar w:fldCharType="separate"/>
           </w:r>
-          <w:hyperlink w:history="1" w:anchor="_Toc34515200">
+          <w:hyperlink w:anchor="_Toc34515200" w:history="1">
             <w:r>
               <w:rPr>
                 <w:rStyle w:val="Hyperlink"/>
@@ -1524,7 +1524,7 @@
             </w:r>
           </w:hyperlink>
         </w:p>
-        <w:p xmlns:wp14="http://schemas.microsoft.com/office/word/2010/wordml" wp14:textId="77777777">
+        <w:p>
           <w:pPr>
             <w:pStyle w:val="TOC2"/>
             <w:tabs>
@@ -1536,7 +1536,7 @@
               <w:noProof/>
             </w:rPr>
           </w:pPr>
-          <w:hyperlink w:history="1" w:anchor="_Toc34515201">
+          <w:hyperlink w:anchor="_Toc34515201" w:history="1">
             <w:r>
               <w:rPr>
                 <w:rStyle w:val="Hyperlink"/>
@@ -1608,7 +1608,7 @@
             </w:r>
           </w:hyperlink>
         </w:p>
-        <w:p xmlns:wp14="http://schemas.microsoft.com/office/word/2010/wordml" wp14:textId="77777777">
+        <w:p>
           <w:pPr>
             <w:pStyle w:val="TOC2"/>
             <w:tabs>
@@ -1619,7 +1619,7 @@
               <w:noProof/>
             </w:rPr>
           </w:pPr>
-          <w:hyperlink w:history="1" w:anchor="_Toc34515202">
+          <w:hyperlink w:anchor="_Toc34515202" w:history="1">
             <w:r>
               <w:rPr>
                 <w:rStyle w:val="Hyperlink"/>
@@ -1677,7 +1677,7 @@
             </w:r>
           </w:hyperlink>
         </w:p>
-        <w:p xmlns:wp14="http://schemas.microsoft.com/office/word/2010/wordml" wp14:textId="77777777">
+        <w:p>
           <w:pPr>
             <w:pStyle w:val="TOC2"/>
             <w:tabs>
@@ -1689,7 +1689,7 @@
               <w:noProof/>
             </w:rPr>
           </w:pPr>
-          <w:hyperlink w:history="1" w:anchor="_Toc34515203">
+          <w:hyperlink w:anchor="_Toc34515203" w:history="1">
             <w:r>
               <w:rPr>
                 <w:rStyle w:val="Hyperlink"/>
@@ -1761,7 +1761,7 @@
             </w:r>
           </w:hyperlink>
         </w:p>
-        <w:p xmlns:wp14="http://schemas.microsoft.com/office/word/2010/wordml" wp14:textId="77777777">
+        <w:p>
           <w:pPr>
             <w:pStyle w:val="TOC2"/>
             <w:tabs>
@@ -1772,7 +1772,7 @@
               <w:noProof/>
             </w:rPr>
           </w:pPr>
-          <w:hyperlink w:history="1" w:anchor="_Toc34515204">
+          <w:hyperlink w:anchor="_Toc34515204" w:history="1">
             <w:r>
               <w:rPr>
                 <w:rStyle w:val="Hyperlink"/>
@@ -1830,7 +1830,7 @@
             </w:r>
           </w:hyperlink>
         </w:p>
-        <w:p xmlns:wp14="http://schemas.microsoft.com/office/word/2010/wordml" wp14:textId="77777777">
+        <w:p>
           <w:pPr>
             <w:pStyle w:val="TOC1"/>
             <w:tabs>
@@ -1841,7 +1841,7 @@
               <w:noProof/>
             </w:rPr>
           </w:pPr>
-          <w:hyperlink w:history="1" w:anchor="_Toc34515205">
+          <w:hyperlink w:anchor="_Toc34515205" w:history="1">
             <w:r>
               <w:rPr>
                 <w:rStyle w:val="Hyperlink"/>
@@ -1899,7 +1899,7 @@
             </w:r>
           </w:hyperlink>
         </w:p>
-        <w:p xmlns:wp14="http://schemas.microsoft.com/office/word/2010/wordml" wp14:textId="77777777">
+        <w:p>
           <w:pPr>
             <w:pStyle w:val="TOC2"/>
             <w:tabs>
@@ -1910,7 +1910,7 @@
               <w:noProof/>
             </w:rPr>
           </w:pPr>
-          <w:hyperlink w:history="1" w:anchor="_Toc34515206">
+          <w:hyperlink w:anchor="_Toc34515206" w:history="1">
             <w:r>
               <w:rPr>
                 <w:rStyle w:val="Hyperlink"/>
@@ -1968,7 +1968,7 @@
             </w:r>
           </w:hyperlink>
         </w:p>
-        <w:p xmlns:wp14="http://schemas.microsoft.com/office/word/2010/wordml" wp14:textId="77777777">
+        <w:p>
           <w:pPr>
             <w:pStyle w:val="TOC2"/>
             <w:tabs>
@@ -1979,7 +1979,7 @@
               <w:noProof/>
             </w:rPr>
           </w:pPr>
-          <w:hyperlink w:history="1" w:anchor="_Toc34515207">
+          <w:hyperlink w:anchor="_Toc34515207" w:history="1">
             <w:r>
               <w:rPr>
                 <w:rStyle w:val="Hyperlink"/>
@@ -2037,7 +2037,7 @@
             </w:r>
           </w:hyperlink>
         </w:p>
-        <w:p xmlns:wp14="http://schemas.microsoft.com/office/word/2010/wordml" wp14:textId="77777777">
+        <w:p>
           <w:pPr>
             <w:pStyle w:val="TOC2"/>
             <w:tabs>
@@ -2048,7 +2048,7 @@
               <w:noProof/>
             </w:rPr>
           </w:pPr>
-          <w:hyperlink w:history="1" w:anchor="_Toc34515208">
+          <w:hyperlink w:anchor="_Toc34515208" w:history="1">
             <w:r>
               <w:rPr>
                 <w:rStyle w:val="Hyperlink"/>
@@ -2106,7 +2106,7 @@
             </w:r>
           </w:hyperlink>
         </w:p>
-        <w:p xmlns:wp14="http://schemas.microsoft.com/office/word/2010/wordml" wp14:textId="77777777">
+        <w:p>
           <w:pPr>
             <w:pStyle w:val="TOC2"/>
             <w:tabs>
@@ -2117,7 +2117,7 @@
               <w:noProof/>
             </w:rPr>
           </w:pPr>
-          <w:hyperlink w:history="1" w:anchor="_Toc34515209">
+          <w:hyperlink w:anchor="_Toc34515209" w:history="1">
             <w:r>
               <w:rPr>
                 <w:rStyle w:val="Hyperlink"/>
@@ -2175,7 +2175,7 @@
             </w:r>
           </w:hyperlink>
         </w:p>
-        <w:p xmlns:wp14="http://schemas.microsoft.com/office/word/2010/wordml" wp14:textId="77777777">
+        <w:p>
           <w:pPr>
             <w:pStyle w:val="TOC2"/>
             <w:tabs>
@@ -2186,7 +2186,7 @@
               <w:noProof/>
             </w:rPr>
           </w:pPr>
-          <w:hyperlink w:history="1" w:anchor="_Toc34515210">
+          <w:hyperlink w:anchor="_Toc34515210" w:history="1">
             <w:r>
               <w:rPr>
                 <w:rStyle w:val="Hyperlink"/>
@@ -2244,7 +2244,7 @@
             </w:r>
           </w:hyperlink>
         </w:p>
-        <w:p xmlns:wp14="http://schemas.microsoft.com/office/word/2010/wordml" wp14:textId="77777777">
+        <w:p>
           <w:r>
             <w:rPr>
               <w:b/>
@@ -2256,37 +2256,37 @@
         </w:p>
       </w:sdtContent>
     </w:sdt>
-    <w:p xmlns:wp14="http://schemas.microsoft.com/office/word/2010/wordml" wp14:textId="77777777">
+    <w:p>
       <w:pPr>
         <w:pStyle w:val="Heading1"/>
       </w:pPr>
     </w:p>
-    <w:p xmlns:wp14="http://schemas.microsoft.com/office/word/2010/wordml" wp14:textId="77777777"/>
-    <w:p xmlns:wp14="http://schemas.microsoft.com/office/word/2010/wordml" wp14:textId="77777777"/>
-    <w:p xmlns:wp14="http://schemas.microsoft.com/office/word/2010/wordml" wp14:textId="77777777"/>
-    <w:p xmlns:wp14="http://schemas.microsoft.com/office/word/2010/wordml" wp14:textId="77777777"/>
-    <w:p xmlns:wp14="http://schemas.microsoft.com/office/word/2010/wordml" wp14:textId="77777777"/>
-    <w:p xmlns:wp14="http://schemas.microsoft.com/office/word/2010/wordml" wp14:textId="77777777"/>
-    <w:p xmlns:wp14="http://schemas.microsoft.com/office/word/2010/wordml" wp14:textId="77777777"/>
-    <w:p xmlns:wp14="http://schemas.microsoft.com/office/word/2010/wordml" wp14:textId="77777777"/>
-    <w:p xmlns:wp14="http://schemas.microsoft.com/office/word/2010/wordml" wp14:textId="77777777"/>
-    <w:p xmlns:wp14="http://schemas.microsoft.com/office/word/2010/wordml" wp14:textId="77777777">
+    <w:p/>
+    <w:p/>
+    <w:p/>
+    <w:p/>
+    <w:p/>
+    <w:p/>
+    <w:p/>
+    <w:p/>
+    <w:p/>
+    <w:p>
       <w:pPr>
         <w:pStyle w:val="Heading1"/>
         <w:ind w:firstLine="390"/>
       </w:pPr>
     </w:p>
-    <w:p xmlns:wp14="http://schemas.microsoft.com/office/word/2010/wordml" wp14:textId="77777777"/>
-    <w:p xmlns:wp14="http://schemas.microsoft.com/office/word/2010/wordml" wp14:textId="77777777"/>
-    <w:p xmlns:wp14="http://schemas.microsoft.com/office/word/2010/wordml" wp14:textId="77777777"/>
-    <w:p xmlns:wp14="http://schemas.microsoft.com/office/word/2010/wordml" wp14:textId="77777777"/>
-    <w:p xmlns:wp14="http://schemas.microsoft.com/office/word/2010/wordml" wp14:textId="77777777"/>
-    <w:p xmlns:wp14="http://schemas.microsoft.com/office/word/2010/wordml" wp14:textId="77777777">
+    <w:p/>
+    <w:p/>
+    <w:p/>
+    <w:p/>
+    <w:p/>
+    <w:p>
       <w:pPr>
         <w:pStyle w:val="Heading1"/>
         <w:ind w:firstLine="390"/>
       </w:pPr>
-      <w:bookmarkStart w:name="_Toc34515200" w:id="0"/>
+      <w:bookmarkStart w:id="0" w:name="_Toc34515200"/>
       <w:r>
         <w:lastRenderedPageBreak/>
         <w:t xml:space="preserve">1 </w:t>
@@ -2298,7 +2298,7 @@
       <w:bookmarkEnd w:id="0"/>
       <w:proofErr w:type="spellEnd"/>
     </w:p>
-    <w:p xmlns:wp14="http://schemas.microsoft.com/office/word/2010/wordml" wp14:textId="77777777">
+    <w:p>
       <w:pPr>
         <w:pStyle w:val="Heading2"/>
         <w:numPr>
@@ -2306,7 +2306,7 @@
           <w:numId w:val="2"/>
         </w:numPr>
       </w:pPr>
-      <w:bookmarkStart w:name="_Toc34515201" w:id="1"/>
+      <w:bookmarkStart w:id="1" w:name="_Toc34515201"/>
       <w:proofErr w:type="spellStart"/>
       <w:r>
         <w:t>Rezime</w:t>
@@ -2314,7 +2314,7 @@
       <w:bookmarkEnd w:id="1"/>
       <w:proofErr w:type="spellEnd"/>
     </w:p>
-    <w:p xmlns:wp14="http://schemas.microsoft.com/office/word/2010/wordml" wp14:textId="77777777">
+    <w:p>
       <w:proofErr w:type="spellStart"/>
       <w:r>
         <w:t>Definisanje</w:t>
@@ -2364,12 +2364,12 @@
         <w:t>.</w:t>
       </w:r>
     </w:p>
-    <w:p xmlns:wp14="http://schemas.microsoft.com/office/word/2010/wordml" wp14:textId="77777777"/>
-    <w:p xmlns:wp14="http://schemas.microsoft.com/office/word/2010/wordml" wp14:textId="77777777">
+    <w:p/>
+    <w:p>
       <w:pPr>
         <w:pStyle w:val="Heading2"/>
       </w:pPr>
-      <w:bookmarkStart w:name="_Toc34515202" w:id="2"/>
+      <w:bookmarkStart w:id="2" w:name="_Toc34515202"/>
       <w:r>
         <w:rPr>
           <w:rStyle w:val="Heading2Char"/>
@@ -2445,8 +2445,8 @@
         <w:t xml:space="preserve"> </w:t>
       </w:r>
     </w:p>
-    <w:p xmlns:wp14="http://schemas.microsoft.com/office/word/2010/wordml" wp14:textId="77777777"/>
-    <w:p xmlns:wp14="http://schemas.microsoft.com/office/word/2010/wordml" wp14:textId="77777777">
+    <w:p/>
+    <w:p>
       <w:proofErr w:type="spellStart"/>
       <w:r>
         <w:t>Dokument</w:t>
@@ -2597,8 +2597,8 @@
       </w:r>
       <w:proofErr w:type="spellEnd"/>
     </w:p>
-    <w:p xmlns:wp14="http://schemas.microsoft.com/office/word/2010/wordml" wp14:textId="77777777"/>
-    <w:p xmlns:wp14="http://schemas.microsoft.com/office/word/2010/wordml" wp14:textId="77777777">
+    <w:p/>
+    <w:p>
       <w:pPr>
         <w:pStyle w:val="Heading2"/>
         <w:numPr>
@@ -2606,13 +2606,13 @@
           <w:numId w:val="3"/>
         </w:numPr>
       </w:pPr>
-      <w:bookmarkStart w:name="_Toc34515203" w:id="3"/>
+      <w:bookmarkStart w:id="3" w:name="_Toc34515203"/>
       <w:r>
         <w:t>Reference</w:t>
       </w:r>
       <w:bookmarkEnd w:id="3"/>
     </w:p>
-    <w:p xmlns:wp14="http://schemas.microsoft.com/office/word/2010/wordml" wp14:textId="77777777">
+    <w:p>
       <w:pPr>
         <w:pStyle w:val="ListParagraph"/>
         <w:ind w:left="390"/>
@@ -2634,7 +2634,7 @@
       </w:r>
       <w:proofErr w:type="spellEnd"/>
     </w:p>
-    <w:p xmlns:wp14="http://schemas.microsoft.com/office/word/2010/wordml" wp14:textId="77777777">
+    <w:p>
       <w:pPr>
         <w:pStyle w:val="ListParagraph"/>
         <w:ind w:left="390"/>
@@ -2696,7 +2696,7 @@
       </w:r>
       <w:proofErr w:type="spellEnd"/>
     </w:p>
-    <w:p xmlns:wp14="http://schemas.microsoft.com/office/word/2010/wordml" wp14:textId="77777777">
+    <w:p>
       <w:pPr>
         <w:pStyle w:val="ListParagraph"/>
         <w:ind w:left="390"/>
@@ -2705,7 +2705,7 @@
         <w:t xml:space="preserve"> 3. Guidelines – Use Case, Rational Unified Process 2000 </w:t>
       </w:r>
     </w:p>
-    <w:p xmlns:wp14="http://schemas.microsoft.com/office/word/2010/wordml" wp14:textId="77777777">
+    <w:p>
       <w:pPr>
         <w:pStyle w:val="ListParagraph"/>
         <w:ind w:left="390"/>
@@ -2714,13 +2714,13 @@
         <w:t>4. Guidelines – Use Case Storyboard, Rational Unified Process 2000</w:t>
       </w:r>
     </w:p>
-    <w:p xmlns:wp14="http://schemas.microsoft.com/office/word/2010/wordml" wp14:textId="77777777">
+    <w:p>
       <w:pPr>
         <w:pStyle w:val="ListParagraph"/>
         <w:ind w:left="390"/>
       </w:pPr>
     </w:p>
-    <w:p xmlns:wp14="http://schemas.microsoft.com/office/word/2010/wordml" wp14:textId="77777777">
+    <w:p>
       <w:pPr>
         <w:pStyle w:val="Heading2"/>
         <w:numPr>
@@ -2728,7 +2728,7 @@
           <w:numId w:val="3"/>
         </w:numPr>
       </w:pPr>
-      <w:bookmarkStart w:name="_Toc34515204" w:id="4"/>
+      <w:bookmarkStart w:id="4" w:name="_Toc34515204"/>
       <w:proofErr w:type="spellStart"/>
       <w:r>
         <w:t>Otvorena</w:t>
@@ -2744,10 +2744,7 @@
       <w:bookmarkEnd w:id="4"/>
       <w:proofErr w:type="spellEnd"/>
     </w:p>
-    <w:p xmlns:wp14="http://schemas.microsoft.com/office/word/2010/wordml" wp14:textId="77777777">
-      <w:bookmarkStart w:name="_GoBack" w:id="5"/>
-      <w:bookmarkEnd w:id="5"/>
-    </w:p>
+    <w:p/>
     <w:tbl>
       <w:tblPr>
         <w:tblStyle w:val="TableGrid"/>
@@ -2760,19 +2757,19 @@
         <w:gridCol w:w="2758"/>
         <w:gridCol w:w="2771"/>
       </w:tblGrid>
-      <w:tr xmlns:wp14="http://schemas.microsoft.com/office/word/2010/wordml" wp14:textId="77777777">
+      <w:tr>
         <w:tc>
           <w:tcPr>
             <w:tcW w:w="3116" w:type="dxa"/>
             <w:tcBorders>
-              <w:top w:val="single" w:color="auto" w:sz="4" w:space="0"/>
-              <w:left w:val="single" w:color="auto" w:sz="4" w:space="0"/>
-              <w:bottom w:val="single" w:color="auto" w:sz="4" w:space="0"/>
-              <w:right w:val="single" w:color="auto" w:sz="4" w:space="0"/>
+              <w:top w:val="single" w:sz="4" w:space="0" w:color="auto"/>
+              <w:left w:val="single" w:sz="4" w:space="0" w:color="auto"/>
+              <w:bottom w:val="single" w:sz="4" w:space="0" w:color="auto"/>
+              <w:right w:val="single" w:sz="4" w:space="0" w:color="auto"/>
             </w:tcBorders>
             <w:hideMark/>
           </w:tcPr>
-          <w:p wp14:textId="77777777">
+          <w:p>
             <w:proofErr w:type="spellStart"/>
             <w:r>
               <w:t>Redni</w:t>
@@ -2792,14 +2789,14 @@
           <w:tcPr>
             <w:tcW w:w="3117" w:type="dxa"/>
             <w:tcBorders>
-              <w:top w:val="single" w:color="auto" w:sz="4" w:space="0"/>
-              <w:left w:val="single" w:color="auto" w:sz="4" w:space="0"/>
-              <w:bottom w:val="single" w:color="auto" w:sz="4" w:space="0"/>
-              <w:right w:val="single" w:color="auto" w:sz="4" w:space="0"/>
+              <w:top w:val="single" w:sz="4" w:space="0" w:color="auto"/>
+              <w:left w:val="single" w:sz="4" w:space="0" w:color="auto"/>
+              <w:bottom w:val="single" w:sz="4" w:space="0" w:color="auto"/>
+              <w:right w:val="single" w:sz="4" w:space="0" w:color="auto"/>
             </w:tcBorders>
             <w:hideMark/>
           </w:tcPr>
-          <w:p wp14:textId="77777777">
+          <w:p>
             <w:proofErr w:type="spellStart"/>
             <w:r>
               <w:t>Pitanje</w:t>
@@ -2811,14 +2808,14 @@
           <w:tcPr>
             <w:tcW w:w="3117" w:type="dxa"/>
             <w:tcBorders>
-              <w:top w:val="single" w:color="auto" w:sz="4" w:space="0"/>
-              <w:left w:val="single" w:color="auto" w:sz="4" w:space="0"/>
-              <w:bottom w:val="single" w:color="auto" w:sz="4" w:space="0"/>
-              <w:right w:val="single" w:color="auto" w:sz="4" w:space="0"/>
+              <w:top w:val="single" w:sz="4" w:space="0" w:color="auto"/>
+              <w:left w:val="single" w:sz="4" w:space="0" w:color="auto"/>
+              <w:bottom w:val="single" w:sz="4" w:space="0" w:color="auto"/>
+              <w:right w:val="single" w:sz="4" w:space="0" w:color="auto"/>
             </w:tcBorders>
             <w:hideMark/>
           </w:tcPr>
-          <w:p wp14:textId="77777777">
+          <w:p>
             <w:proofErr w:type="spellStart"/>
             <w:r>
               <w:t>Rešenje</w:t>
@@ -2827,31 +2824,31 @@
           </w:p>
         </w:tc>
       </w:tr>
-      <w:tr xmlns:wp14="http://schemas.microsoft.com/office/word/2010/wordml" wp14:textId="77777777">
+      <w:tr>
         <w:tc>
           <w:tcPr>
             <w:tcW w:w="3116" w:type="dxa"/>
             <w:tcBorders>
-              <w:top w:val="single" w:color="auto" w:sz="4" w:space="0"/>
-              <w:left w:val="single" w:color="auto" w:sz="4" w:space="0"/>
-              <w:bottom w:val="single" w:color="auto" w:sz="4" w:space="0"/>
-              <w:right w:val="single" w:color="auto" w:sz="4" w:space="0"/>
+              <w:top w:val="single" w:sz="4" w:space="0" w:color="auto"/>
+              <w:left w:val="single" w:sz="4" w:space="0" w:color="auto"/>
+              <w:bottom w:val="single" w:sz="4" w:space="0" w:color="auto"/>
+              <w:right w:val="single" w:sz="4" w:space="0" w:color="auto"/>
             </w:tcBorders>
             <w:hideMark/>
           </w:tcPr>
-          <w:p wp14:textId="77777777"/>
+          <w:p/>
         </w:tc>
         <w:tc>
           <w:tcPr>
             <w:tcW w:w="3117" w:type="dxa"/>
             <w:tcBorders>
-              <w:top w:val="single" w:color="auto" w:sz="4" w:space="0"/>
-              <w:left w:val="single" w:color="auto" w:sz="4" w:space="0"/>
-              <w:bottom w:val="single" w:color="auto" w:sz="4" w:space="0"/>
-              <w:right w:val="single" w:color="auto" w:sz="4" w:space="0"/>
+              <w:top w:val="single" w:sz="4" w:space="0" w:color="auto"/>
+              <w:left w:val="single" w:sz="4" w:space="0" w:color="auto"/>
+              <w:bottom w:val="single" w:sz="4" w:space="0" w:color="auto"/>
+              <w:right w:val="single" w:sz="4" w:space="0" w:color="auto"/>
             </w:tcBorders>
           </w:tcPr>
-          <w:p wp14:textId="77777777">
+          <w:p>
             <w:pPr>
               <w:ind w:left="1080"/>
             </w:pPr>
@@ -2861,27 +2858,27 @@
           <w:tcPr>
             <w:tcW w:w="3117" w:type="dxa"/>
             <w:tcBorders>
-              <w:top w:val="single" w:color="auto" w:sz="4" w:space="0"/>
-              <w:left w:val="single" w:color="auto" w:sz="4" w:space="0"/>
-              <w:bottom w:val="single" w:color="auto" w:sz="4" w:space="0"/>
-              <w:right w:val="single" w:color="auto" w:sz="4" w:space="0"/>
+              <w:top w:val="single" w:sz="4" w:space="0" w:color="auto"/>
+              <w:left w:val="single" w:sz="4" w:space="0" w:color="auto"/>
+              <w:bottom w:val="single" w:sz="4" w:space="0" w:color="auto"/>
+              <w:right w:val="single" w:sz="4" w:space="0" w:color="auto"/>
             </w:tcBorders>
           </w:tcPr>
-          <w:p wp14:textId="77777777"/>
+          <w:p/>
         </w:tc>
       </w:tr>
     </w:tbl>
-    <w:p xmlns:wp14="http://schemas.microsoft.com/office/word/2010/wordml" wp14:textId="77777777">
+    <w:p>
       <w:pPr>
         <w:pStyle w:val="ListParagraph"/>
         <w:ind w:left="360"/>
       </w:pPr>
     </w:p>
-    <w:p xmlns:wp14="http://schemas.microsoft.com/office/word/2010/wordml" wp14:textId="77777777">
+    <w:p>
       <w:pPr>
         <w:pStyle w:val="Heading1"/>
       </w:pPr>
-      <w:bookmarkStart w:name="_Toc34515205" w:id="6"/>
+      <w:bookmarkStart w:id="5" w:name="_Toc34515205"/>
       <w:r>
         <w:t xml:space="preserve">2 Scenario </w:t>
       </w:r>
@@ -2889,58 +2886,229 @@
       <w:r>
         <w:t>popunjavanja</w:t>
       </w:r>
+      <w:bookmarkEnd w:id="5"/>
+      <w:proofErr w:type="spellEnd"/>
+    </w:p>
+    <w:p/>
+    <w:p>
+      <w:pPr>
+        <w:pStyle w:val="Heading2"/>
+      </w:pPr>
+      <w:bookmarkStart w:id="6" w:name="_Toc34515206"/>
+      <w:r>
+        <w:t xml:space="preserve">2.1 </w:t>
+      </w:r>
+      <w:proofErr w:type="spellStart"/>
+      <w:r>
+        <w:t>Kratak</w:t>
+      </w:r>
+      <w:proofErr w:type="spellEnd"/>
+      <w:r>
+        <w:t xml:space="preserve"> </w:t>
+      </w:r>
+      <w:proofErr w:type="spellStart"/>
+      <w:r>
+        <w:t>opis</w:t>
+      </w:r>
       <w:bookmarkEnd w:id="6"/>
       <w:proofErr w:type="spellEnd"/>
     </w:p>
-    <w:p xmlns:wp14="http://schemas.microsoft.com/office/word/2010/wordml" wp14:textId="77777777"/>
-    <w:p xmlns:wp14="http://schemas.microsoft.com/office/word/2010/wordml" wp14:textId="77777777">
+    <w:p>
+      <w:pPr>
+        <w:rPr>
+          <w:lang w:val="sr-Latn-RS"/>
+        </w:rPr>
+      </w:pPr>
+      <w:proofErr w:type="spellStart"/>
+      <w:r>
+        <w:t>Radi</w:t>
+      </w:r>
+      <w:proofErr w:type="spellEnd"/>
+      <w:r>
+        <w:t xml:space="preserve"> se o </w:t>
+      </w:r>
+      <w:proofErr w:type="spellStart"/>
+      <w:r>
+        <w:t>popunjavanju</w:t>
+      </w:r>
+      <w:proofErr w:type="spellEnd"/>
+      <w:r>
+        <w:t xml:space="preserve"> </w:t>
+      </w:r>
+      <w:proofErr w:type="spellStart"/>
+      <w:r>
+        <w:t>anketa</w:t>
+      </w:r>
+      <w:proofErr w:type="spellEnd"/>
+      <w:r>
+        <w:t xml:space="preserve"> u </w:t>
+      </w:r>
+      <w:proofErr w:type="spellStart"/>
+      <w:r>
+        <w:t>kojima</w:t>
+      </w:r>
+      <w:proofErr w:type="spellEnd"/>
+      <w:r>
+        <w:t xml:space="preserve"> </w:t>
+      </w:r>
+      <w:proofErr w:type="spellStart"/>
+      <w:r>
+        <w:t>su</w:t>
+      </w:r>
+      <w:proofErr w:type="spellEnd"/>
+      <w:r>
+        <w:t xml:space="preserve"> </w:t>
+      </w:r>
+      <w:proofErr w:type="spellStart"/>
+      <w:r>
+        <w:t>pitanja</w:t>
+      </w:r>
+      <w:proofErr w:type="spellEnd"/>
+      <w:r>
+        <w:t xml:space="preserve"> </w:t>
+      </w:r>
+      <w:proofErr w:type="spellStart"/>
+      <w:r>
+        <w:t>isklu</w:t>
+      </w:r>
+      <w:proofErr w:type="spellEnd"/>
+      <w:r>
+        <w:rPr>
+          <w:lang w:val="sr-Latn-RS"/>
+        </w:rPr>
+        <w:t>čivo zatovrenog tipa, što znači da korisnik može samo da odabere neki od ponuđenih odgovora. U ovu kategoriji spadaju sve vrste ankete definisane u projektnom zadatku.</w:t>
+      </w:r>
+    </w:p>
+    <w:p>
       <w:pPr>
         <w:pStyle w:val="Heading2"/>
       </w:pPr>
-      <w:bookmarkStart w:name="_Toc34515206" w:id="7"/>
-      <w:r>
-        <w:t xml:space="preserve">2.1 </w:t>
-      </w:r>
-      <w:proofErr w:type="spellStart"/>
-      <w:r>
-        <w:t>Kratak</w:t>
-      </w:r>
-      <w:proofErr w:type="spellEnd"/>
-      <w:r>
-        <w:t xml:space="preserve"> </w:t>
-      </w:r>
-      <w:proofErr w:type="spellStart"/>
-      <w:r>
-        <w:t>opis</w:t>
+      <w:bookmarkStart w:id="7" w:name="_Toc34515207"/>
+      <w:r>
+        <w:t xml:space="preserve">2.2 </w:t>
+      </w:r>
+      <w:proofErr w:type="spellStart"/>
+      <w:r>
+        <w:t>Posebni</w:t>
+      </w:r>
+      <w:proofErr w:type="spellEnd"/>
+      <w:r>
+        <w:t xml:space="preserve"> </w:t>
+      </w:r>
+      <w:proofErr w:type="spellStart"/>
+      <w:r>
+        <w:t>zahtevi</w:t>
       </w:r>
       <w:bookmarkEnd w:id="7"/>
       <w:proofErr w:type="spellEnd"/>
     </w:p>
-    <w:p xmlns:wp14="http://schemas.microsoft.com/office/word/2010/wordml" wp14:textId="77777777">
-      <w:pPr>
-        <w:rPr>
-          <w:lang w:val="sr-Latn-RS"/>
-        </w:rPr>
-      </w:pPr>
-      <w:proofErr w:type="spellStart"/>
-      <w:r>
-        <w:t>Radi</w:t>
-      </w:r>
-      <w:proofErr w:type="spellEnd"/>
-      <w:r>
-        <w:t xml:space="preserve"> se o </w:t>
-      </w:r>
-      <w:proofErr w:type="spellStart"/>
-      <w:r>
-        <w:t>popunjavanju</w:t>
-      </w:r>
-      <w:proofErr w:type="spellEnd"/>
-      <w:r>
-        <w:t xml:space="preserve"> </w:t>
-      </w:r>
-      <w:proofErr w:type="spellStart"/>
-      <w:r>
-        <w:t>anketa</w:t>
+    <w:p>
+      <w:proofErr w:type="spellStart"/>
+      <w:r>
+        <w:t>Nema</w:t>
+      </w:r>
+      <w:proofErr w:type="spellEnd"/>
+      <w:r>
+        <w:t xml:space="preserve"> </w:t>
+      </w:r>
+      <w:proofErr w:type="spellStart"/>
+      <w:r>
+        <w:t>posebnih</w:t>
+      </w:r>
+      <w:proofErr w:type="spellEnd"/>
+      <w:r>
+        <w:t xml:space="preserve"> </w:t>
+      </w:r>
+      <w:proofErr w:type="spellStart"/>
+      <w:r>
+        <w:t>zahteva</w:t>
+      </w:r>
+      <w:proofErr w:type="spellEnd"/>
+      <w:r>
+        <w:t>.</w:t>
+      </w:r>
+    </w:p>
+    <w:p/>
+    <w:p>
+      <w:pPr>
+        <w:pStyle w:val="Heading2"/>
+      </w:pPr>
+      <w:bookmarkStart w:id="8" w:name="_Toc34515208"/>
+      <w:r>
+        <w:t xml:space="preserve">2.3 </w:t>
+      </w:r>
+      <w:proofErr w:type="spellStart"/>
+      <w:r>
+        <w:t>Preduslovi</w:t>
+      </w:r>
+      <w:bookmarkEnd w:id="8"/>
+      <w:proofErr w:type="spellEnd"/>
+      <w:r>
+        <w:t xml:space="preserve"> </w:t>
+      </w:r>
+    </w:p>
+    <w:p>
+      <w:proofErr w:type="spellStart"/>
+      <w:r>
+        <w:t>Korisnik</w:t>
+      </w:r>
+      <w:proofErr w:type="spellEnd"/>
+      <w:r>
+        <w:t xml:space="preserve"> je </w:t>
+      </w:r>
+      <w:proofErr w:type="spellStart"/>
+      <w:r>
+        <w:t>ulogovan</w:t>
+      </w:r>
+      <w:proofErr w:type="spellEnd"/>
+      <w:r>
+        <w:t xml:space="preserve"> </w:t>
+      </w:r>
+      <w:proofErr w:type="spellStart"/>
+      <w:r>
+        <w:t>na</w:t>
+      </w:r>
+      <w:proofErr w:type="spellEnd"/>
+      <w:r>
+        <w:t xml:space="preserve"> </w:t>
+      </w:r>
+      <w:proofErr w:type="spellStart"/>
+      <w:r>
+        <w:t>platformu</w:t>
+      </w:r>
+      <w:proofErr w:type="spellEnd"/>
+      <w:r>
+        <w:t>.</w:t>
+      </w:r>
+    </w:p>
+    <w:p/>
+    <w:p>
+      <w:pPr>
+        <w:pStyle w:val="Heading2"/>
+      </w:pPr>
+      <w:bookmarkStart w:id="9" w:name="_Toc34515209"/>
+      <w:r>
+        <w:t xml:space="preserve">2.4 </w:t>
+      </w:r>
+      <w:proofErr w:type="spellStart"/>
+      <w:r>
+        <w:t>Posledice</w:t>
+      </w:r>
+      <w:bookmarkEnd w:id="9"/>
+      <w:proofErr w:type="spellEnd"/>
+    </w:p>
+    <w:p>
+      <w:proofErr w:type="spellStart"/>
+      <w:r>
+        <w:t>Odgovor</w:t>
+      </w:r>
+      <w:proofErr w:type="spellEnd"/>
+      <w:r>
+        <w:t xml:space="preserve"> se </w:t>
+      </w:r>
+      <w:proofErr w:type="spellStart"/>
+      <w:r>
+        <w:t>beleži</w:t>
       </w:r>
       <w:proofErr w:type="spellEnd"/>
       <w:r>
@@ -2948,218 +3116,64 @@
       </w:r>
       <w:proofErr w:type="spellStart"/>
       <w:r>
-        <w:t>kojima</w:t>
-      </w:r>
-      <w:proofErr w:type="spellEnd"/>
-      <w:r>
-        <w:t xml:space="preserve"> </w:t>
-      </w:r>
-      <w:proofErr w:type="spellStart"/>
-      <w:r>
-        <w:t>su</w:t>
-      </w:r>
-      <w:proofErr w:type="spellEnd"/>
-      <w:r>
-        <w:t xml:space="preserve"> </w:t>
-      </w:r>
-      <w:proofErr w:type="spellStart"/>
-      <w:r>
-        <w:t>pitanja</w:t>
-      </w:r>
-      <w:proofErr w:type="spellEnd"/>
-      <w:r>
-        <w:t xml:space="preserve"> </w:t>
-      </w:r>
-      <w:proofErr w:type="spellStart"/>
-      <w:r>
-        <w:t>isklu</w:t>
-      </w:r>
-      <w:proofErr w:type="spellEnd"/>
-      <w:r>
-        <w:rPr>
-          <w:lang w:val="sr-Latn-RS"/>
-        </w:rPr>
-        <w:t>čivo zatovrenog tipa, što znači da korisnik može samo da odabere neki od ponuđenih odgovora. U ovu kategoriji spadaju sve vrste ankete definisane u projektnom zadatku.</w:t>
-      </w:r>
-    </w:p>
-    <w:p xmlns:wp14="http://schemas.microsoft.com/office/word/2010/wordml" wp14:textId="77777777">
+        <w:t>bazi</w:t>
+      </w:r>
+      <w:proofErr w:type="spellEnd"/>
+      <w:r>
+        <w:t xml:space="preserve"> </w:t>
+      </w:r>
+      <w:proofErr w:type="spellStart"/>
+      <w:r>
+        <w:t>podataka</w:t>
+      </w:r>
+      <w:proofErr w:type="spellEnd"/>
+      <w:r>
+        <w:t>.</w:t>
+      </w:r>
+    </w:p>
+    <w:p/>
+    <w:p>
       <w:pPr>
         <w:pStyle w:val="Heading2"/>
       </w:pPr>
-      <w:bookmarkStart w:name="_Toc34515207" w:id="8"/>
-      <w:r>
-        <w:t xml:space="preserve">2.2 </w:t>
-      </w:r>
-      <w:proofErr w:type="spellStart"/>
-      <w:r>
-        <w:t>Posebni</w:t>
-      </w:r>
-      <w:proofErr w:type="spellEnd"/>
-      <w:r>
-        <w:t xml:space="preserve"> </w:t>
-      </w:r>
-      <w:proofErr w:type="spellStart"/>
-      <w:r>
-        <w:t>zahtevi</w:t>
-      </w:r>
-      <w:bookmarkEnd w:id="8"/>
-      <w:proofErr w:type="spellEnd"/>
-    </w:p>
-    <w:p xmlns:wp14="http://schemas.microsoft.com/office/word/2010/wordml" wp14:textId="77777777">
-      <w:proofErr w:type="spellStart"/>
-      <w:r>
-        <w:t>Nema</w:t>
-      </w:r>
-      <w:proofErr w:type="spellEnd"/>
-      <w:r>
-        <w:t xml:space="preserve"> </w:t>
-      </w:r>
-      <w:proofErr w:type="spellStart"/>
-      <w:r>
-        <w:t>posebnih</w:t>
-      </w:r>
-      <w:proofErr w:type="spellEnd"/>
-      <w:r>
-        <w:t xml:space="preserve"> </w:t>
-      </w:r>
-      <w:proofErr w:type="spellStart"/>
-      <w:r>
-        <w:t>zahteva</w:t>
-      </w:r>
-      <w:proofErr w:type="spellEnd"/>
-      <w:r>
-        <w:t>.</w:t>
-      </w:r>
-    </w:p>
-    <w:p xmlns:wp14="http://schemas.microsoft.com/office/word/2010/wordml" wp14:textId="77777777"/>
-    <w:p xmlns:wp14="http://schemas.microsoft.com/office/word/2010/wordml" wp14:textId="77777777">
+    </w:p>
+    <w:p>
       <w:pPr>
         <w:pStyle w:val="Heading2"/>
       </w:pPr>
-      <w:bookmarkStart w:name="_Toc34515208" w:id="9"/>
-      <w:r>
-        <w:t xml:space="preserve">2.3 </w:t>
-      </w:r>
-      <w:proofErr w:type="spellStart"/>
-      <w:r>
-        <w:t>Preduslovi</w:t>
-      </w:r>
-      <w:bookmarkEnd w:id="9"/>
-      <w:proofErr w:type="spellEnd"/>
-      <w:r>
-        <w:t xml:space="preserve"> </w:t>
-      </w:r>
-    </w:p>
-    <w:p xmlns:wp14="http://schemas.microsoft.com/office/word/2010/wordml" wp14:textId="77777777">
-      <w:proofErr w:type="spellStart"/>
-      <w:r>
-        <w:rPr/>
-        <w:t>Korisnik</w:t>
-      </w:r>
-      <w:proofErr w:type="spellEnd"/>
-      <w:r>
-        <w:rPr/>
-        <w:t xml:space="preserve"> je </w:t>
-      </w:r>
-      <w:proofErr w:type="spellStart"/>
-      <w:r>
-        <w:rPr/>
-        <w:t>ulogovan</w:t>
-      </w:r>
-      <w:proofErr w:type="spellEnd"/>
-      <w:r>
-        <w:rPr/>
-        <w:t xml:space="preserve"> </w:t>
-      </w:r>
-      <w:proofErr w:type="spellStart"/>
-      <w:r>
-        <w:rPr/>
-        <w:t>na</w:t>
-      </w:r>
-      <w:proofErr w:type="spellEnd"/>
-      <w:r>
-        <w:rPr/>
-        <w:t xml:space="preserve"> </w:t>
-      </w:r>
-      <w:proofErr w:type="spellStart"/>
-      <w:r>
-        <w:rPr/>
-        <w:t>platformu</w:t>
-      </w:r>
-      <w:proofErr w:type="spellEnd"/>
-      <w:r>
-        <w:rPr/>
-        <w:t>.</w:t>
-      </w:r>
-    </w:p>
-    <w:p xmlns:wp14="http://schemas.microsoft.com/office/word/2010/wordml" wp14:textId="77777777"/>
-    <w:p xmlns:wp14="http://schemas.microsoft.com/office/word/2010/wordml" wp14:textId="77777777">
-      <w:pPr>
-        <w:pStyle w:val="Heading2"/>
-      </w:pPr>
-      <w:bookmarkStart w:name="_Toc34515209" w:id="10"/>
-      <w:r>
-        <w:lastRenderedPageBreak/>
-        <w:t xml:space="preserve">2.4 </w:t>
-      </w:r>
-      <w:proofErr w:type="spellStart"/>
-      <w:r>
-        <w:t>Posledice</w:t>
+      <w:bookmarkStart w:id="10" w:name="_Toc34515210"/>
+      <w:r>
+        <w:t xml:space="preserve">2.5 </w:t>
+      </w:r>
+      <w:proofErr w:type="spellStart"/>
+      <w:r>
+        <w:t>Tokovi</w:t>
+      </w:r>
+      <w:proofErr w:type="spellEnd"/>
+      <w:r>
+        <w:t xml:space="preserve"> </w:t>
+      </w:r>
+      <w:proofErr w:type="spellStart"/>
+      <w:r>
+        <w:t>događaja</w:t>
       </w:r>
       <w:bookmarkEnd w:id="10"/>
       <w:proofErr w:type="spellEnd"/>
     </w:p>
-    <w:p xmlns:wp14="http://schemas.microsoft.com/office/word/2010/wordml" wp14:textId="77777777">
-      <w:proofErr w:type="spellStart"/>
-      <w:r>
-        <w:t>Odgovor</w:t>
-      </w:r>
-      <w:proofErr w:type="spellEnd"/>
-      <w:r>
-        <w:t xml:space="preserve"> se </w:t>
-      </w:r>
-      <w:proofErr w:type="spellStart"/>
-      <w:r>
-        <w:t>beleži</w:t>
-      </w:r>
-      <w:proofErr w:type="spellEnd"/>
-      <w:r>
-        <w:t xml:space="preserve"> u </w:t>
-      </w:r>
-      <w:proofErr w:type="spellStart"/>
-      <w:r>
-        <w:t>bazi</w:t>
-      </w:r>
-      <w:proofErr w:type="spellEnd"/>
-      <w:r>
-        <w:t xml:space="preserve"> </w:t>
-      </w:r>
-      <w:proofErr w:type="spellStart"/>
-      <w:r>
-        <w:t>podataka</w:t>
-      </w:r>
-      <w:proofErr w:type="spellEnd"/>
-      <w:r>
-        <w:t>.</w:t>
-      </w:r>
-    </w:p>
-    <w:p xmlns:wp14="http://schemas.microsoft.com/office/word/2010/wordml" wp14:textId="77777777"/>
-    <w:p xmlns:wp14="http://schemas.microsoft.com/office/word/2010/wordml" wp14:textId="77777777">
-      <w:pPr>
-        <w:pStyle w:val="Heading2"/>
-      </w:pPr>
-    </w:p>
-    <w:p xmlns:wp14="http://schemas.microsoft.com/office/word/2010/wordml" wp14:textId="77777777">
-      <w:pPr>
-        <w:pStyle w:val="Heading2"/>
-      </w:pPr>
-      <w:bookmarkStart w:name="_Toc34515210" w:id="11"/>
-      <w:r>
-        <w:t xml:space="preserve">2.5 </w:t>
-      </w:r>
-      <w:proofErr w:type="spellStart"/>
-      <w:r>
-        <w:t>Tokovi</w:t>
+    <w:p/>
+    <w:p/>
+    <w:p>
+      <w:proofErr w:type="spellStart"/>
+      <w:r>
+        <w:t>Glavni</w:t>
+      </w:r>
+      <w:proofErr w:type="spellEnd"/>
+      <w:r>
+        <w:t xml:space="preserve"> </w:t>
+      </w:r>
+      <w:proofErr w:type="spellStart"/>
+      <w:r>
+        <w:t>tok</w:t>
       </w:r>
       <w:proofErr w:type="spellEnd"/>
       <w:r>
@@ -3169,38 +3183,12 @@
       <w:r>
         <w:t>događaja</w:t>
       </w:r>
-      <w:bookmarkEnd w:id="11"/>
-      <w:proofErr w:type="spellEnd"/>
-    </w:p>
-    <w:p xmlns:wp14="http://schemas.microsoft.com/office/word/2010/wordml" wp14:textId="77777777"/>
-    <w:p xmlns:wp14="http://schemas.microsoft.com/office/word/2010/wordml" wp14:textId="77777777"/>
-    <w:p xmlns:wp14="http://schemas.microsoft.com/office/word/2010/wordml" wp14:textId="77777777">
-      <w:proofErr w:type="spellStart"/>
-      <w:r>
-        <w:t>Glavni</w:t>
-      </w:r>
-      <w:proofErr w:type="spellEnd"/>
-      <w:r>
-        <w:t xml:space="preserve"> </w:t>
-      </w:r>
-      <w:proofErr w:type="spellStart"/>
-      <w:r>
-        <w:t>tok</w:t>
-      </w:r>
-      <w:proofErr w:type="spellEnd"/>
-      <w:r>
-        <w:t xml:space="preserve"> </w:t>
-      </w:r>
-      <w:proofErr w:type="spellStart"/>
-      <w:r>
-        <w:t>događaja</w:t>
-      </w:r>
       <w:proofErr w:type="spellEnd"/>
       <w:r>
         <w:t>:</w:t>
       </w:r>
     </w:p>
-    <w:p xmlns:wp14="http://schemas.microsoft.com/office/word/2010/wordml" wp14:textId="77777777">
+    <w:p>
       <w:pPr>
         <w:pStyle w:val="ListParagraph"/>
         <w:numPr>
@@ -3299,7 +3287,7 @@
         <w:t>)</w:t>
       </w:r>
     </w:p>
-    <w:p xmlns:wp14="http://schemas.microsoft.com/office/word/2010/wordml" wp14:textId="77777777">
+    <w:p>
       <w:pPr>
         <w:pStyle w:val="ListParagraph"/>
         <w:numPr>
@@ -3361,7 +3349,7 @@
       </w:r>
       <w:proofErr w:type="spellEnd"/>
     </w:p>
-    <w:p xmlns:wp14="http://schemas.microsoft.com/office/word/2010/wordml" wp14:textId="77777777">
+    <w:p>
       <w:pPr>
         <w:pStyle w:val="ListParagraph"/>
         <w:numPr>
@@ -3415,7 +3403,7 @@
       </w:r>
       <w:proofErr w:type="spellEnd"/>
     </w:p>
-    <w:p xmlns:wp14="http://schemas.microsoft.com/office/word/2010/wordml" wp14:textId="77777777">
+    <w:p>
       <w:pPr>
         <w:pStyle w:val="ListParagraph"/>
         <w:numPr>
@@ -3453,7 +3441,7 @@
       </w:r>
       <w:proofErr w:type="spellEnd"/>
     </w:p>
-    <w:p xmlns:wp14="http://schemas.microsoft.com/office/word/2010/wordml" wp14:textId="77777777">
+    <w:p>
       <w:pPr>
         <w:pStyle w:val="ListParagraph"/>
         <w:numPr>
@@ -3531,7 +3519,7 @@
       </w:r>
       <w:proofErr w:type="spellEnd"/>
     </w:p>
-    <w:p xmlns:wp14="http://schemas.microsoft.com/office/word/2010/wordml" wp14:textId="77777777">
+    <w:p>
       <w:pPr>
         <w:pStyle w:val="ListParagraph"/>
         <w:numPr>
@@ -3580,7 +3568,7 @@
         <w:t>”</w:t>
       </w:r>
     </w:p>
-    <w:p xmlns:wp14="http://schemas.microsoft.com/office/word/2010/wordml" wp14:textId="77777777">
+    <w:p>
       <w:pPr>
         <w:pStyle w:val="ListParagraph"/>
         <w:numPr>
@@ -3645,7 +3633,7 @@
       </w:r>
       <w:proofErr w:type="spellEnd"/>
     </w:p>
-    <w:p xmlns:wp14="http://schemas.microsoft.com/office/word/2010/wordml" wp14:textId="77777777">
+    <w:p>
       <w:pPr>
         <w:pStyle w:val="ListParagraph"/>
         <w:numPr>
@@ -3731,7 +3719,7 @@
       </w:r>
       <w:proofErr w:type="spellEnd"/>
     </w:p>
-    <w:p xmlns:wp14="http://schemas.microsoft.com/office/word/2010/wordml" wp14:textId="77777777">
+    <w:p>
       <w:proofErr w:type="spellStart"/>
       <w:r>
         <w:t>Alternativni</w:t>
@@ -3757,7 +3745,7 @@
         <w:t>:</w:t>
       </w:r>
     </w:p>
-    <w:p xmlns:wp14="http://schemas.microsoft.com/office/word/2010/wordml" wp14:textId="77777777">
+    <w:p>
       <w:r>
         <w:t xml:space="preserve">       3.a Ne </w:t>
       </w:r>
@@ -3799,11 +3787,9 @@
       </w:r>
       <w:proofErr w:type="spellEnd"/>
     </w:p>
-    <w:p xmlns:wp14="http://schemas.microsoft.com/office/word/2010/wordml" wp14:textId="77777777">
+    <w:p>
       <w:r>
         <w:tab/>
-      </w:r>
-      <w:r>
         <w:t xml:space="preserve">3.a.1 </w:t>
       </w:r>
       <w:proofErr w:type="spellStart"/>
@@ -3852,11 +3838,9 @@
       </w:r>
       <w:proofErr w:type="spellEnd"/>
     </w:p>
-    <w:p xmlns:wp14="http://schemas.microsoft.com/office/word/2010/wordml" wp14:textId="77777777">
+    <w:p>
       <w:r>
         <w:tab/>
-      </w:r>
-      <w:r>
         <w:t xml:space="preserve">3.a.2 </w:t>
       </w:r>
       <w:proofErr w:type="spellStart"/>
@@ -3865,7 +3849,7 @@
       </w:r>
       <w:proofErr w:type="spellEnd"/>
     </w:p>
-    <w:p xmlns:wp14="http://schemas.microsoft.com/office/word/2010/wordml" wp14:textId="77777777">
+    <w:p>
       <w:r>
         <w:t xml:space="preserve">       8.a </w:t>
       </w:r>
@@ -3923,11 +3907,9 @@
       </w:r>
       <w:proofErr w:type="spellEnd"/>
     </w:p>
-    <w:p xmlns:wp14="http://schemas.microsoft.com/office/word/2010/wordml" wp14:textId="77777777">
+    <w:p>
       <w:r>
         <w:tab/>
-      </w:r>
-      <w:r>
         <w:t xml:space="preserve">8.a.1 </w:t>
       </w:r>
       <w:proofErr w:type="spellStart"/>
@@ -4000,11 +3982,9 @@
       </w:r>
       <w:proofErr w:type="spellEnd"/>
     </w:p>
-    <w:p xmlns:wp14="http://schemas.microsoft.com/office/word/2010/wordml" wp14:textId="77777777">
+    <w:p>
       <w:r>
         <w:tab/>
-      </w:r>
-      <w:r>
         <w:t xml:space="preserve">8.a.2 </w:t>
       </w:r>
       <w:proofErr w:type="spellStart"/>
@@ -4035,8 +4015,141 @@
         <w:t>5</w:t>
       </w:r>
     </w:p>
+    <w:p>
+      <w:r>
+        <w:t xml:space="preserve">       6.a</w:t>
+      </w:r>
+      <w:r>
+        <w:t xml:space="preserve"> </w:t>
+      </w:r>
+      <w:proofErr w:type="spellStart"/>
+      <w:r>
+        <w:t>Odustajanje</w:t>
+      </w:r>
+      <w:proofErr w:type="spellEnd"/>
+      <w:r>
+        <w:t xml:space="preserve"> </w:t>
+      </w:r>
+      <w:proofErr w:type="spellStart"/>
+      <w:r>
+        <w:t>od</w:t>
+      </w:r>
+      <w:proofErr w:type="spellEnd"/>
+      <w:r>
+        <w:t xml:space="preserve"> </w:t>
+      </w:r>
+      <w:proofErr w:type="spellStart"/>
+      <w:r>
+        <w:t>popunjavanja</w:t>
+      </w:r>
+      <w:proofErr w:type="spellEnd"/>
+      <w:r>
+        <w:t xml:space="preserve"> ankete</w:t>
+      </w:r>
+      <w:bookmarkStart w:id="11" w:name="_GoBack"/>
+      <w:bookmarkEnd w:id="11"/>
+    </w:p>
+    <w:p>
+      <w:pPr>
+        <w:ind w:firstLine="720"/>
+      </w:pPr>
+      <w:r>
+        <w:t>6.a</w:t>
+      </w:r>
+      <w:r>
+        <w:t xml:space="preserve">.1 </w:t>
+      </w:r>
+      <w:proofErr w:type="spellStart"/>
+      <w:r>
+        <w:t>Korisnik</w:t>
+      </w:r>
+      <w:proofErr w:type="spellEnd"/>
+      <w:r>
+        <w:t xml:space="preserve"> </w:t>
+      </w:r>
+      <w:proofErr w:type="spellStart"/>
+      <w:r>
+        <w:t>pritiska</w:t>
+      </w:r>
+      <w:proofErr w:type="spellEnd"/>
+      <w:r>
+        <w:t xml:space="preserve"> </w:t>
+      </w:r>
+      <w:proofErr w:type="spellStart"/>
+      <w:r>
+        <w:t>dugme</w:t>
+      </w:r>
+      <w:proofErr w:type="spellEnd"/>
+      <w:r>
+        <w:t xml:space="preserve"> </w:t>
+      </w:r>
+      <w:proofErr w:type="spellStart"/>
+      <w:r>
+        <w:t>za</w:t>
+      </w:r>
+      <w:proofErr w:type="spellEnd"/>
+      <w:r>
+        <w:t xml:space="preserve"> </w:t>
+      </w:r>
+      <w:proofErr w:type="spellStart"/>
+      <w:r>
+        <w:t>odustajanje</w:t>
+      </w:r>
+      <w:proofErr w:type="spellEnd"/>
+    </w:p>
+    <w:p>
+      <w:pPr>
+        <w:ind w:firstLine="720"/>
+      </w:pPr>
+      <w:r>
+        <w:t>6.a</w:t>
+      </w:r>
+      <w:r>
+        <w:t xml:space="preserve">.2 </w:t>
+      </w:r>
+      <w:proofErr w:type="spellStart"/>
+      <w:r>
+        <w:t>Sistem</w:t>
+      </w:r>
+      <w:proofErr w:type="spellEnd"/>
+      <w:r>
+        <w:t xml:space="preserve"> </w:t>
+      </w:r>
+      <w:proofErr w:type="spellStart"/>
+      <w:r>
+        <w:t>otvara</w:t>
+      </w:r>
+      <w:proofErr w:type="spellEnd"/>
+      <w:r>
+        <w:t xml:space="preserve"> </w:t>
+      </w:r>
+      <w:proofErr w:type="spellStart"/>
+      <w:r>
+        <w:t>stranicu</w:t>
+      </w:r>
+      <w:proofErr w:type="spellEnd"/>
+      <w:r>
+        <w:t xml:space="preserve"> “</w:t>
+      </w:r>
+      <w:proofErr w:type="spellStart"/>
+      <w:r>
+        <w:t>Aktivne</w:t>
+      </w:r>
+      <w:proofErr w:type="spellEnd"/>
+      <w:r>
+        <w:t xml:space="preserve"> </w:t>
+      </w:r>
+      <w:proofErr w:type="spellStart"/>
+      <w:r>
+        <w:t>ankete</w:t>
+      </w:r>
+      <w:proofErr w:type="spellEnd"/>
+      <w:r>
+        <w:t>”</w:t>
+      </w:r>
+    </w:p>
     <w:sectPr>
-      <w:pgSz w:w="12240" w:h="15840" w:orient="portrait"/>
+      <w:pgSz w:w="12240" w:h="15840"/>
       <w:pgMar w:top="1440" w:right="1440" w:bottom="1440" w:left="1440" w:header="720" w:footer="720" w:gutter="0"/>
       <w:cols w:space="720"/>
       <w:docGrid w:linePitch="360"/>
@@ -4467,11 +4580,11 @@
 </file>
 
 <file path=word/styles.xml><?xml version="1.0" encoding="utf-8"?>
-<w:styles xmlns:wp14="http://schemas.microsoft.com/office/word/2010/wordprocessingDrawing" xmlns:mc="http://schemas.openxmlformats.org/markup-compatibility/2006" xmlns:r="http://schemas.openxmlformats.org/officeDocument/2006/relationships" xmlns:w="http://schemas.openxmlformats.org/wordprocessingml/2006/main" xmlns:w14="http://schemas.microsoft.com/office/word/2010/wordml" xmlns:w15="http://schemas.microsoft.com/office/word/2012/wordml" xmlns:w16se="http://schemas.microsoft.com/office/word/2015/wordml/symex" mc:Ignorable="w14 w15 w16se wp14">
+<w:styles xmlns:mc="http://schemas.openxmlformats.org/markup-compatibility/2006" xmlns:r="http://schemas.openxmlformats.org/officeDocument/2006/relationships" xmlns:w="http://schemas.openxmlformats.org/wordprocessingml/2006/main" xmlns:w14="http://schemas.microsoft.com/office/word/2010/wordml" xmlns:w15="http://schemas.microsoft.com/office/word/2012/wordml" xmlns:w16se="http://schemas.microsoft.com/office/word/2015/wordml/symex" mc:Ignorable="w14 w15 w16se">
   <w:docDefaults>
     <w:rPrDefault>
       <w:rPr>
-        <w:rFonts w:asciiTheme="minorHAnsi" w:hAnsiTheme="minorHAnsi" w:eastAsiaTheme="minorHAnsi" w:cstheme="minorBidi"/>
+        <w:rFonts w:asciiTheme="minorHAnsi" w:eastAsiaTheme="minorHAnsi" w:hAnsiTheme="minorHAnsi" w:cstheme="minorBidi"/>
         <w:sz w:val="22"/>
         <w:szCs w:val="22"/>
         <w:lang w:val="en-US" w:eastAsia="en-US" w:bidi="ar-SA"/>
@@ -4486,14 +4599,14 @@
   <w:latentStyles w:defLockedState="0" w:defUIPriority="99" w:defSemiHidden="0" w:defUnhideWhenUsed="0" w:defQFormat="0" w:count="371">
     <w:lsdException w:name="Normal" w:uiPriority="0" w:qFormat="1"/>
     <w:lsdException w:name="heading 1" w:uiPriority="9" w:qFormat="1"/>
-    <w:lsdException w:name="heading 2" w:uiPriority="9" w:semiHidden="1" w:unhideWhenUsed="1" w:qFormat="1"/>
-    <w:lsdException w:name="heading 3" w:uiPriority="9" w:semiHidden="1" w:unhideWhenUsed="1" w:qFormat="1"/>
-    <w:lsdException w:name="heading 4" w:uiPriority="9" w:semiHidden="1" w:unhideWhenUsed="1" w:qFormat="1"/>
-    <w:lsdException w:name="heading 5" w:uiPriority="9" w:semiHidden="1" w:unhideWhenUsed="1" w:qFormat="1"/>
-    <w:lsdException w:name="heading 6" w:uiPriority="9" w:semiHidden="1" w:unhideWhenUsed="1" w:qFormat="1"/>
-    <w:lsdException w:name="heading 7" w:uiPriority="9" w:semiHidden="1" w:unhideWhenUsed="1" w:qFormat="1"/>
-    <w:lsdException w:name="heading 8" w:uiPriority="9" w:semiHidden="1" w:unhideWhenUsed="1" w:qFormat="1"/>
-    <w:lsdException w:name="heading 9" w:uiPriority="9" w:semiHidden="1" w:unhideWhenUsed="1" w:qFormat="1"/>
+    <w:lsdException w:name="heading 2" w:semiHidden="1" w:uiPriority="9" w:unhideWhenUsed="1" w:qFormat="1"/>
+    <w:lsdException w:name="heading 3" w:semiHidden="1" w:uiPriority="9" w:unhideWhenUsed="1" w:qFormat="1"/>
+    <w:lsdException w:name="heading 4" w:semiHidden="1" w:uiPriority="9" w:unhideWhenUsed="1" w:qFormat="1"/>
+    <w:lsdException w:name="heading 5" w:semiHidden="1" w:uiPriority="9" w:unhideWhenUsed="1" w:qFormat="1"/>
+    <w:lsdException w:name="heading 6" w:semiHidden="1" w:uiPriority="9" w:unhideWhenUsed="1" w:qFormat="1"/>
+    <w:lsdException w:name="heading 7" w:semiHidden="1" w:uiPriority="9" w:unhideWhenUsed="1" w:qFormat="1"/>
+    <w:lsdException w:name="heading 8" w:semiHidden="1" w:uiPriority="9" w:unhideWhenUsed="1" w:qFormat="1"/>
+    <w:lsdException w:name="heading 9" w:semiHidden="1" w:uiPriority="9" w:unhideWhenUsed="1" w:qFormat="1"/>
     <w:lsdException w:name="index 1" w:semiHidden="1" w:unhideWhenUsed="1"/>
     <w:lsdException w:name="index 2" w:semiHidden="1" w:unhideWhenUsed="1"/>
     <w:lsdException w:name="index 3" w:semiHidden="1" w:unhideWhenUsed="1"/>
@@ -4503,22 +4616,22 @@
     <w:lsdException w:name="index 7" w:semiHidden="1" w:unhideWhenUsed="1"/>
     <w:lsdException w:name="index 8" w:semiHidden="1" w:unhideWhenUsed="1"/>
     <w:lsdException w:name="index 9" w:semiHidden="1" w:unhideWhenUsed="1"/>
-    <w:lsdException w:name="toc 1" w:uiPriority="39" w:semiHidden="1" w:unhideWhenUsed="1"/>
-    <w:lsdException w:name="toc 2" w:uiPriority="39" w:semiHidden="1" w:unhideWhenUsed="1"/>
-    <w:lsdException w:name="toc 3" w:uiPriority="39" w:semiHidden="1" w:unhideWhenUsed="1"/>
-    <w:lsdException w:name="toc 4" w:uiPriority="39" w:semiHidden="1" w:unhideWhenUsed="1"/>
-    <w:lsdException w:name="toc 5" w:uiPriority="39" w:semiHidden="1" w:unhideWhenUsed="1"/>
-    <w:lsdException w:name="toc 6" w:uiPriority="39" w:semiHidden="1" w:unhideWhenUsed="1"/>
-    <w:lsdException w:name="toc 7" w:uiPriority="39" w:semiHidden="1" w:unhideWhenUsed="1"/>
-    <w:lsdException w:name="toc 8" w:uiPriority="39" w:semiHidden="1" w:unhideWhenUsed="1"/>
-    <w:lsdException w:name="toc 9" w:uiPriority="39" w:semiHidden="1" w:unhideWhenUsed="1"/>
+    <w:lsdException w:name="toc 1" w:semiHidden="1" w:uiPriority="39" w:unhideWhenUsed="1"/>
+    <w:lsdException w:name="toc 2" w:semiHidden="1" w:uiPriority="39" w:unhideWhenUsed="1"/>
+    <w:lsdException w:name="toc 3" w:semiHidden="1" w:uiPriority="39" w:unhideWhenUsed="1"/>
+    <w:lsdException w:name="toc 4" w:semiHidden="1" w:uiPriority="39" w:unhideWhenUsed="1"/>
+    <w:lsdException w:name="toc 5" w:semiHidden="1" w:uiPriority="39" w:unhideWhenUsed="1"/>
+    <w:lsdException w:name="toc 6" w:semiHidden="1" w:uiPriority="39" w:unhideWhenUsed="1"/>
+    <w:lsdException w:name="toc 7" w:semiHidden="1" w:uiPriority="39" w:unhideWhenUsed="1"/>
+    <w:lsdException w:name="toc 8" w:semiHidden="1" w:uiPriority="39" w:unhideWhenUsed="1"/>
+    <w:lsdException w:name="toc 9" w:semiHidden="1" w:uiPriority="39" w:unhideWhenUsed="1"/>
     <w:lsdException w:name="Normal Indent" w:semiHidden="1" w:unhideWhenUsed="1"/>
     <w:lsdException w:name="footnote text" w:semiHidden="1" w:unhideWhenUsed="1"/>
     <w:lsdException w:name="annotation text" w:semiHidden="1" w:unhideWhenUsed="1"/>
     <w:lsdException w:name="header" w:semiHidden="1" w:unhideWhenUsed="1"/>
     <w:lsdException w:name="footer" w:semiHidden="1" w:unhideWhenUsed="1"/>
     <w:lsdException w:name="index heading" w:semiHidden="1" w:unhideWhenUsed="1"/>
-    <w:lsdException w:name="caption" w:uiPriority="35" w:semiHidden="1" w:unhideWhenUsed="1" w:qFormat="1"/>
+    <w:lsdException w:name="caption" w:semiHidden="1" w:uiPriority="35" w:unhideWhenUsed="1" w:qFormat="1"/>
     <w:lsdException w:name="table of figures" w:semiHidden="1" w:unhideWhenUsed="1"/>
     <w:lsdException w:name="envelope address" w:semiHidden="1" w:unhideWhenUsed="1"/>
     <w:lsdException w:name="envelope return" w:semiHidden="1" w:unhideWhenUsed="1"/>
@@ -4549,7 +4662,7 @@
     <w:lsdException w:name="Title" w:uiPriority="10" w:qFormat="1"/>
     <w:lsdException w:name="Closing" w:semiHidden="1" w:unhideWhenUsed="1"/>
     <w:lsdException w:name="Signature" w:semiHidden="1" w:unhideWhenUsed="1"/>
-    <w:lsdException w:name="Default Paragraph Font" w:uiPriority="1" w:semiHidden="1" w:unhideWhenUsed="1"/>
+    <w:lsdException w:name="Default Paragraph Font" w:semiHidden="1" w:uiPriority="1" w:unhideWhenUsed="1"/>
     <w:lsdException w:name="Body Text" w:semiHidden="1" w:unhideWhenUsed="1"/>
     <w:lsdException w:name="Body Text Indent" w:semiHidden="1" w:unhideWhenUsed="1"/>
     <w:lsdException w:name="List Continue" w:semiHidden="1" w:unhideWhenUsed="1"/>
@@ -4749,8 +4862,8 @@
     <w:lsdException w:name="Subtle Reference" w:uiPriority="31" w:qFormat="1"/>
     <w:lsdException w:name="Intense Reference" w:uiPriority="32" w:qFormat="1"/>
     <w:lsdException w:name="Book Title" w:uiPriority="33" w:qFormat="1"/>
-    <w:lsdException w:name="Bibliography" w:uiPriority="37" w:semiHidden="1" w:unhideWhenUsed="1"/>
-    <w:lsdException w:name="TOC Heading" w:uiPriority="39" w:semiHidden="1" w:unhideWhenUsed="1" w:qFormat="1"/>
+    <w:lsdException w:name="Bibliography" w:semiHidden="1" w:uiPriority="37" w:unhideWhenUsed="1"/>
+    <w:lsdException w:name="TOC Heading" w:semiHidden="1" w:uiPriority="39" w:unhideWhenUsed="1" w:qFormat="1"/>
     <w:lsdException w:name="Plain Table 1" w:uiPriority="41"/>
     <w:lsdException w:name="Plain Table 2" w:uiPriority="42"/>
     <w:lsdException w:name="Plain Table 3" w:uiPriority="43"/>
@@ -4856,7 +4969,7 @@
     <w:lsdException w:name="List Table 6 Colorful Accent 6" w:uiPriority="51"/>
     <w:lsdException w:name="List Table 7 Colorful Accent 6" w:uiPriority="52"/>
   </w:latentStyles>
-  <w:style w:type="paragraph" w:styleId="Normal" w:default="1">
+  <w:style w:type="paragraph" w:default="1" w:styleId="Normal">
     <w:name w:val="Normal"/>
     <w:qFormat/>
   </w:style>
@@ -4875,7 +4988,7 @@
       <w:outlineLvl w:val="0"/>
     </w:pPr>
     <w:rPr>
-      <w:rFonts w:asciiTheme="majorHAnsi" w:hAnsiTheme="majorHAnsi" w:eastAsiaTheme="majorEastAsia" w:cstheme="majorBidi"/>
+      <w:rFonts w:asciiTheme="majorHAnsi" w:eastAsiaTheme="majorEastAsia" w:hAnsiTheme="majorHAnsi" w:cstheme="majorBidi"/>
       <w:color w:val="2E74B5" w:themeColor="accent1" w:themeShade="BF"/>
       <w:sz w:val="32"/>
       <w:szCs w:val="32"/>
@@ -4897,19 +5010,19 @@
       <w:outlineLvl w:val="1"/>
     </w:pPr>
     <w:rPr>
-      <w:rFonts w:asciiTheme="majorHAnsi" w:hAnsiTheme="majorHAnsi" w:eastAsiaTheme="majorEastAsia" w:cstheme="majorBidi"/>
+      <w:rFonts w:asciiTheme="majorHAnsi" w:eastAsiaTheme="majorEastAsia" w:hAnsiTheme="majorHAnsi" w:cstheme="majorBidi"/>
       <w:color w:val="2E74B5" w:themeColor="accent1" w:themeShade="BF"/>
       <w:sz w:val="26"/>
       <w:szCs w:val="26"/>
     </w:rPr>
   </w:style>
-  <w:style w:type="character" w:styleId="DefaultParagraphFont" w:default="1">
+  <w:style w:type="character" w:default="1" w:styleId="DefaultParagraphFont">
     <w:name w:val="Default Paragraph Font"/>
     <w:uiPriority w:val="1"/>
     <w:semiHidden/>
     <w:unhideWhenUsed/>
   </w:style>
-  <w:style w:type="table" w:styleId="TableNormal" w:default="1">
+  <w:style w:type="table" w:default="1" w:styleId="TableNormal">
     <w:name w:val="Normal Table"/>
     <w:uiPriority w:val="99"/>
     <w:semiHidden/>
@@ -4924,7 +5037,7 @@
       </w:tblCellMar>
     </w:tblPr>
   </w:style>
-  <w:style w:type="numbering" w:styleId="NoList" w:default="1">
+  <w:style w:type="numbering" w:default="1" w:styleId="NoList">
     <w:name w:val="No List"/>
     <w:uiPriority w:val="99"/>
     <w:semiHidden/>
@@ -4941,27 +5054,27 @@
       <w:contextualSpacing/>
     </w:pPr>
   </w:style>
-  <w:style w:type="character" w:styleId="Heading1Char" w:customStyle="1">
+  <w:style w:type="character" w:customStyle="1" w:styleId="Heading1Char">
     <w:name w:val="Heading 1 Char"/>
     <w:basedOn w:val="DefaultParagraphFont"/>
     <w:link w:val="Heading1"/>
     <w:uiPriority w:val="9"/>
     <w:rsid w:val="00DB2999"/>
     <w:rPr>
-      <w:rFonts w:asciiTheme="majorHAnsi" w:hAnsiTheme="majorHAnsi" w:eastAsiaTheme="majorEastAsia" w:cstheme="majorBidi"/>
+      <w:rFonts w:asciiTheme="majorHAnsi" w:eastAsiaTheme="majorEastAsia" w:hAnsiTheme="majorHAnsi" w:cstheme="majorBidi"/>
       <w:color w:val="2E74B5" w:themeColor="accent1" w:themeShade="BF"/>
       <w:sz w:val="32"/>
       <w:szCs w:val="32"/>
     </w:rPr>
   </w:style>
-  <w:style w:type="character" w:styleId="Heading2Char" w:customStyle="1">
+  <w:style w:type="character" w:customStyle="1" w:styleId="Heading2Char">
     <w:name w:val="Heading 2 Char"/>
     <w:basedOn w:val="DefaultParagraphFont"/>
     <w:link w:val="Heading2"/>
     <w:uiPriority w:val="9"/>
     <w:rsid w:val="00DB2999"/>
     <w:rPr>
-      <w:rFonts w:asciiTheme="majorHAnsi" w:hAnsiTheme="majorHAnsi" w:eastAsiaTheme="majorEastAsia" w:cstheme="majorBidi"/>
+      <w:rFonts w:asciiTheme="majorHAnsi" w:eastAsiaTheme="majorEastAsia" w:hAnsiTheme="majorHAnsi" w:cstheme="majorBidi"/>
       <w:color w:val="2E74B5" w:themeColor="accent1" w:themeShade="BF"/>
       <w:sz w:val="26"/>
       <w:szCs w:val="26"/>
@@ -5026,12 +5139,12 @@
     <w:tblPr>
       <w:tblInd w:w="0" w:type="nil"/>
       <w:tblBorders>
-        <w:top w:val="single" w:color="auto" w:sz="4" w:space="0"/>
-        <w:left w:val="single" w:color="auto" w:sz="4" w:space="0"/>
-        <w:bottom w:val="single" w:color="auto" w:sz="4" w:space="0"/>
-        <w:right w:val="single" w:color="auto" w:sz="4" w:space="0"/>
-        <w:insideH w:val="single" w:color="auto" w:sz="4" w:space="0"/>
-        <w:insideV w:val="single" w:color="auto" w:sz="4" w:space="0"/>
+        <w:top w:val="single" w:sz="4" w:space="0" w:color="auto"/>
+        <w:left w:val="single" w:sz="4" w:space="0" w:color="auto"/>
+        <w:bottom w:val="single" w:sz="4" w:space="0" w:color="auto"/>
+        <w:right w:val="single" w:sz="4" w:space="0" w:color="auto"/>
+        <w:insideH w:val="single" w:sz="4" w:space="0" w:color="auto"/>
+        <w:insideV w:val="single" w:sz="4" w:space="0" w:color="auto"/>
       </w:tblBorders>
     </w:tblPr>
   </w:style>
@@ -5039,36 +5152,501 @@
 </file>
 
 <file path=word/glossary/document.xml><?xml version="1.0" encoding="utf-8"?>
-<w:glossaryDocument xmlns:w14="http://schemas.microsoft.com/office/word/2010/wordml" xmlns:w="http://schemas.openxmlformats.org/wordprocessingml/2006/main">
-  <w:docParts>
-    <w:docPart>
-      <w:docPartPr>
-        <w:name w:val="DefaultPlaceholder_1081868574"/>
-        <w:category>
-          <w:name w:val="General"/>
-          <w:gallery w:val="placeholder"/>
-        </w:category>
-        <w:types>
-          <w:type w:val="bbPlcHdr"/>
-        </w:types>
-        <w:behaviors>
-          <w:behavior w:val="content"/>
-        </w:behaviors>
-        <w:guid w:val="{ac7b1762-339f-4e9b-a3e2-2f5a93b31ef8}"/>
-      </w:docPartPr>
-      <w:docPartBody>
-        <w:p>
-          <w:r>
-            <w:rPr>
-              <w:rStyle w:val="PlaceholderText"/>
-            </w:rPr>
-            <w:t/>
-          </w:r>
-        </w:p>
-      </w:docPartBody>
-    </w:docPart>
-  </w:docParts>
-</w:glossaryDocument>
+<w:glossaryDocument xmlns:wpc="http://schemas.microsoft.com/office/word/2010/wordprocessingCanvas" xmlns:cx="http://schemas.microsoft.com/office/drawing/2014/chartex" xmlns:cx1="http://schemas.microsoft.com/office/drawing/2015/9/8/chartex" xmlns:mc="http://schemas.openxmlformats.org/markup-compatibility/2006" xmlns:o="urn:schemas-microsoft-com:office:office" xmlns:r="http://schemas.openxmlformats.org/officeDocument/2006/relationships" xmlns:m="http://schemas.openxmlformats.org/officeDocument/2006/math" xmlns:v="urn:schemas-microsoft-com:vml" xmlns:wp14="http://schemas.microsoft.com/office/word/2010/wordprocessingDrawing" xmlns:wp="http://schemas.openxmlformats.org/drawingml/2006/wordprocessingDrawing" xmlns:w10="urn:schemas-microsoft-com:office:word" xmlns:w="http://schemas.openxmlformats.org/wordprocessingml/2006/main" xmlns:w14="http://schemas.microsoft.com/office/word/2010/wordml" xmlns:w15="http://schemas.microsoft.com/office/word/2012/wordml" xmlns:w16se="http://schemas.microsoft.com/office/word/2015/wordml/symex" xmlns:wpg="http://schemas.microsoft.com/office/word/2010/wordprocessingGroup" xmlns:wpi="http://schemas.microsoft.com/office/word/2010/wordprocessingInk" xmlns:wne="http://schemas.microsoft.com/office/word/2006/wordml" xmlns:wps="http://schemas.microsoft.com/office/word/2010/wordprocessingShape" mc:Ignorable="w14 w15 w16se wp14"/>
+</file>
+
+<file path=word/glossary/fontTable.xml><?xml version="1.0" encoding="utf-8"?>
+<w:fonts xmlns:mc="http://schemas.openxmlformats.org/markup-compatibility/2006" xmlns:r="http://schemas.openxmlformats.org/officeDocument/2006/relationships" xmlns:w="http://schemas.openxmlformats.org/wordprocessingml/2006/main" xmlns:w14="http://schemas.microsoft.com/office/word/2010/wordml" xmlns:w15="http://schemas.microsoft.com/office/word/2012/wordml" xmlns:w16se="http://schemas.microsoft.com/office/word/2015/wordml/symex" mc:Ignorable="w14 w15 w16se">
+  <w:font w:name="Times New Roman">
+    <w:panose1 w:val="02020603050405020304"/>
+    <w:charset w:val="00"/>
+    <w:family w:val="roman"/>
+    <w:pitch w:val="variable"/>
+    <w:sig w:usb0="E0002EFF" w:usb1="C000785B" w:usb2="00000009" w:usb3="00000000" w:csb0="000001FF" w:csb1="00000000"/>
+  </w:font>
+  <w:font w:name="Calibri">
+    <w:panose1 w:val="020F0502020204030204"/>
+    <w:charset w:val="00"/>
+    <w:family w:val="swiss"/>
+    <w:pitch w:val="variable"/>
+    <w:sig w:usb0="E4002EFF" w:usb1="C000247B" w:usb2="00000009" w:usb3="00000000" w:csb0="000001FF" w:csb1="00000000"/>
+  </w:font>
+  <w:font w:name="Calibri Light">
+    <w:panose1 w:val="020F0302020204030204"/>
+    <w:charset w:val="00"/>
+    <w:family w:val="swiss"/>
+    <w:pitch w:val="variable"/>
+    <w:sig w:usb0="E4002EFF" w:usb1="C000247B" w:usb2="00000009" w:usb3="00000000" w:csb0="000001FF" w:csb1="00000000"/>
+  </w:font>
+  <w:font w:name="Segoe UI">
+    <w:panose1 w:val="020B0502040204020203"/>
+    <w:charset w:val="00"/>
+    <w:family w:val="swiss"/>
+    <w:pitch w:val="variable"/>
+    <w:sig w:usb0="E4002EFF" w:usb1="C000E47F" w:usb2="00000009" w:usb3="00000000" w:csb0="000001FF" w:csb1="00000000"/>
+  </w:font>
+</w:fonts>
+</file>
+
+<file path=word/glossary/settings.xml><?xml version="1.0" encoding="utf-8"?>
+<w:settings xmlns:mc="http://schemas.openxmlformats.org/markup-compatibility/2006" xmlns:o="urn:schemas-microsoft-com:office:office" xmlns:r="http://schemas.openxmlformats.org/officeDocument/2006/relationships" xmlns:m="http://schemas.openxmlformats.org/officeDocument/2006/math" xmlns:v="urn:schemas-microsoft-com:vml" xmlns:w10="urn:schemas-microsoft-com:office:word" xmlns:w="http://schemas.openxmlformats.org/wordprocessingml/2006/main" xmlns:w14="http://schemas.microsoft.com/office/word/2010/wordml" xmlns:w15="http://schemas.microsoft.com/office/word/2012/wordml" xmlns:w16se="http://schemas.microsoft.com/office/word/2015/wordml/symex" xmlns:sl="http://schemas.openxmlformats.org/schemaLibrary/2006/main" mc:Ignorable="w14 w15 w16se">
+  <w:defaultTabStop w:val="720"/>
+  <w:characterSpacingControl w:val="doNotCompress"/>
+  <w:compat>
+    <w:useFELayout/>
+    <w:compatSetting w:name="compatibilityMode" w:uri="http://schemas.microsoft.com/office/word" w:val="12"/>
+  </w:compat>
+  <w:rsids>
+    <w:rsidRoot w:val="005C09C7"/>
+    <w:rsid w:val="005C09C7"/>
+    <w:rsid w:val="005D0835"/>
+  </w:rsids>
+  <m:mathPr>
+    <m:mathFont m:val="Cambria Math"/>
+    <m:brkBin m:val="before"/>
+    <m:brkBinSub m:val="--"/>
+    <m:smallFrac m:val="0"/>
+    <m:dispDef/>
+    <m:lMargin m:val="0"/>
+    <m:rMargin m:val="0"/>
+    <m:defJc m:val="centerGroup"/>
+    <m:wrapIndent m:val="1440"/>
+    <m:intLim m:val="subSup"/>
+    <m:naryLim m:val="undOvr"/>
+  </m:mathPr>
+  <w:themeFontLang w:val="en-US"/>
+  <w:clrSchemeMapping w:bg1="light1" w:t1="dark1" w:bg2="light2" w:t2="dark2" w:accent1="accent1" w:accent2="accent2" w:accent3="accent3" w:accent4="accent4" w:accent5="accent5" w:accent6="accent6" w:hyperlink="hyperlink" w:followedHyperlink="followedHyperlink"/>
+  <w:decimalSymbol w:val="."/>
+  <w:listSeparator w:val=","/>
+</w:settings>
+</file>
+
+<file path=word/glossary/styles.xml><?xml version="1.0" encoding="utf-8"?>
+<w:styles xmlns:mc="http://schemas.openxmlformats.org/markup-compatibility/2006" xmlns:r="http://schemas.openxmlformats.org/officeDocument/2006/relationships" xmlns:w="http://schemas.openxmlformats.org/wordprocessingml/2006/main" xmlns:w14="http://schemas.microsoft.com/office/word/2010/wordml" xmlns:w15="http://schemas.microsoft.com/office/word/2012/wordml" xmlns:w16se="http://schemas.microsoft.com/office/word/2015/wordml/symex" mc:Ignorable="w14 w15 w16se">
+  <w:docDefaults>
+    <w:rPrDefault>
+      <w:rPr>
+        <w:rFonts w:asciiTheme="minorHAnsi" w:eastAsiaTheme="minorEastAsia" w:hAnsiTheme="minorHAnsi" w:cstheme="minorBidi"/>
+        <w:sz w:val="22"/>
+        <w:szCs w:val="22"/>
+        <w:lang w:val="en-US" w:eastAsia="en-US" w:bidi="ar-SA"/>
+      </w:rPr>
+    </w:rPrDefault>
+    <w:pPrDefault>
+      <w:pPr>
+        <w:spacing w:after="160" w:line="259" w:lineRule="auto"/>
+      </w:pPr>
+    </w:pPrDefault>
+  </w:docDefaults>
+  <w:latentStyles w:defLockedState="0" w:defUIPriority="99" w:defSemiHidden="0" w:defUnhideWhenUsed="0" w:defQFormat="0" w:count="371">
+    <w:lsdException w:name="Normal" w:uiPriority="0" w:qFormat="1"/>
+    <w:lsdException w:name="heading 1" w:uiPriority="9" w:qFormat="1"/>
+    <w:lsdException w:name="heading 2" w:semiHidden="1" w:uiPriority="9" w:unhideWhenUsed="1" w:qFormat="1"/>
+    <w:lsdException w:name="heading 3" w:semiHidden="1" w:uiPriority="9" w:unhideWhenUsed="1" w:qFormat="1"/>
+    <w:lsdException w:name="heading 4" w:semiHidden="1" w:uiPriority="9" w:unhideWhenUsed="1" w:qFormat="1"/>
+    <w:lsdException w:name="heading 5" w:semiHidden="1" w:uiPriority="9" w:unhideWhenUsed="1" w:qFormat="1"/>
+    <w:lsdException w:name="heading 6" w:semiHidden="1" w:uiPriority="9" w:unhideWhenUsed="1" w:qFormat="1"/>
+    <w:lsdException w:name="heading 7" w:semiHidden="1" w:uiPriority="9" w:unhideWhenUsed="1" w:qFormat="1"/>
+    <w:lsdException w:name="heading 8" w:semiHidden="1" w:uiPriority="9" w:unhideWhenUsed="1" w:qFormat="1"/>
+    <w:lsdException w:name="heading 9" w:semiHidden="1" w:uiPriority="9" w:unhideWhenUsed="1" w:qFormat="1"/>
+    <w:lsdException w:name="index 1" w:semiHidden="1" w:unhideWhenUsed="1"/>
+    <w:lsdException w:name="index 2" w:semiHidden="1" w:unhideWhenUsed="1"/>
+    <w:lsdException w:name="index 3" w:semiHidden="1" w:unhideWhenUsed="1"/>
+    <w:lsdException w:name="index 4" w:semiHidden="1" w:unhideWhenUsed="1"/>
+    <w:lsdException w:name="index 5" w:semiHidden="1" w:unhideWhenUsed="1"/>
+    <w:lsdException w:name="index 6" w:semiHidden="1" w:unhideWhenUsed="1"/>
+    <w:lsdException w:name="index 7" w:semiHidden="1" w:unhideWhenUsed="1"/>
+    <w:lsdException w:name="index 8" w:semiHidden="1" w:unhideWhenUsed="1"/>
+    <w:lsdException w:name="index 9" w:semiHidden="1" w:unhideWhenUsed="1"/>
+    <w:lsdException w:name="toc 1" w:semiHidden="1" w:uiPriority="39" w:unhideWhenUsed="1"/>
+    <w:lsdException w:name="toc 2" w:semiHidden="1" w:uiPriority="39" w:unhideWhenUsed="1"/>
+    <w:lsdException w:name="toc 3" w:semiHidden="1" w:uiPriority="39" w:unhideWhenUsed="1"/>
+    <w:lsdException w:name="toc 4" w:semiHidden="1" w:uiPriority="39" w:unhideWhenUsed="1"/>
+    <w:lsdException w:name="toc 5" w:semiHidden="1" w:uiPriority="39" w:unhideWhenUsed="1"/>
+    <w:lsdException w:name="toc 6" w:semiHidden="1" w:uiPriority="39" w:unhideWhenUsed="1"/>
+    <w:lsdException w:name="toc 7" w:semiHidden="1" w:uiPriority="39" w:unhideWhenUsed="1"/>
+    <w:lsdException w:name="toc 8" w:semiHidden="1" w:uiPriority="39" w:unhideWhenUsed="1"/>
+    <w:lsdException w:name="toc 9" w:semiHidden="1" w:uiPriority="39" w:unhideWhenUsed="1"/>
+    <w:lsdException w:name="Normal Indent" w:semiHidden="1" w:unhideWhenUsed="1"/>
+    <w:lsdException w:name="footnote text" w:semiHidden="1" w:unhideWhenUsed="1"/>
+    <w:lsdException w:name="annotation text" w:semiHidden="1" w:unhideWhenUsed="1"/>
+    <w:lsdException w:name="header" w:semiHidden="1" w:unhideWhenUsed="1"/>
+    <w:lsdException w:name="footer" w:semiHidden="1" w:unhideWhenUsed="1"/>
+    <w:lsdException w:name="index heading" w:semiHidden="1" w:unhideWhenUsed="1"/>
+    <w:lsdException w:name="caption" w:semiHidden="1" w:uiPriority="35" w:unhideWhenUsed="1" w:qFormat="1"/>
+    <w:lsdException w:name="table of figures" w:semiHidden="1" w:unhideWhenUsed="1"/>
+    <w:lsdException w:name="envelope address" w:semiHidden="1" w:unhideWhenUsed="1"/>
+    <w:lsdException w:name="envelope return" w:semiHidden="1" w:unhideWhenUsed="1"/>
+    <w:lsdException w:name="footnote reference" w:semiHidden="1" w:unhideWhenUsed="1"/>
+    <w:lsdException w:name="annotation reference" w:semiHidden="1" w:unhideWhenUsed="1"/>
+    <w:lsdException w:name="line number" w:semiHidden="1" w:unhideWhenUsed="1"/>
+    <w:lsdException w:name="page number" w:semiHidden="1" w:unhideWhenUsed="1"/>
+    <w:lsdException w:name="endnote reference" w:semiHidden="1" w:unhideWhenUsed="1"/>
+    <w:lsdException w:name="endnote text" w:semiHidden="1" w:unhideWhenUsed="1"/>
+    <w:lsdException w:name="table of authorities" w:semiHidden="1" w:unhideWhenUsed="1"/>
+    <w:lsdException w:name="macro" w:semiHidden="1" w:unhideWhenUsed="1"/>
+    <w:lsdException w:name="toa heading" w:semiHidden="1" w:unhideWhenUsed="1"/>
+    <w:lsdException w:name="List" w:semiHidden="1" w:unhideWhenUsed="1"/>
+    <w:lsdException w:name="List Bullet" w:semiHidden="1" w:unhideWhenUsed="1"/>
+    <w:lsdException w:name="List Number" w:semiHidden="1" w:unhideWhenUsed="1"/>
+    <w:lsdException w:name="List 2" w:semiHidden="1" w:unhideWhenUsed="1"/>
+    <w:lsdException w:name="List 3" w:semiHidden="1" w:unhideWhenUsed="1"/>
+    <w:lsdException w:name="List 4" w:semiHidden="1" w:unhideWhenUsed="1"/>
+    <w:lsdException w:name="List 5" w:semiHidden="1" w:unhideWhenUsed="1"/>
+    <w:lsdException w:name="List Bullet 2" w:semiHidden="1" w:unhideWhenUsed="1"/>
+    <w:lsdException w:name="List Bullet 3" w:semiHidden="1" w:unhideWhenUsed="1"/>
+    <w:lsdException w:name="List Bullet 4" w:semiHidden="1" w:unhideWhenUsed="1"/>
+    <w:lsdException w:name="List Bullet 5" w:semiHidden="1" w:unhideWhenUsed="1"/>
+    <w:lsdException w:name="List Number 2" w:semiHidden="1" w:unhideWhenUsed="1"/>
+    <w:lsdException w:name="List Number 3" w:semiHidden="1" w:unhideWhenUsed="1"/>
+    <w:lsdException w:name="List Number 4" w:semiHidden="1" w:unhideWhenUsed="1"/>
+    <w:lsdException w:name="List Number 5" w:semiHidden="1" w:unhideWhenUsed="1"/>
+    <w:lsdException w:name="Title" w:uiPriority="10" w:qFormat="1"/>
+    <w:lsdException w:name="Closing" w:semiHidden="1" w:unhideWhenUsed="1"/>
+    <w:lsdException w:name="Signature" w:semiHidden="1" w:unhideWhenUsed="1"/>
+    <w:lsdException w:name="Default Paragraph Font" w:semiHidden="1" w:uiPriority="1" w:unhideWhenUsed="1"/>
+    <w:lsdException w:name="Body Text" w:semiHidden="1" w:unhideWhenUsed="1"/>
+    <w:lsdException w:name="Body Text Indent" w:semiHidden="1" w:unhideWhenUsed="1"/>
+    <w:lsdException w:name="List Continue" w:semiHidden="1" w:unhideWhenUsed="1"/>
+    <w:lsdException w:name="List Continue 2" w:semiHidden="1" w:unhideWhenUsed="1"/>
+    <w:lsdException w:name="List Continue 3" w:semiHidden="1" w:unhideWhenUsed="1"/>
+    <w:lsdException w:name="List Continue 4" w:semiHidden="1" w:unhideWhenUsed="1"/>
+    <w:lsdException w:name="List Continue 5" w:semiHidden="1" w:unhideWhenUsed="1"/>
+    <w:lsdException w:name="Message Header" w:semiHidden="1" w:unhideWhenUsed="1"/>
+    <w:lsdException w:name="Subtitle" w:uiPriority="11" w:qFormat="1"/>
+    <w:lsdException w:name="Salutation" w:semiHidden="1" w:unhideWhenUsed="1"/>
+    <w:lsdException w:name="Date" w:semiHidden="1" w:unhideWhenUsed="1"/>
+    <w:lsdException w:name="Body Text First Indent" w:semiHidden="1" w:unhideWhenUsed="1"/>
+    <w:lsdException w:name="Body Text First Indent 2" w:semiHidden="1" w:unhideWhenUsed="1"/>
+    <w:lsdException w:name="Note Heading" w:semiHidden="1" w:unhideWhenUsed="1"/>
+    <w:lsdException w:name="Body Text 2" w:semiHidden="1" w:unhideWhenUsed="1"/>
+    <w:lsdException w:name="Body Text 3" w:semiHidden="1" w:unhideWhenUsed="1"/>
+    <w:lsdException w:name="Body Text Indent 2" w:semiHidden="1" w:unhideWhenUsed="1"/>
+    <w:lsdException w:name="Body Text Indent 3" w:semiHidden="1" w:unhideWhenUsed="1"/>
+    <w:lsdException w:name="Block Text" w:semiHidden="1" w:unhideWhenUsed="1"/>
+    <w:lsdException w:name="Hyperlink" w:semiHidden="1" w:unhideWhenUsed="1"/>
+    <w:lsdException w:name="FollowedHyperlink" w:semiHidden="1" w:unhideWhenUsed="1"/>
+    <w:lsdException w:name="Strong" w:uiPriority="22" w:qFormat="1"/>
+    <w:lsdException w:name="Emphasis" w:uiPriority="20" w:qFormat="1"/>
+    <w:lsdException w:name="Document Map" w:semiHidden="1" w:unhideWhenUsed="1"/>
+    <w:lsdException w:name="Plain Text" w:semiHidden="1" w:unhideWhenUsed="1"/>
+    <w:lsdException w:name="E-mail Signature" w:semiHidden="1" w:unhideWhenUsed="1"/>
+    <w:lsdException w:name="HTML Top of Form" w:semiHidden="1" w:unhideWhenUsed="1"/>
+    <w:lsdException w:name="HTML Bottom of Form" w:semiHidden="1" w:unhideWhenUsed="1"/>
+    <w:lsdException w:name="Normal (Web)" w:semiHidden="1" w:unhideWhenUsed="1"/>
+    <w:lsdException w:name="HTML Acronym" w:semiHidden="1" w:unhideWhenUsed="1"/>
+    <w:lsdException w:name="HTML Address" w:semiHidden="1" w:unhideWhenUsed="1"/>
+    <w:lsdException w:name="HTML Cite" w:semiHidden="1" w:unhideWhenUsed="1"/>
+    <w:lsdException w:name="HTML Code" w:semiHidden="1" w:unhideWhenUsed="1"/>
+    <w:lsdException w:name="HTML Definition" w:semiHidden="1" w:unhideWhenUsed="1"/>
+    <w:lsdException w:name="HTML Keyboard" w:semiHidden="1" w:unhideWhenUsed="1"/>
+    <w:lsdException w:name="HTML Preformatted" w:semiHidden="1" w:unhideWhenUsed="1"/>
+    <w:lsdException w:name="HTML Sample" w:semiHidden="1" w:unhideWhenUsed="1"/>
+    <w:lsdException w:name="HTML Typewriter" w:semiHidden="1" w:unhideWhenUsed="1"/>
+    <w:lsdException w:name="HTML Variable" w:semiHidden="1" w:unhideWhenUsed="1"/>
+    <w:lsdException w:name="Normal Table" w:semiHidden="1" w:unhideWhenUsed="1"/>
+    <w:lsdException w:name="annotation subject" w:semiHidden="1" w:unhideWhenUsed="1"/>
+    <w:lsdException w:name="No List" w:semiHidden="1" w:unhideWhenUsed="1"/>
+    <w:lsdException w:name="Outline List 1" w:semiHidden="1" w:unhideWhenUsed="1"/>
+    <w:lsdException w:name="Outline List 2" w:semiHidden="1" w:unhideWhenUsed="1"/>
+    <w:lsdException w:name="Outline List 3" w:semiHidden="1" w:unhideWhenUsed="1"/>
+    <w:lsdException w:name="Table Simple 1" w:semiHidden="1" w:unhideWhenUsed="1"/>
+    <w:lsdException w:name="Table Simple 2" w:semiHidden="1" w:unhideWhenUsed="1"/>
+    <w:lsdException w:name="Table Simple 3" w:semiHidden="1" w:unhideWhenUsed="1"/>
+    <w:lsdException w:name="Table Classic 1" w:semiHidden="1" w:unhideWhenUsed="1"/>
+    <w:lsdException w:name="Table Classic 2" w:semiHidden="1" w:unhideWhenUsed="1"/>
+    <w:lsdException w:name="Table Classic 3" w:semiHidden="1" w:unhideWhenUsed="1"/>
+    <w:lsdException w:name="Table Classic 4" w:semiHidden="1" w:unhideWhenUsed="1"/>
+    <w:lsdException w:name="Table Colorful 1" w:semiHidden="1" w:unhideWhenUsed="1"/>
+    <w:lsdException w:name="Table Colorful 2" w:semiHidden="1" w:unhideWhenUsed="1"/>
+    <w:lsdException w:name="Table Colorful 3" w:semiHidden="1" w:unhideWhenUsed="1"/>
+    <w:lsdException w:name="Table Columns 1" w:semiHidden="1" w:unhideWhenUsed="1"/>
+    <w:lsdException w:name="Table Columns 2" w:semiHidden="1" w:unhideWhenUsed="1"/>
+    <w:lsdException w:name="Table Columns 3" w:semiHidden="1" w:unhideWhenUsed="1"/>
+    <w:lsdException w:name="Table Columns 4" w:semiHidden="1" w:unhideWhenUsed="1"/>
+    <w:lsdException w:name="Table Columns 5" w:semiHidden="1" w:unhideWhenUsed="1"/>
+    <w:lsdException w:name="Table Grid 1" w:semiHidden="1" w:unhideWhenUsed="1"/>
+    <w:lsdException w:name="Table Grid 2" w:semiHidden="1" w:unhideWhenUsed="1"/>
+    <w:lsdException w:name="Table Grid 3" w:semiHidden="1" w:unhideWhenUsed="1"/>
+    <w:lsdException w:name="Table Grid 4" w:semiHidden="1" w:unhideWhenUsed="1"/>
+    <w:lsdException w:name="Table Grid 5" w:semiHidden="1" w:unhideWhenUsed="1"/>
+    <w:lsdException w:name="Table Grid 6" w:semiHidden="1" w:unhideWhenUsed="1"/>
+    <w:lsdException w:name="Table Grid 7" w:semiHidden="1" w:unhideWhenUsed="1"/>
+    <w:lsdException w:name="Table Grid 8" w:semiHidden="1" w:unhideWhenUsed="1"/>
+    <w:lsdException w:name="Table List 1" w:semiHidden="1" w:unhideWhenUsed="1"/>
+    <w:lsdException w:name="Table List 2" w:semiHidden="1" w:unhideWhenUsed="1"/>
+    <w:lsdException w:name="Table List 3" w:semiHidden="1" w:unhideWhenUsed="1"/>
+    <w:lsdException w:name="Table List 4" w:semiHidden="1" w:unhideWhenUsed="1"/>
+    <w:lsdException w:name="Table List 5" w:semiHidden="1" w:unhideWhenUsed="1"/>
+    <w:lsdException w:name="Table List 6" w:semiHidden="1" w:unhideWhenUsed="1"/>
+    <w:lsdException w:name="Table List 7" w:semiHidden="1" w:unhideWhenUsed="1"/>
+    <w:lsdException w:name="Table List 8" w:semiHidden="1" w:unhideWhenUsed="1"/>
+    <w:lsdException w:name="Table 3D effects 1" w:semiHidden="1" w:unhideWhenUsed="1"/>
+    <w:lsdException w:name="Table 3D effects 2" w:semiHidden="1" w:unhideWhenUsed="1"/>
+    <w:lsdException w:name="Table 3D effects 3" w:semiHidden="1" w:unhideWhenUsed="1"/>
+    <w:lsdException w:name="Table Contemporary" w:semiHidden="1" w:unhideWhenUsed="1"/>
+    <w:lsdException w:name="Table Elegant" w:semiHidden="1" w:unhideWhenUsed="1"/>
+    <w:lsdException w:name="Table Professional" w:semiHidden="1" w:unhideWhenUsed="1"/>
+    <w:lsdException w:name="Table Subtle 1" w:semiHidden="1" w:unhideWhenUsed="1"/>
+    <w:lsdException w:name="Table Subtle 2" w:semiHidden="1" w:unhideWhenUsed="1"/>
+    <w:lsdException w:name="Table Web 1" w:semiHidden="1" w:unhideWhenUsed="1"/>
+    <w:lsdException w:name="Table Web 2" w:semiHidden="1" w:unhideWhenUsed="1"/>
+    <w:lsdException w:name="Table Web 3" w:semiHidden="1" w:unhideWhenUsed="1"/>
+    <w:lsdException w:name="Balloon Text" w:semiHidden="1" w:unhideWhenUsed="1"/>
+    <w:lsdException w:name="Table Grid" w:uiPriority="39"/>
+    <w:lsdException w:name="Table Theme" w:semiHidden="1" w:unhideWhenUsed="1"/>
+    <w:lsdException w:name="Placeholder Text" w:semiHidden="1"/>
+    <w:lsdException w:name="No Spacing" w:uiPriority="1" w:qFormat="1"/>
+    <w:lsdException w:name="Light Shading" w:uiPriority="60"/>
+    <w:lsdException w:name="Light List" w:uiPriority="61"/>
+    <w:lsdException w:name="Light Grid" w:uiPriority="62"/>
+    <w:lsdException w:name="Medium Shading 1" w:uiPriority="63"/>
+    <w:lsdException w:name="Medium Shading 2" w:uiPriority="64"/>
+    <w:lsdException w:name="Medium List 1" w:uiPriority="65"/>
+    <w:lsdException w:name="Medium List 2" w:uiPriority="66"/>
+    <w:lsdException w:name="Medium Grid 1" w:uiPriority="67"/>
+    <w:lsdException w:name="Medium Grid 2" w:uiPriority="68"/>
+    <w:lsdException w:name="Medium Grid 3" w:uiPriority="69"/>
+    <w:lsdException w:name="Dark List" w:uiPriority="70"/>
+    <w:lsdException w:name="Colorful Shading" w:uiPriority="71"/>
+    <w:lsdException w:name="Colorful List" w:uiPriority="72"/>
+    <w:lsdException w:name="Colorful Grid" w:uiPriority="73"/>
+    <w:lsdException w:name="Light Shading Accent 1" w:uiPriority="60"/>
+    <w:lsdException w:name="Light List Accent 1" w:uiPriority="61"/>
+    <w:lsdException w:name="Light Grid Accent 1" w:uiPriority="62"/>
+    <w:lsdException w:name="Medium Shading 1 Accent 1" w:uiPriority="63"/>
+    <w:lsdException w:name="Medium Shading 2 Accent 1" w:uiPriority="64"/>
+    <w:lsdException w:name="Medium List 1 Accent 1" w:uiPriority="65"/>
+    <w:lsdException w:name="Revision" w:semiHidden="1"/>
+    <w:lsdException w:name="List Paragraph" w:uiPriority="34" w:qFormat="1"/>
+    <w:lsdException w:name="Quote" w:uiPriority="29" w:qFormat="1"/>
+    <w:lsdException w:name="Intense Quote" w:uiPriority="30" w:qFormat="1"/>
+    <w:lsdException w:name="Medium List 2 Accent 1" w:uiPriority="66"/>
+    <w:lsdException w:name="Medium Grid 1 Accent 1" w:uiPriority="67"/>
+    <w:lsdException w:name="Medium Grid 2 Accent 1" w:uiPriority="68"/>
+    <w:lsdException w:name="Medium Grid 3 Accent 1" w:uiPriority="69"/>
+    <w:lsdException w:name="Dark List Accent 1" w:uiPriority="70"/>
+    <w:lsdException w:name="Colorful Shading Accent 1" w:uiPriority="71"/>
+    <w:lsdException w:name="Colorful List Accent 1" w:uiPriority="72"/>
+    <w:lsdException w:name="Colorful Grid Accent 1" w:uiPriority="73"/>
+    <w:lsdException w:name="Light Shading Accent 2" w:uiPriority="60"/>
+    <w:lsdException w:name="Light List Accent 2" w:uiPriority="61"/>
+    <w:lsdException w:name="Light Grid Accent 2" w:uiPriority="62"/>
+    <w:lsdException w:name="Medium Shading 1 Accent 2" w:uiPriority="63"/>
+    <w:lsdException w:name="Medium Shading 2 Accent 2" w:uiPriority="64"/>
+    <w:lsdException w:name="Medium List 1 Accent 2" w:uiPriority="65"/>
+    <w:lsdException w:name="Medium List 2 Accent 2" w:uiPriority="66"/>
+    <w:lsdException w:name="Medium Grid 1 Accent 2" w:uiPriority="67"/>
+    <w:lsdException w:name="Medium Grid 2 Accent 2" w:uiPriority="68"/>
+    <w:lsdException w:name="Medium Grid 3 Accent 2" w:uiPriority="69"/>
+    <w:lsdException w:name="Dark List Accent 2" w:uiPriority="70"/>
+    <w:lsdException w:name="Colorful Shading Accent 2" w:uiPriority="71"/>
+    <w:lsdException w:name="Colorful List Accent 2" w:uiPriority="72"/>
+    <w:lsdException w:name="Colorful Grid Accent 2" w:uiPriority="73"/>
+    <w:lsdException w:name="Light Shading Accent 3" w:uiPriority="60"/>
+    <w:lsdException w:name="Light List Accent 3" w:uiPriority="61"/>
+    <w:lsdException w:name="Light Grid Accent 3" w:uiPriority="62"/>
+    <w:lsdException w:name="Medium Shading 1 Accent 3" w:uiPriority="63"/>
+    <w:lsdException w:name="Medium Shading 2 Accent 3" w:uiPriority="64"/>
+    <w:lsdException w:name="Medium List 1 Accent 3" w:uiPriority="65"/>
+    <w:lsdException w:name="Medium List 2 Accent 3" w:uiPriority="66"/>
+    <w:lsdException w:name="Medium Grid 1 Accent 3" w:uiPriority="67"/>
+    <w:lsdException w:name="Medium Grid 2 Accent 3" w:uiPriority="68"/>
+    <w:lsdException w:name="Medium Grid 3 Accent 3" w:uiPriority="69"/>
+    <w:lsdException w:name="Dark List Accent 3" w:uiPriority="70"/>
+    <w:lsdException w:name="Colorful Shading Accent 3" w:uiPriority="71"/>
+    <w:lsdException w:name="Colorful List Accent 3" w:uiPriority="72"/>
+    <w:lsdException w:name="Colorful Grid Accent 3" w:uiPriority="73"/>
+    <w:lsdException w:name="Light Shading Accent 4" w:uiPriority="60"/>
+    <w:lsdException w:name="Light List Accent 4" w:uiPriority="61"/>
+    <w:lsdException w:name="Light Grid Accent 4" w:uiPriority="62"/>
+    <w:lsdException w:name="Medium Shading 1 Accent 4" w:uiPriority="63"/>
+    <w:lsdException w:name="Medium Shading 2 Accent 4" w:uiPriority="64"/>
+    <w:lsdException w:name="Medium List 1 Accent 4" w:uiPriority="65"/>
+    <w:lsdException w:name="Medium List 2 Accent 4" w:uiPriority="66"/>
+    <w:lsdException w:name="Medium Grid 1 Accent 4" w:uiPriority="67"/>
+    <w:lsdException w:name="Medium Grid 2 Accent 4" w:uiPriority="68"/>
+    <w:lsdException w:name="Medium Grid 3 Accent 4" w:uiPriority="69"/>
+    <w:lsdException w:name="Dark List Accent 4" w:uiPriority="70"/>
+    <w:lsdException w:name="Colorful Shading Accent 4" w:uiPriority="71"/>
+    <w:lsdException w:name="Colorful List Accent 4" w:uiPriority="72"/>
+    <w:lsdException w:name="Colorful Grid Accent 4" w:uiPriority="73"/>
+    <w:lsdException w:name="Light Shading Accent 5" w:uiPriority="60"/>
+    <w:lsdException w:name="Light List Accent 5" w:uiPriority="61"/>
+    <w:lsdException w:name="Light Grid Accent 5" w:uiPriority="62"/>
+    <w:lsdException w:name="Medium Shading 1 Accent 5" w:uiPriority="63"/>
+    <w:lsdException w:name="Medium Shading 2 Accent 5" w:uiPriority="64"/>
+    <w:lsdException w:name="Medium List 1 Accent 5" w:uiPriority="65"/>
+    <w:lsdException w:name="Medium List 2 Accent 5" w:uiPriority="66"/>
+    <w:lsdException w:name="Medium Grid 1 Accent 5" w:uiPriority="67"/>
+    <w:lsdException w:name="Medium Grid 2 Accent 5" w:uiPriority="68"/>
+    <w:lsdException w:name="Medium Grid 3 Accent 5" w:uiPriority="69"/>
+    <w:lsdException w:name="Dark List Accent 5" w:uiPriority="70"/>
+    <w:lsdException w:name="Colorful Shading Accent 5" w:uiPriority="71"/>
+    <w:lsdException w:name="Colorful List Accent 5" w:uiPriority="72"/>
+    <w:lsdException w:name="Colorful Grid Accent 5" w:uiPriority="73"/>
+    <w:lsdException w:name="Light Shading Accent 6" w:uiPriority="60"/>
+    <w:lsdException w:name="Light List Accent 6" w:uiPriority="61"/>
+    <w:lsdException w:name="Light Grid Accent 6" w:uiPriority="62"/>
+    <w:lsdException w:name="Medium Shading 1 Accent 6" w:uiPriority="63"/>
+    <w:lsdException w:name="Medium Shading 2 Accent 6" w:uiPriority="64"/>
+    <w:lsdException w:name="Medium List 1 Accent 6" w:uiPriority="65"/>
+    <w:lsdException w:name="Medium List 2 Accent 6" w:uiPriority="66"/>
+    <w:lsdException w:name="Medium Grid 1 Accent 6" w:uiPriority="67"/>
+    <w:lsdException w:name="Medium Grid 2 Accent 6" w:uiPriority="68"/>
+    <w:lsdException w:name="Medium Grid 3 Accent 6" w:uiPriority="69"/>
+    <w:lsdException w:name="Dark List Accent 6" w:uiPriority="70"/>
+    <w:lsdException w:name="Colorful Shading Accent 6" w:uiPriority="71"/>
+    <w:lsdException w:name="Colorful List Accent 6" w:uiPriority="72"/>
+    <w:lsdException w:name="Colorful Grid Accent 6" w:uiPriority="73"/>
+    <w:lsdException w:name="Subtle Emphasis" w:uiPriority="19" w:qFormat="1"/>
+    <w:lsdException w:name="Intense Emphasis" w:uiPriority="21" w:qFormat="1"/>
+    <w:lsdException w:name="Subtle Reference" w:uiPriority="31" w:qFormat="1"/>
+    <w:lsdException w:name="Intense Reference" w:uiPriority="32" w:qFormat="1"/>
+    <w:lsdException w:name="Book Title" w:uiPriority="33" w:qFormat="1"/>
+    <w:lsdException w:name="Bibliography" w:semiHidden="1" w:uiPriority="37" w:unhideWhenUsed="1"/>
+    <w:lsdException w:name="TOC Heading" w:semiHidden="1" w:uiPriority="39" w:unhideWhenUsed="1" w:qFormat="1"/>
+    <w:lsdException w:name="Plain Table 1" w:uiPriority="41"/>
+    <w:lsdException w:name="Plain Table 2" w:uiPriority="42"/>
+    <w:lsdException w:name="Plain Table 3" w:uiPriority="43"/>
+    <w:lsdException w:name="Plain Table 4" w:uiPriority="44"/>
+    <w:lsdException w:name="Plain Table 5" w:uiPriority="45"/>
+    <w:lsdException w:name="Grid Table Light" w:uiPriority="40"/>
+    <w:lsdException w:name="Grid Table 1 Light" w:uiPriority="46"/>
+    <w:lsdException w:name="Grid Table 2" w:uiPriority="47"/>
+    <w:lsdException w:name="Grid Table 3" w:uiPriority="48"/>
+    <w:lsdException w:name="Grid Table 4" w:uiPriority="49"/>
+    <w:lsdException w:name="Grid Table 5 Dark" w:uiPriority="50"/>
+    <w:lsdException w:name="Grid Table 6 Colorful" w:uiPriority="51"/>
+    <w:lsdException w:name="Grid Table 7 Colorful" w:uiPriority="52"/>
+    <w:lsdException w:name="Grid Table 1 Light Accent 1" w:uiPriority="46"/>
+    <w:lsdException w:name="Grid Table 2 Accent 1" w:uiPriority="47"/>
+    <w:lsdException w:name="Grid Table 3 Accent 1" w:uiPriority="48"/>
+    <w:lsdException w:name="Grid Table 4 Accent 1" w:uiPriority="49"/>
+    <w:lsdException w:name="Grid Table 5 Dark Accent 1" w:uiPriority="50"/>
+    <w:lsdException w:name="Grid Table 6 Colorful Accent 1" w:uiPriority="51"/>
+    <w:lsdException w:name="Grid Table 7 Colorful Accent 1" w:uiPriority="52"/>
+    <w:lsdException w:name="Grid Table 1 Light Accent 2" w:uiPriority="46"/>
+    <w:lsdException w:name="Grid Table 2 Accent 2" w:uiPriority="47"/>
+    <w:lsdException w:name="Grid Table 3 Accent 2" w:uiPriority="48"/>
+    <w:lsdException w:name="Grid Table 4 Accent 2" w:uiPriority="49"/>
+    <w:lsdException w:name="Grid Table 5 Dark Accent 2" w:uiPriority="50"/>
+    <w:lsdException w:name="Grid Table 6 Colorful Accent 2" w:uiPriority="51"/>
+    <w:lsdException w:name="Grid Table 7 Colorful Accent 2" w:uiPriority="52"/>
+    <w:lsdException w:name="Grid Table 1 Light Accent 3" w:uiPriority="46"/>
+    <w:lsdException w:name="Grid Table 2 Accent 3" w:uiPriority="47"/>
+    <w:lsdException w:name="Grid Table 3 Accent 3" w:uiPriority="48"/>
+    <w:lsdException w:name="Grid Table 4 Accent 3" w:uiPriority="49"/>
+    <w:lsdException w:name="Grid Table 5 Dark Accent 3" w:uiPriority="50"/>
+    <w:lsdException w:name="Grid Table 6 Colorful Accent 3" w:uiPriority="51"/>
+    <w:lsdException w:name="Grid Table 7 Colorful Accent 3" w:uiPriority="52"/>
+    <w:lsdException w:name="Grid Table 1 Light Accent 4" w:uiPriority="46"/>
+    <w:lsdException w:name="Grid Table 2 Accent 4" w:uiPriority="47"/>
+    <w:lsdException w:name="Grid Table 3 Accent 4" w:uiPriority="48"/>
+    <w:lsdException w:name="Grid Table 4 Accent 4" w:uiPriority="49"/>
+    <w:lsdException w:name="Grid Table 5 Dark Accent 4" w:uiPriority="50"/>
+    <w:lsdException w:name="Grid Table 6 Colorful Accent 4" w:uiPriority="51"/>
+    <w:lsdException w:name="Grid Table 7 Colorful Accent 4" w:uiPriority="52"/>
+    <w:lsdException w:name="Grid Table 1 Light Accent 5" w:uiPriority="46"/>
+    <w:lsdException w:name="Grid Table 2 Accent 5" w:uiPriority="47"/>
+    <w:lsdException w:name="Grid Table 3 Accent 5" w:uiPriority="48"/>
+    <w:lsdException w:name="Grid Table 4 Accent 5" w:uiPriority="49"/>
+    <w:lsdException w:name="Grid Table 5 Dark Accent 5" w:uiPriority="50"/>
+    <w:lsdException w:name="Grid Table 6 Colorful Accent 5" w:uiPriority="51"/>
+    <w:lsdException w:name="Grid Table 7 Colorful Accent 5" w:uiPriority="52"/>
+    <w:lsdException w:name="Grid Table 1 Light Accent 6" w:uiPriority="46"/>
+    <w:lsdException w:name="Grid Table 2 Accent 6" w:uiPriority="47"/>
+    <w:lsdException w:name="Grid Table 3 Accent 6" w:uiPriority="48"/>
+    <w:lsdException w:name="Grid Table 4 Accent 6" w:uiPriority="49"/>
+    <w:lsdException w:name="Grid Table 5 Dark Accent 6" w:uiPriority="50"/>
+    <w:lsdException w:name="Grid Table 6 Colorful Accent 6" w:uiPriority="51"/>
+    <w:lsdException w:name="Grid Table 7 Colorful Accent 6" w:uiPriority="52"/>
+    <w:lsdException w:name="List Table 1 Light" w:uiPriority="46"/>
+    <w:lsdException w:name="List Table 2" w:uiPriority="47"/>
+    <w:lsdException w:name="List Table 3" w:uiPriority="48"/>
+    <w:lsdException w:name="List Table 4" w:uiPriority="49"/>
+    <w:lsdException w:name="List Table 5 Dark" w:uiPriority="50"/>
+    <w:lsdException w:name="List Table 6 Colorful" w:uiPriority="51"/>
+    <w:lsdException w:name="List Table 7 Colorful" w:uiPriority="52"/>
+    <w:lsdException w:name="List Table 1 Light Accent 1" w:uiPriority="46"/>
+    <w:lsdException w:name="List Table 2 Accent 1" w:uiPriority="47"/>
+    <w:lsdException w:name="List Table 3 Accent 1" w:uiPriority="48"/>
+    <w:lsdException w:name="List Table 4 Accent 1" w:uiPriority="49"/>
+    <w:lsdException w:name="List Table 5 Dark Accent 1" w:uiPriority="50"/>
+    <w:lsdException w:name="List Table 6 Colorful Accent 1" w:uiPriority="51"/>
+    <w:lsdException w:name="List Table 7 Colorful Accent 1" w:uiPriority="52"/>
+    <w:lsdException w:name="List Table 1 Light Accent 2" w:uiPriority="46"/>
+    <w:lsdException w:name="List Table 2 Accent 2" w:uiPriority="47"/>
+    <w:lsdException w:name="List Table 3 Accent 2" w:uiPriority="48"/>
+    <w:lsdException w:name="List Table 4 Accent 2" w:uiPriority="49"/>
+    <w:lsdException w:name="List Table 5 Dark Accent 2" w:uiPriority="50"/>
+    <w:lsdException w:name="List Table 6 Colorful Accent 2" w:uiPriority="51"/>
+    <w:lsdException w:name="List Table 7 Colorful Accent 2" w:uiPriority="52"/>
+    <w:lsdException w:name="List Table 1 Light Accent 3" w:uiPriority="46"/>
+    <w:lsdException w:name="List Table 2 Accent 3" w:uiPriority="47"/>
+    <w:lsdException w:name="List Table 3 Accent 3" w:uiPriority="48"/>
+    <w:lsdException w:name="List Table 4 Accent 3" w:uiPriority="49"/>
+    <w:lsdException w:name="List Table 5 Dark Accent 3" w:uiPriority="50"/>
+    <w:lsdException w:name="List Table 6 Colorful Accent 3" w:uiPriority="51"/>
+    <w:lsdException w:name="List Table 7 Colorful Accent 3" w:uiPriority="52"/>
+    <w:lsdException w:name="List Table 1 Light Accent 4" w:uiPriority="46"/>
+    <w:lsdException w:name="List Table 2 Accent 4" w:uiPriority="47"/>
+    <w:lsdException w:name="List Table 3 Accent 4" w:uiPriority="48"/>
+    <w:lsdException w:name="List Table 4 Accent 4" w:uiPriority="49"/>
+    <w:lsdException w:name="List Table 5 Dark Accent 4" w:uiPriority="50"/>
+    <w:lsdException w:name="List Table 6 Colorful Accent 4" w:uiPriority="51"/>
+    <w:lsdException w:name="List Table 7 Colorful Accent 4" w:uiPriority="52"/>
+    <w:lsdException w:name="List Table 1 Light Accent 5" w:uiPriority="46"/>
+    <w:lsdException w:name="List Table 2 Accent 5" w:uiPriority="47"/>
+    <w:lsdException w:name="List Table 3 Accent 5" w:uiPriority="48"/>
+    <w:lsdException w:name="List Table 4 Accent 5" w:uiPriority="49"/>
+    <w:lsdException w:name="List Table 5 Dark Accent 5" w:uiPriority="50"/>
+    <w:lsdException w:name="List Table 6 Colorful Accent 5" w:uiPriority="51"/>
+    <w:lsdException w:name="List Table 7 Colorful Accent 5" w:uiPriority="52"/>
+    <w:lsdException w:name="List Table 1 Light Accent 6" w:uiPriority="46"/>
+    <w:lsdException w:name="List Table 2 Accent 6" w:uiPriority="47"/>
+    <w:lsdException w:name="List Table 3 Accent 6" w:uiPriority="48"/>
+    <w:lsdException w:name="List Table 4 Accent 6" w:uiPriority="49"/>
+    <w:lsdException w:name="List Table 5 Dark Accent 6" w:uiPriority="50"/>
+    <w:lsdException w:name="List Table 6 Colorful Accent 6" w:uiPriority="51"/>
+    <w:lsdException w:name="List Table 7 Colorful Accent 6" w:uiPriority="52"/>
+  </w:latentStyles>
+  <w:style w:type="paragraph" w:default="1" w:styleId="Normal">
+    <w:name w:val="Normal"/>
+    <w:qFormat/>
+  </w:style>
+  <w:style w:type="character" w:default="1" w:styleId="DefaultParagraphFont">
+    <w:name w:val="Default Paragraph Font"/>
+    <w:uiPriority w:val="1"/>
+    <w:semiHidden/>
+    <w:unhideWhenUsed/>
+  </w:style>
+  <w:style w:type="table" w:default="1" w:styleId="TableNormal">
+    <w:name w:val="Normal Table"/>
+    <w:uiPriority w:val="99"/>
+    <w:semiHidden/>
+    <w:unhideWhenUsed/>
+    <w:tblPr>
+      <w:tblInd w:w="0" w:type="dxa"/>
+      <w:tblCellMar>
+        <w:top w:w="0" w:type="dxa"/>
+        <w:left w:w="108" w:type="dxa"/>
+        <w:bottom w:w="0" w:type="dxa"/>
+        <w:right w:w="108" w:type="dxa"/>
+      </w:tblCellMar>
+    </w:tblPr>
+  </w:style>
+  <w:style w:type="numbering" w:default="1" w:styleId="NoList">
+    <w:name w:val="No List"/>
+    <w:uiPriority w:val="99"/>
+    <w:semiHidden/>
+    <w:unhideWhenUsed/>
+  </w:style>
+</w:styles>
+</file>
+
+<file path=word/glossary/webSettings.xml><?xml version="1.0" encoding="utf-8"?>
+<w:webSettings xmlns:mc="http://schemas.openxmlformats.org/markup-compatibility/2006" xmlns:r="http://schemas.openxmlformats.org/officeDocument/2006/relationships" xmlns:w="http://schemas.openxmlformats.org/wordprocessingml/2006/main" xmlns:w14="http://schemas.microsoft.com/office/word/2010/wordml" xmlns:w15="http://schemas.microsoft.com/office/word/2012/wordml" xmlns:w16se="http://schemas.microsoft.com/office/word/2015/wordml/symex" mc:Ignorable="w14 w15 w16se"/>
 </file>
 
 <file path=word/theme/theme1.xml><?xml version="1.0" encoding="utf-8"?>
@@ -5337,7 +5915,7 @@
 </file>
 
 <file path=customXml/itemProps1.xml><?xml version="1.0" encoding="utf-8"?>
-<ds:datastoreItem xmlns:ds="http://schemas.openxmlformats.org/officeDocument/2006/customXml" ds:itemID="{1A719228-A05F-42AA-B256-B029A4D4AEF2}">
+<ds:datastoreItem xmlns:ds="http://schemas.openxmlformats.org/officeDocument/2006/customXml" ds:itemID="{94F0083F-BD28-4016-8227-F22E7E3F1718}">
   <ds:schemaRefs>
     <ds:schemaRef ds:uri="http://schemas.openxmlformats.org/officeDocument/2006/bibliography"/>
   </ds:schemaRefs>

</xml_diff>